<commit_message>
feat : add hatthairampha chap 18
</commit_message>
<xml_diff>
--- a/public/Books/Hatthairampha.docx
+++ b/public/Books/Hatthairampha.docx
@@ -18,34 +18,7 @@
           <w:sz w:val="40"/>
           <w:szCs w:val="40"/>
         </w:rPr>
-        <w:t xml:space="preserve">Chapitre </w:t>
-      </w:r>
-      <w:r>
-        <w:rPr>
-          <w:b/>
-          <w:bCs/>
-          <w:sz w:val="40"/>
-          <w:szCs w:val="40"/>
-        </w:rPr>
-        <w:t>0</w:t>
-      </w:r>
-      <w:r>
-        <w:rPr>
-          <w:b/>
-          <w:bCs/>
-          <w:sz w:val="40"/>
-          <w:szCs w:val="40"/>
-        </w:rPr>
-        <w:t>1</w:t>
-      </w:r>
-      <w:r>
-        <w:rPr>
-          <w:b/>
-          <w:bCs/>
-          <w:sz w:val="40"/>
-          <w:szCs w:val="40"/>
-        </w:rPr>
-        <w:t xml:space="preserve"> </w:t>
+        <w:t xml:space="preserve">Chapitre 01 </w:t>
       </w:r>
     </w:p>
     <w:p>
@@ -2250,25 +2223,7 @@
           <w:szCs w:val="40"/>
         </w:rPr>
         <w:lastRenderedPageBreak/>
-        <w:t xml:space="preserve">Chapitre </w:t>
-      </w:r>
-      <w:r>
-        <w:rPr>
-          <w:b/>
-          <w:bCs/>
-          <w:sz w:val="40"/>
-          <w:szCs w:val="40"/>
-        </w:rPr>
-        <w:t>0</w:t>
-      </w:r>
-      <w:r>
-        <w:rPr>
-          <w:b/>
-          <w:bCs/>
-          <w:sz w:val="40"/>
-          <w:szCs w:val="40"/>
-        </w:rPr>
-        <w:t>3</w:t>
+        <w:t>Chapitre 03</w:t>
       </w:r>
     </w:p>
     <w:p>
@@ -3363,25 +3318,7 @@
           <w:szCs w:val="40"/>
         </w:rPr>
         <w:lastRenderedPageBreak/>
-        <w:t xml:space="preserve">Chapitre </w:t>
-      </w:r>
-      <w:r>
-        <w:rPr>
-          <w:b/>
-          <w:bCs/>
-          <w:sz w:val="40"/>
-          <w:szCs w:val="40"/>
-        </w:rPr>
-        <w:t>0</w:t>
-      </w:r>
-      <w:r>
-        <w:rPr>
-          <w:b/>
-          <w:bCs/>
-          <w:sz w:val="40"/>
-          <w:szCs w:val="40"/>
-        </w:rPr>
-        <w:t>4</w:t>
+        <w:t>Chapitre 04</w:t>
       </w:r>
     </w:p>
     <w:p>
@@ -11282,25 +11219,7 @@
           <w:szCs w:val="40"/>
         </w:rPr>
         <w:lastRenderedPageBreak/>
-        <w:t xml:space="preserve">Chapitre </w:t>
-      </w:r>
-      <w:r>
-        <w:rPr>
-          <w:b/>
-          <w:bCs/>
-          <w:sz w:val="40"/>
-          <w:szCs w:val="40"/>
-        </w:rPr>
-        <w:t>0</w:t>
-      </w:r>
-      <w:r>
-        <w:rPr>
-          <w:b/>
-          <w:bCs/>
-          <w:sz w:val="40"/>
-          <w:szCs w:val="40"/>
-        </w:rPr>
-        <w:t>9</w:t>
+        <w:t>Chapitre 09</w:t>
       </w:r>
     </w:p>
     <w:p>
@@ -19324,7 +19243,7 @@
     <w:p>
       <w:r>
         <w:pict w14:anchorId="34BE534C">
-          <v:rect id="_x0000_i1147" style="width:0;height:1.5pt" o:hralign="center" o:hrstd="t" o:hrnoshade="t" o:hr="t" fillcolor="gray" stroked="f"/>
+          <v:rect id="_x0000_i1025" style="width:0;height:1.5pt" o:hralign="center" o:hrstd="t" o:hrnoshade="t" o:hr="t" fillcolor="gray" stroked="f"/>
         </w:pict>
       </w:r>
     </w:p>
@@ -19994,7 +19913,7 @@
     <w:p>
       <w:r>
         <w:pict w14:anchorId="048E4775">
-          <v:rect id="_x0000_i1148" style="width:0;height:1.5pt" o:hralign="center" o:hrstd="t" o:hrnoshade="t" o:hr="t" fillcolor="gray" stroked="f"/>
+          <v:rect id="_x0000_i1026" style="width:0;height:1.5pt" o:hralign="center" o:hrstd="t" o:hrnoshade="t" o:hr="t" fillcolor="gray" stroked="f"/>
         </w:pict>
       </w:r>
     </w:p>
@@ -20578,7 +20497,7 @@
     <w:p>
       <w:r>
         <w:pict w14:anchorId="6157F37F">
-          <v:rect id="_x0000_i1149" style="width:0;height:1.5pt" o:hralign="center" o:hrstd="t" o:hrnoshade="t" o:hr="t" fillcolor="gray" stroked="f"/>
+          <v:rect id="_x0000_i1027" style="width:0;height:1.5pt" o:hralign="center" o:hrstd="t" o:hrnoshade="t" o:hr="t" fillcolor="gray" stroked="f"/>
         </w:pict>
       </w:r>
     </w:p>
@@ -21061,6 +20980,7 @@
       </w:r>
     </w:p>
     <w:p/>
+    <w:p/>
     <w:p>
       <w:r>
         <w:t xml:space="preserve">La voiture allemande s’arrêta sur le côté de la route, à seulement quelques centaines de mètres de l’enceinte du palais de </w:t>
@@ -21457,7 +21377,7 @@
     <w:p>
       <w:r>
         <w:pict w14:anchorId="3CC738BA">
-          <v:rect id="_x0000_i1176" style="width:0;height:1.5pt" o:hralign="center" o:hrstd="t" o:hrnoshade="t" o:hr="t" fillcolor="gray" stroked="f"/>
+          <v:rect id="_x0000_i1028" style="width:0;height:1.5pt" o:hralign="center" o:hrstd="t" o:hrnoshade="t" o:hr="t" fillcolor="gray" stroked="f"/>
         </w:pict>
       </w:r>
     </w:p>
@@ -21698,7 +21618,7 @@
     <w:p>
       <w:r>
         <w:pict w14:anchorId="41D7FAA2">
-          <v:rect id="_x0000_i1177" style="width:0;height:1.5pt" o:hralign="center" o:hrstd="t" o:hrnoshade="t" o:hr="t" fillcolor="gray" stroked="f"/>
+          <v:rect id="_x0000_i1029" style="width:0;height:1.5pt" o:hralign="center" o:hrstd="t" o:hrnoshade="t" o:hr="t" fillcolor="gray" stroked="f"/>
         </w:pict>
       </w:r>
     </w:p>
@@ -22401,19 +22321,4027 @@
     </w:p>
     <w:p>
       <w:r>
-        <w:t xml:space="preserve">Elle ne pouvait pas croire qu'une personne aussi calme que la princesse ait une amie aussi bruyante. Mais </w:t>
-      </w:r>
-      <w:r>
-        <w:t>ce n’était pas</w:t>
-      </w:r>
-      <w:r>
-        <w:t xml:space="preserve"> grave, au moins elle avait eu de bonnes informations d'elle </w:t>
+        <w:t xml:space="preserve">Elle ne pouvait pas croire qu'une personne aussi calme que la princesse ait une amie aussi bruyante. Mais ce n’était pas grave, au moins elle avait eu de bonnes informations d'elle </w:t>
       </w:r>
       <w:r>
         <w:lastRenderedPageBreak/>
         <w:t>aujourd'hui. Donc, elle ne lui en voulait pas de l'avoir importunée au point de presque se faire attraper.</w:t>
       </w:r>
     </w:p>
+    <w:p/>
+    <w:p/>
+    <w:p/>
+    <w:p/>
+    <w:p/>
+    <w:p/>
+    <w:p/>
+    <w:p/>
+    <w:p/>
+    <w:p/>
+    <w:p/>
+    <w:p/>
+    <w:p/>
+    <w:p/>
+    <w:p/>
+    <w:p/>
+    <w:p/>
+    <w:p/>
+    <w:p/>
+    <w:p/>
+    <w:p/>
+    <w:p/>
+    <w:p/>
+    <w:p/>
+    <w:p/>
+    <w:p/>
+    <w:p>
+      <w:pPr>
+        <w:rPr>
+          <w:b/>
+          <w:bCs/>
+          <w:sz w:val="40"/>
+          <w:szCs w:val="40"/>
+        </w:rPr>
+      </w:pPr>
+      <w:r>
+        <w:rPr>
+          <w:b/>
+          <w:bCs/>
+          <w:sz w:val="40"/>
+          <w:szCs w:val="40"/>
+        </w:rPr>
+        <w:lastRenderedPageBreak/>
+        <w:t xml:space="preserve">Chapitre 14 </w:t>
+      </w:r>
+    </w:p>
+    <w:p/>
+    <w:p/>
+    <w:p>
+      <w:r>
+        <w:t xml:space="preserve">Le bâtiment </w:t>
+      </w:r>
+      <w:proofErr w:type="spellStart"/>
+      <w:r>
+        <w:t>Panjamarachini</w:t>
+      </w:r>
+      <w:proofErr w:type="spellEnd"/>
+      <w:r>
+        <w:t xml:space="preserve"> est un grand bâtiment de deux étages, de couleur crème, avec de hauts plafonds ouverts pour une bonne ventilation. À l'origine, cet endroit était utilisé comme un pavillon pour patientes, mais il a été transformé en pavillon de chirurgie masculine pour faciliter la visite des patients par les médecins sous leur responsabilité, car il est proche du bâtiment </w:t>
+      </w:r>
+      <w:proofErr w:type="spellStart"/>
+      <w:r>
+        <w:t>Athorn</w:t>
+      </w:r>
+      <w:proofErr w:type="spellEnd"/>
+      <w:r>
+        <w:t>, qui est le pavillon de chirurgie féminine.</w:t>
+      </w:r>
+    </w:p>
+    <w:p>
+      <w:proofErr w:type="spellStart"/>
+      <w:r>
+        <w:t>Darin</w:t>
+      </w:r>
+      <w:proofErr w:type="spellEnd"/>
+      <w:r>
+        <w:t>, qui a été affectée au département de chirurgie il y a un peu plus d'une semaine, est assise, lisant attentivement les dossiers de chaque patient, se préparant pour les visites de patients du soir. Son emploi du temps de l'après-midi se résume à une simple réunion de département, ce qui lui permet de revenir rapidement au pavillon pour s'occuper de son travail. Elle n'a pas besoin de rentrer tard le soir, comme c'est le cas les jours où elle est en salle d'opération. Même si ces cas sont inscrits à l'horaire, il y a toujours des retards, ce qui l'amène à penser que deux des cinq jours de la semaine qu'elle passe en salle d'opération, elle ne verra probablement pas la Princesse. Elle craint de devoir trouver l'occasion de la prévenir à l'avance, pour qu'à son retour à l'université au deuxième semestre, elle n'ait pas à l'attendre en vain.</w:t>
+      </w:r>
+    </w:p>
+    <w:p>
+      <w:r>
+        <w:t xml:space="preserve">Oui, </w:t>
+      </w:r>
+      <w:proofErr w:type="spellStart"/>
+      <w:r>
+        <w:t>Darin</w:t>
+      </w:r>
+      <w:proofErr w:type="spellEnd"/>
+      <w:r>
+        <w:t xml:space="preserve"> a commencé son service en chirurgie au moment même où l'université fermait pour les vacances. Et c'est là qu'elle a découvert que vivre sa vie au jour le jour sans but était terriblement morne. Elle n'a pas besoin de se lever tôt pour arriver au pavillon avant tout le monde, ni de déjeuner à la hâte pour avoir plus de temps pour ses tâches de l'après-midi. Elle peut même se promener un peu au cours de la journée, mais elle a l'impression d'être un corps sans âme. La jeune femme pense que son efficacité au travail n'a pas diminué, tant que son cerveau fonctionne normalement. Cependant, à la simple pensée que ce sera un autre jour sans voir la Princesse, elle se sent triste. Alors que, avant de la rencontrer, elle pouvait vivre sa vie normalement.</w:t>
+      </w:r>
+    </w:p>
+    <w:p>
+      <w:r>
+        <w:t>Il s'avère que de nos jours, elle ne fait qu'attendre le samedi. Ses objectifs à court terme, au lieu d'être quotidiens, sont devenus hebdomadaires.</w:t>
+      </w:r>
+    </w:p>
+    <w:p>
+      <w:r>
+        <w:t>Me manques.</w:t>
+      </w:r>
+    </w:p>
+    <w:p>
+      <w:r>
+        <w:t>... C'est probablement le mot qui décrit le mieux ses sentiments.</w:t>
+      </w:r>
+    </w:p>
+    <w:p>
+      <w:r>
+        <w:t xml:space="preserve">"Oh, comment se fait-il que </w:t>
+      </w:r>
+      <w:proofErr w:type="spellStart"/>
+      <w:r>
+        <w:t>P'Rin</w:t>
+      </w:r>
+      <w:proofErr w:type="spellEnd"/>
+      <w:r>
+        <w:t xml:space="preserve"> vienne faire sa ronde du soir à seize heures ? Tu n'as pas de plans ?" </w:t>
+      </w:r>
+      <w:proofErr w:type="spellStart"/>
+      <w:r>
+        <w:t>Kamphon</w:t>
+      </w:r>
+      <w:proofErr w:type="spellEnd"/>
+      <w:r>
+        <w:t xml:space="preserve">, qui vient d'entrer dans la salle des médecins et infirmières, demande dès qu'il voit sa P' amie assise, la tête dans une pile de dossiers de patients. </w:t>
+      </w:r>
+      <w:proofErr w:type="spellStart"/>
+      <w:r>
+        <w:t>Darin</w:t>
+      </w:r>
+      <w:proofErr w:type="spellEnd"/>
+      <w:r>
+        <w:t xml:space="preserve"> lève à peine les yeux pour le saluer avant de se replonger dans ses cas.</w:t>
+      </w:r>
+    </w:p>
+    <w:p>
+      <w:r>
+        <w:lastRenderedPageBreak/>
+        <w:t>"Mais pourquoi as-tu l'air si triste alors que tu n'as pas de plans ? Tu devrais être contente, non ?" Le jeune médecin s'assoit près d'elle, ses doigts effleurant les tranches des dossiers alignés sur l'étagère pour trouver le cas qu'il cherche. Une fois qu'il a trouvé le bon dossier, il le pose sur la table et se tourne vers la jeune femme.</w:t>
+      </w:r>
+    </w:p>
+    <w:p>
+      <w:r>
+        <w:t xml:space="preserve">Même s'ils ne sont pas tout le temps ensemble, </w:t>
+      </w:r>
+      <w:proofErr w:type="spellStart"/>
+      <w:r>
+        <w:t>Kamphon</w:t>
+      </w:r>
+      <w:proofErr w:type="spellEnd"/>
+      <w:r>
+        <w:t xml:space="preserve"> a remarqué que ces derniers mois, </w:t>
+      </w:r>
+      <w:proofErr w:type="spellStart"/>
+      <w:r>
+        <w:t>Darin</w:t>
+      </w:r>
+      <w:proofErr w:type="spellEnd"/>
+      <w:r>
+        <w:t xml:space="preserve"> a toujours l'air d'être très occupée, comme si quelque chose d'important l'appelait au même endroit et au même moment chaque jour. Ce qui est étrange, c'est qu'elle a l'air comblée en le faisant. Une fois, il lui a demandé ce qu'il en était, et elle a répondu avec hésitation que c'était pour les affaires de sa famille. Cela semblait suspect, mais il n'a pas insisté. Et aujourd'hui, alors que la jeune femme n'a manifestement pas à faire cette chose, il la trouve sans vie. C'est étrange.</w:t>
+      </w:r>
+    </w:p>
+    <w:p>
+      <w:r>
+        <w:t xml:space="preserve">"Tu veux me raconter quelque chose ?" </w:t>
+      </w:r>
+      <w:proofErr w:type="spellStart"/>
+      <w:r>
+        <w:t>Kamphon</w:t>
+      </w:r>
+      <w:proofErr w:type="spellEnd"/>
+      <w:r>
+        <w:t xml:space="preserve"> sourit, d'un air décontracté. Voyant qu'elle ne fait que secouer la tête, il hausse les épaules et prend le dossier qu'il a choisi pour le lire. Si elle a quelque chose à raconter, elle le fera.</w:t>
+      </w:r>
+    </w:p>
+    <w:p>
+      <w:r>
+        <w:t xml:space="preserve">"Alors, tu es venu pour une consultation ?" </w:t>
+      </w:r>
+      <w:proofErr w:type="spellStart"/>
+      <w:r>
+        <w:t>Darin</w:t>
+      </w:r>
+      <w:proofErr w:type="spellEnd"/>
+      <w:r>
+        <w:t xml:space="preserve"> lui demande. </w:t>
+      </w:r>
+      <w:proofErr w:type="spellStart"/>
+      <w:r>
+        <w:t>Kamphon</w:t>
+      </w:r>
+      <w:proofErr w:type="spellEnd"/>
+      <w:r>
+        <w:t xml:space="preserve"> a choisi de se spécialiser en médecine interne, il est donc principalement affecté à ce département et n'a pas à passer par toutes les unités comme elle, qui est boursière </w:t>
+      </w:r>
+      <w:proofErr w:type="spellStart"/>
+      <w:r>
+        <w:t>Anandhamahidol</w:t>
+      </w:r>
+      <w:proofErr w:type="spellEnd"/>
+      <w:r>
+        <w:t xml:space="preserve">. Il n'y a donc que quelques raisons pour qu'il vienne au bâtiment </w:t>
+      </w:r>
+      <w:proofErr w:type="spellStart"/>
+      <w:r>
+        <w:t>Panjamarachini</w:t>
+      </w:r>
+      <w:proofErr w:type="spellEnd"/>
+      <w:r>
+        <w:t>. L'une d'elles est de vérifier un cas qui a été référé par le chirurgien pour des complications médicales.</w:t>
+      </w:r>
+    </w:p>
+    <w:p>
+      <w:r>
+        <w:t xml:space="preserve">"Oui, Docteur </w:t>
+      </w:r>
+      <w:proofErr w:type="spellStart"/>
+      <w:r>
+        <w:t>Darin</w:t>
+      </w:r>
+      <w:proofErr w:type="spellEnd"/>
+      <w:r>
+        <w:t>, avez-vous des cas à me confier ? Je pourrais les examiner en même temps."</w:t>
+      </w:r>
+    </w:p>
+    <w:p>
+      <w:r>
+        <w:t>"Parle normalement, ça me donne la chair de poule."</w:t>
+      </w:r>
+    </w:p>
+    <w:p>
+      <w:proofErr w:type="spellStart"/>
+      <w:r>
+        <w:t>Kamphon</w:t>
+      </w:r>
+      <w:proofErr w:type="spellEnd"/>
+      <w:r>
+        <w:t xml:space="preserve"> rit de bon cœur. Voyant que </w:t>
+      </w:r>
+      <w:proofErr w:type="spellStart"/>
+      <w:r>
+        <w:t>Darin</w:t>
+      </w:r>
+      <w:proofErr w:type="spellEnd"/>
+      <w:r>
+        <w:t xml:space="preserve"> n'est pas de bonne humeur, il la taquine pour la faire sourire en parlant et en agissant de manière très formelle, ce qui fonctionne à chaque fois.</w:t>
+      </w:r>
+    </w:p>
+    <w:p>
+      <w:r>
+        <w:t xml:space="preserve">"Faut-il être si triste d'être en chirurgie ? Je pense qu'aucun service n'est plus heureux d'accueillir </w:t>
+      </w:r>
+      <w:proofErr w:type="spellStart"/>
+      <w:r>
+        <w:t>P'Rin</w:t>
+      </w:r>
+      <w:proofErr w:type="spellEnd"/>
+      <w:r>
+        <w:t xml:space="preserve"> que celui-ci, n'est-ce pas ? Les chirurgiens doivent être ravis d'avoir la beauté du département avec eux. Il paraît même que </w:t>
+      </w:r>
+      <w:proofErr w:type="spellStart"/>
+      <w:r>
+        <w:t>P'Tee</w:t>
+      </w:r>
+      <w:proofErr w:type="spellEnd"/>
+      <w:r>
+        <w:t xml:space="preserve"> est de la même équipe. On raconte qu'il t'apporte tout ce que tu désires. S'il pouvait trouver une chaise à porteurs, tu ne toucherais probablement jamais le sol. Tu n'as pas à être si malheureuse. Profite de ton temps en tant que Princesse du service de chirurgie."</w:t>
+      </w:r>
+    </w:p>
+    <w:p>
+      <w:r>
+        <w:t>"Tu parles comme si tu ne me connaissais pas."</w:t>
+      </w:r>
+    </w:p>
+    <w:p>
+      <w:proofErr w:type="spellStart"/>
+      <w:r>
+        <w:t>Kamphon</w:t>
+      </w:r>
+      <w:proofErr w:type="spellEnd"/>
+      <w:r>
+        <w:t xml:space="preserve"> éclate de rire à nouveau, voyant l'expression exaspérée de son amie. Bien sûr qu'il la connaît. Il sait à quel point son amie est ennuyée par les hommes qui la courtisent. Il se contente de la taquiner.</w:t>
+      </w:r>
+    </w:p>
+    <w:p>
+      <w:r>
+        <w:t xml:space="preserve">"Ou est-ce que Docteur </w:t>
+      </w:r>
+      <w:proofErr w:type="spellStart"/>
+      <w:r>
+        <w:t>Darin</w:t>
+      </w:r>
+      <w:proofErr w:type="spellEnd"/>
+      <w:r>
+        <w:t xml:space="preserve"> s'ennuie de moi, son bel épouvantail à chiens ?"</w:t>
+      </w:r>
+    </w:p>
+    <w:p>
+      <w:r>
+        <w:lastRenderedPageBreak/>
+        <w:t>"Tellement !... Tu n'as jamais pensé à faire de la chirurgie ?"</w:t>
+      </w:r>
+    </w:p>
+    <w:p>
+      <w:proofErr w:type="spellStart"/>
+      <w:r>
+        <w:t>Darin</w:t>
+      </w:r>
+      <w:proofErr w:type="spellEnd"/>
+      <w:r>
+        <w:t xml:space="preserve"> étire le mot pour insister. En fait, c'est vrai, elle s'ennuie d'avoir </w:t>
+      </w:r>
+      <w:proofErr w:type="spellStart"/>
+      <w:r>
+        <w:t>Kamphon</w:t>
+      </w:r>
+      <w:proofErr w:type="spellEnd"/>
+      <w:r>
+        <w:t xml:space="preserve">, son épouvantail à chiens, à ses côtés. Le fait d'être souvent avec </w:t>
+      </w:r>
+      <w:proofErr w:type="spellStart"/>
+      <w:r>
+        <w:t>Kamphon</w:t>
+      </w:r>
+      <w:proofErr w:type="spellEnd"/>
+      <w:r>
+        <w:t xml:space="preserve"> empêche la plupart des hommes de l'approcher directement. Il y a même eu une rumeur étrange selon laquelle la raison pour laquelle elle n'a jamais décidé de sortir avec quelqu'un est qu'elle est en réalité amoureuse de son ami proche. C'est une rumeur assez nauséabonde pour elle et </w:t>
+      </w:r>
+      <w:proofErr w:type="spellStart"/>
+      <w:r>
+        <w:t>Kamphon</w:t>
+      </w:r>
+      <w:proofErr w:type="spellEnd"/>
+      <w:r>
+        <w:t>, mais elle n'a jamais essayé de la corriger. C'est même une bonne chose, car cela réduit le nombre de personnes qui essaient de la courtiser.</w:t>
+      </w:r>
+    </w:p>
+    <w:p>
+      <w:r>
+        <w:t>"Oh, je ne peux pas faire la ronde dans tous les services comme les étudiants boursiers. Je devrais aller me spécialiser en pédiatrie la prochaine fois ?" Le jeune homme secoue la tête avec un léger sourire au coin des lèvres, avant d'ajuster ses lunettes et de lancer un sourire coquin à son amie.</w:t>
+      </w:r>
+    </w:p>
+    <w:p>
+      <w:r>
+        <w:t xml:space="preserve">"Mais si je te manque vraiment, nous nous verrons toujours au bâtiment </w:t>
+      </w:r>
+      <w:proofErr w:type="spellStart"/>
+      <w:r>
+        <w:t>Chakkraphong</w:t>
+      </w:r>
+      <w:proofErr w:type="spellEnd"/>
+      <w:r>
+        <w:t xml:space="preserve"> le lundi matin et lors des conférences de cas, ma chère. Les professeurs de médecine et de chirurgie se disputent pour le plaisir, est-ce que tu aimes ça aussi, Lin </w:t>
+      </w:r>
+      <w:proofErr w:type="spellStart"/>
+      <w:r>
+        <w:t>Lin</w:t>
+      </w:r>
+      <w:proofErr w:type="spellEnd"/>
+      <w:r>
+        <w:t xml:space="preserve"> ?"</w:t>
+      </w:r>
+    </w:p>
+    <w:p>
+      <w:r>
+        <w:t>"Si tu as quelque chose à faire, fais-le. Je m'en vais faire ma ronde."</w:t>
+      </w:r>
+    </w:p>
+    <w:p>
+      <w:proofErr w:type="spellStart"/>
+      <w:r>
+        <w:t>Darin</w:t>
+      </w:r>
+      <w:proofErr w:type="spellEnd"/>
+      <w:r>
+        <w:t xml:space="preserve"> fait la moue et se lève, sans oublier de donner un léger coup de coude dans le dos de son ami qui l'a taquinée avec son surnom chinois, le faisant éclater de rire. La jeune femme met ses dossiers de patients sur le chariot lorsqu'elle voit que les étudiants en médecine commencent à arriver au pavillon. La charge de travail des médecins dans les bâtiments </w:t>
+      </w:r>
+      <w:proofErr w:type="spellStart"/>
+      <w:r>
+        <w:t>Panjamarachini</w:t>
+      </w:r>
+      <w:proofErr w:type="spellEnd"/>
+      <w:r>
+        <w:t xml:space="preserve"> et </w:t>
+      </w:r>
+      <w:proofErr w:type="spellStart"/>
+      <w:r>
+        <w:t>Athorn</w:t>
+      </w:r>
+      <w:proofErr w:type="spellEnd"/>
+      <w:r>
+        <w:t xml:space="preserve"> est assez élevée, car presque tous les patients ont des plaies chirurgicales à soigner. Lorsque les cas sont nombreux, ils doivent rentrer tard. Et quand elle manque de motivation pour vivre, elle se sent étrangement démunie.</w:t>
+      </w:r>
+    </w:p>
+    <w:p>
+      <w:r>
+        <w:t>Bon sang, c'est seulement mardi ? Pourquoi une semaine est-elle si longue ?</w:t>
+      </w:r>
+    </w:p>
+    <w:p>
+      <w:r>
+        <w:pict w14:anchorId="5C5659C7">
+          <v:rect id="_x0000_i1049" style="width:0;height:1.5pt" o:hralign="center" o:hrstd="t" o:hrnoshade="t" o:hr="t" fillcolor="gray" stroked="f"/>
+        </w:pict>
+      </w:r>
+    </w:p>
+    <w:p>
+      <w:r>
+        <w:t xml:space="preserve">La partie avant du palais </w:t>
+      </w:r>
+      <w:proofErr w:type="spellStart"/>
+      <w:r>
+        <w:t>Warachai</w:t>
+      </w:r>
+      <w:proofErr w:type="spellEnd"/>
+      <w:r>
+        <w:t xml:space="preserve"> est un jardin européen vert avec une large allée menant à la résidence principale. L'un des terrains du palais est en construction pour une nouvelle résidence, déjà nommée la résidence </w:t>
+      </w:r>
+      <w:proofErr w:type="spellStart"/>
+      <w:r>
+        <w:t>Kittikul</w:t>
+      </w:r>
+      <w:proofErr w:type="spellEnd"/>
+      <w:r>
+        <w:t xml:space="preserve">, qui devrait être achevée à temps pour la cérémonie de mariage du Grand Prince et de la Princesse Wan qui aura lieu au milieu de l'année prochaine. Un autre terrain est prévu pour la future résidence </w:t>
+      </w:r>
+      <w:proofErr w:type="spellStart"/>
+      <w:r>
+        <w:t>Worachak</w:t>
+      </w:r>
+      <w:proofErr w:type="spellEnd"/>
+      <w:r>
+        <w:t xml:space="preserve"> du Petit Prince. On apprend que le jour où le milliardaire </w:t>
+      </w:r>
+      <w:proofErr w:type="spellStart"/>
+      <w:r>
+        <w:t>Rungroj</w:t>
+      </w:r>
+      <w:proofErr w:type="spellEnd"/>
+      <w:r>
+        <w:t xml:space="preserve"> et sa famille sont venus en tant qu'invités de Sa Majesté, il a parlé de cette construction pendant que sa fille et la fille aînée de l'autre famille se promenaient ensemble à l'extérieur du palais. Le but était que la famille </w:t>
+      </w:r>
+      <w:proofErr w:type="spellStart"/>
+      <w:r>
+        <w:t>Tangsetthipapha</w:t>
+      </w:r>
+      <w:proofErr w:type="spellEnd"/>
+      <w:r>
+        <w:t>, l'une des principales entreprises de construction de la capitale, soit en charge des travaux. L'idée est que si une union entre les deux familles se concrétise, cela sera considéré comme un cadeau que les deux parties ont l'intention de construire ensemble.</w:t>
+      </w:r>
+    </w:p>
+    <w:p>
+      <w:r>
+        <w:lastRenderedPageBreak/>
+        <w:t xml:space="preserve">La Princesse </w:t>
+      </w:r>
+      <w:proofErr w:type="spellStart"/>
+      <w:r>
+        <w:t>Rampha</w:t>
+      </w:r>
+      <w:proofErr w:type="spellEnd"/>
+      <w:r>
+        <w:t xml:space="preserve"> regarde cet espace vide avec un regard difficile à déchiffrer. Elle n'a jamais été jalouse de ne pas avoir sa propre résidence comme les deux autres, car elle a toujours été humble, se considérant comme une enfant illégitime. Sa mère lui a dit depuis son plus jeune âge qu'en tant que fille, elle devrait se marier à l'extérieur et qu'il n'y a aucune raison d'avoir une résidence égale à celle de son frère. Elle est d'accord avec cela, mais ce qui la trouble maintenant, c'est de penser que ces résidences sont construites avec un but supplémentaire.</w:t>
+      </w:r>
+    </w:p>
+    <w:p>
+      <w:r>
+        <w:t xml:space="preserve">Jusqu'à présent, elle n'arrive pas à comprendre pourquoi elle n'aime pas que </w:t>
+      </w:r>
+      <w:proofErr w:type="spellStart"/>
+      <w:r>
+        <w:t>Darin</w:t>
+      </w:r>
+      <w:proofErr w:type="spellEnd"/>
+      <w:r>
+        <w:t xml:space="preserve"> se marie dans la famille en tant qu'épouse de son Petit Frère. Quand elle s'imagine que si son Grand Frère n'était pas déjà fiancé et qu'il se mariait à </w:t>
+      </w:r>
+      <w:proofErr w:type="spellStart"/>
+      <w:r>
+        <w:t>Darin</w:t>
+      </w:r>
+      <w:proofErr w:type="spellEnd"/>
+      <w:r>
+        <w:t xml:space="preserve"> à la place, elle n'aimerait pas non plus. Elle est possessive envers </w:t>
+      </w:r>
+      <w:proofErr w:type="spellStart"/>
+      <w:r>
+        <w:t>Darin</w:t>
+      </w:r>
+      <w:proofErr w:type="spellEnd"/>
+      <w:r>
+        <w:t xml:space="preserve"> d'une manière qui ne veut laisser aucun homme l'approcher, même son Grand Frère en qui elle a le plus confiance. C'est un sentiment étrange. Si elle apprécie tant cette dernière, elle devrait être heureuse qu'elle puisse vivre près d'elle. Si </w:t>
+      </w:r>
+      <w:proofErr w:type="spellStart"/>
+      <w:r>
+        <w:t>Darin</w:t>
+      </w:r>
+      <w:proofErr w:type="spellEnd"/>
+      <w:r>
+        <w:t xml:space="preserve"> devenait vraiment sa belle-sœur, elles pourraient se voir presque tous les jours, sans qu'elle ait à compter les jours pour la revoir comme elle le fait actuellement. Le fait de voir et de parler avec </w:t>
+      </w:r>
+      <w:proofErr w:type="spellStart"/>
+      <w:r>
+        <w:t>Darin</w:t>
+      </w:r>
+      <w:proofErr w:type="spellEnd"/>
+      <w:r>
+        <w:t xml:space="preserve"> tous les jours est une chose nouvelle qu'elle a découvert qu'elle désire, mais à condition qu'elle n'appartienne à personne. Elle n'aime pas partager le sourire ou le toucher de </w:t>
+      </w:r>
+      <w:proofErr w:type="spellStart"/>
+      <w:r>
+        <w:t>Darin</w:t>
+      </w:r>
+      <w:proofErr w:type="spellEnd"/>
+      <w:r>
+        <w:t xml:space="preserve"> avec qui que ce soit, même si c'est son futur mari.</w:t>
+      </w:r>
+    </w:p>
+    <w:p>
+      <w:r>
+        <w:t>Ce sentiment nouveau est... étrange.</w:t>
+      </w:r>
+    </w:p>
+    <w:p>
+      <w:r>
+        <w:t xml:space="preserve">"Ma Princesse, pourquoi ne pas attendre à l'intérieur ? En cette fin de saison des pluies et début d'hiver, vous pourriez tomber malade." Phi Phan pose sa main sur la main délicate de la plus jeune des princesses, l'encourageant à retourner à la résidence car l'air commence à se rafraîchir et elle craint que sa petite Princesse ne prenne froid. La Princesse </w:t>
+      </w:r>
+      <w:proofErr w:type="spellStart"/>
+      <w:r>
+        <w:t>Rampha</w:t>
+      </w:r>
+      <w:proofErr w:type="spellEnd"/>
+      <w:r>
+        <w:t xml:space="preserve"> lui a dit que tous les samedis, pendant les vacances, le docteur </w:t>
+      </w:r>
+      <w:proofErr w:type="spellStart"/>
+      <w:r>
+        <w:t>Darin</w:t>
+      </w:r>
+      <w:proofErr w:type="spellEnd"/>
+      <w:r>
+        <w:t xml:space="preserve"> viendra la chercher pour dîner à l'extérieur du palais, à l'heure convenue, soit dix-sept heures. Elle n'a pas besoin de faire beaucoup d'efforts pour savoir à quel point sa Princesse est excitée pour le samedi, car elle commence à avoir le sourire aux lèvres dès le vendredi, même si elle a l'air triste avant. Et quand elle se réveille le samedi matin, elle se lève, se parfume et s'habille magnifiquement. Quiconque verrait son visage et ses doux yeux pendant qu'elle se regarde dans le miroir ne pourrait s'empêcher de croire qu'elle est amoureuse. Mais ce n'est rien d'autre qu'un rendez-vous avec son amie P' aînée.</w:t>
+      </w:r>
+    </w:p>
+    <w:p>
+      <w:r>
+        <w:t xml:space="preserve">La nourrice sourit tendrement. Elle n'a jamais vu la Princesse être aussi proche et intime avec quelqu'un que le docteur </w:t>
+      </w:r>
+      <w:proofErr w:type="spellStart"/>
+      <w:r>
+        <w:t>Darin</w:t>
+      </w:r>
+      <w:proofErr w:type="spellEnd"/>
+      <w:r>
+        <w:t xml:space="preserve">. Elle a l'air si heureuse qu'elle ne peut s'empêcher de sourire avec elle à chaque fois. Il semble qu'elle ait trouvé une âme sœur qui lui permet de vivre une vie heureuse comme n'importe quelle autre jeune femme, et de ne plus être triste comme elle l'a toujours été. Regardez-la, le docteur </w:t>
+      </w:r>
+      <w:proofErr w:type="spellStart"/>
+      <w:r>
+        <w:t>Darin</w:t>
+      </w:r>
+      <w:proofErr w:type="spellEnd"/>
+      <w:r>
+        <w:t xml:space="preserve"> ne </w:t>
+      </w:r>
+      <w:proofErr w:type="spellStart"/>
+      <w:r>
+        <w:t>sait-elle</w:t>
+      </w:r>
+      <w:proofErr w:type="spellEnd"/>
+      <w:r>
+        <w:t xml:space="preserve"> pas qu'elle est devenue sa favorite, au point que la Princesse doit attendre devant la résidence une demi-heure à l'avance ?</w:t>
+      </w:r>
+    </w:p>
+    <w:p>
+      <w:r>
+        <w:lastRenderedPageBreak/>
+        <w:t xml:space="preserve">"Phi, retourne à l'intérieur. Tu n'as pas besoin de me tenir compagnie. </w:t>
+      </w:r>
+      <w:proofErr w:type="spellStart"/>
+      <w:r>
+        <w:t>P'Rin</w:t>
+      </w:r>
+      <w:proofErr w:type="spellEnd"/>
+      <w:r>
+        <w:t xml:space="preserve"> ne devrait pas tarder."</w:t>
+      </w:r>
+    </w:p>
+    <w:p>
+      <w:r>
+        <w:t>"Non, ma Princesse. Je ne peux pas vous laisser attendre seule ici."</w:t>
+      </w:r>
+    </w:p>
+    <w:p>
+      <w:r>
+        <w:t>"Dans ce cas, je rentrerai tard ce soir. Papa est au courant, tu peux aller te coucher. Tu n'as pas besoin de m'attendre."</w:t>
+      </w:r>
+    </w:p>
+    <w:p>
+      <w:r>
+        <w:t>"Où allez-vous ce soir ?"</w:t>
+      </w:r>
+    </w:p>
+    <w:p>
+      <w:r>
+        <w:t>"</w:t>
+      </w:r>
+      <w:proofErr w:type="spellStart"/>
+      <w:r>
+        <w:t>P'Rin</w:t>
+      </w:r>
+      <w:proofErr w:type="spellEnd"/>
+      <w:r>
+        <w:t xml:space="preserve"> va m'emmener dîner et voir un film à Sala </w:t>
+      </w:r>
+      <w:proofErr w:type="spellStart"/>
+      <w:r>
+        <w:t>Chalermkrung</w:t>
+      </w:r>
+      <w:proofErr w:type="spellEnd"/>
+      <w:r>
+        <w:t>. Je n'y suis jamais allée, et toi, phi, tu y es déjà allée ?"</w:t>
+      </w:r>
+    </w:p>
+    <w:p>
+      <w:r>
+        <w:t xml:space="preserve">La Princesse se penche pour sourire, les yeux brillants, faisant sourire l'autre personne. D'habitude, elle reste à la maison et n'a pas beaucoup d'occasions de sortir, sauf pour aller à l'école, car son père n'aime pas qu'elle sorte avec quelqu'un d'autre que les membres de sa famille et </w:t>
+      </w:r>
+      <w:proofErr w:type="spellStart"/>
+      <w:r>
+        <w:t>P'Patr</w:t>
+      </w:r>
+      <w:proofErr w:type="spellEnd"/>
+      <w:r>
+        <w:t xml:space="preserve">, son ami d'enfance. Mais pour </w:t>
+      </w:r>
+      <w:proofErr w:type="spellStart"/>
+      <w:r>
+        <w:t>Darin</w:t>
+      </w:r>
+      <w:proofErr w:type="spellEnd"/>
+      <w:r>
+        <w:t xml:space="preserve">, son père semble lui faire une confiance particulière, peut-être parce qu'elle l'a aidée la dernière fois. Quand elle lui demande la permission de l'emmener ailleurs, il sourit toujours de joie sans poser trop de questions. Elles doivent donc seulement faire attention à une seule chose : organiser le rendez-vous lorsque le Petit Prince n'est pas à la maison. C'est parce que </w:t>
+      </w:r>
+      <w:proofErr w:type="spellStart"/>
+      <w:r>
+        <w:t>Darin</w:t>
+      </w:r>
+      <w:proofErr w:type="spellEnd"/>
+      <w:r>
+        <w:t xml:space="preserve"> ne veut pas le voir.</w:t>
+      </w:r>
+    </w:p>
+    <w:p>
+      <w:r>
+        <w:t xml:space="preserve">Et oui, elle-même ne veut pas que </w:t>
+      </w:r>
+      <w:proofErr w:type="spellStart"/>
+      <w:r>
+        <w:t>Darin</w:t>
+      </w:r>
+      <w:proofErr w:type="spellEnd"/>
+      <w:r>
+        <w:t xml:space="preserve"> rencontre le Petit Prince.</w:t>
+      </w:r>
+    </w:p>
+    <w:p>
+      <w:r>
+        <w:t xml:space="preserve">Peu de temps après, avant que la grande aiguille de l'horloge n'atteigne le douze, une voiture de luxe argentée à l'emblème à trois branches passe le portail du palais et s'arrête devant la résidence principale. La Princesse </w:t>
+      </w:r>
+      <w:proofErr w:type="spellStart"/>
+      <w:r>
+        <w:t>Rampha</w:t>
+      </w:r>
+      <w:proofErr w:type="spellEnd"/>
+      <w:r>
+        <w:t xml:space="preserve"> se lève de sa chaise et tend le cou pour regarder la personne qu'elle attend sortir de la voiture de luxe avant de s'arrêter devant elle et de lui offrir un grand sourire, ses yeux se plissant. </w:t>
+      </w:r>
+      <w:proofErr w:type="spellStart"/>
+      <w:r>
+        <w:t>Darin</w:t>
+      </w:r>
+      <w:proofErr w:type="spellEnd"/>
+      <w:r>
+        <w:t xml:space="preserve"> est toujours aussi adorable.</w:t>
+      </w:r>
+    </w:p>
+    <w:p>
+      <w:r>
+        <w:t>Sept jours se sont écoulés depuis qu'elles ne se sont pas vues. Si on compte en heures, cela doit faire des centaines. La joie de la retrouver ainsi est-elle de l'amour ?</w:t>
+      </w:r>
+    </w:p>
+    <w:p>
+      <w:proofErr w:type="spellStart"/>
+      <w:r>
+        <w:t>Darin</w:t>
+      </w:r>
+      <w:proofErr w:type="spellEnd"/>
+      <w:r>
+        <w:t xml:space="preserve"> s'incline pour la saluer, sans oublier de saluer aussi Phi Phan, qui se tient à ses côtés. La Princesse s'avance et prend sa main dans la sienne. C'est l'une des rares fois où elle n'est pas la première à la toucher. Elle ne sait pas si </w:t>
+      </w:r>
+      <w:proofErr w:type="spellStart"/>
+      <w:r>
+        <w:t>Darin</w:t>
+      </w:r>
+      <w:proofErr w:type="spellEnd"/>
+      <w:r>
+        <w:t xml:space="preserve"> veut que ce geste devienne une habitude, comme elle le lui a déjà dit, mais la température de la main de </w:t>
+      </w:r>
+      <w:proofErr w:type="spellStart"/>
+      <w:r>
+        <w:t>Darin</w:t>
+      </w:r>
+      <w:proofErr w:type="spellEnd"/>
+      <w:r>
+        <w:t xml:space="preserve"> est encore très froide, ce qui la fait sourire.</w:t>
+      </w:r>
+    </w:p>
+    <w:p>
+      <w:r>
+        <w:t xml:space="preserve">"Je me suis ennuyée de vous, ma Princesse," murmure le médecin à l'oreille de la noble femme, sans même la regarder dans les yeux. </w:t>
+      </w:r>
+      <w:proofErr w:type="spellStart"/>
+      <w:r>
+        <w:t>Darin</w:t>
+      </w:r>
+      <w:proofErr w:type="spellEnd"/>
+      <w:r>
+        <w:t xml:space="preserve"> sait seulement qu'elle doit lui faire part du sentiment qui l'a accablée toute la semaine, car si elle le garde pour elle, sa poitrine pourrait exploser un jour. Même si, en ce moment, son visage est si rouge qu'il pourrait exploser aussi.</w:t>
+      </w:r>
+    </w:p>
+    <w:p>
+      <w:r>
+        <w:t xml:space="preserve">"Le Prince Vara est-il à l'intérieur ?" Une fois qu'elle a exprimé ce qu'elle a sur le cœur, </w:t>
+      </w:r>
+      <w:proofErr w:type="spellStart"/>
+      <w:r>
+        <w:t>Darin</w:t>
+      </w:r>
+      <w:proofErr w:type="spellEnd"/>
+      <w:r>
+        <w:t xml:space="preserve"> décide de changer brusquement de sujet pour réduire sa timidité. La Princesse ne répond </w:t>
+      </w:r>
+      <w:r>
+        <w:lastRenderedPageBreak/>
+        <w:t xml:space="preserve">pas, mais </w:t>
+      </w:r>
+      <w:proofErr w:type="spellStart"/>
+      <w:r>
+        <w:t>Darin</w:t>
+      </w:r>
+      <w:proofErr w:type="spellEnd"/>
+      <w:r>
+        <w:t xml:space="preserve"> peut voir du coin de l'œil que la joue rose de la Princesse se fonce pour acquiescer. Elle acquiesce à son tour, sans que l'une ni l'autre ne se regarde.</w:t>
+      </w:r>
+    </w:p>
+    <w:p>
+      <w:r>
+        <w:t xml:space="preserve">"Et le Prince Chakra est-il aussi à l'intérieur ?" </w:t>
+      </w:r>
+      <w:proofErr w:type="spellStart"/>
+      <w:r>
+        <w:t>Darin</w:t>
+      </w:r>
+      <w:proofErr w:type="spellEnd"/>
+      <w:r>
+        <w:t xml:space="preserve"> baisse à nouveau la voix pour qu'elles ne soient que deux à l'entendre. Elle veut juste être sûre que si le Prince n'est pas sorti comme prévu, elle puisse préparer une bonne excuse pour sortir seule avec la Princesse, car de toute façon, elle devra le saluer avant d'emmener sa fille ailleurs.</w:t>
+      </w:r>
+    </w:p>
+    <w:p>
+      <w:r>
+        <w:t xml:space="preserve">Et quand la Princesse </w:t>
+      </w:r>
+      <w:proofErr w:type="spellStart"/>
+      <w:r>
+        <w:t>Rampha</w:t>
+      </w:r>
+      <w:proofErr w:type="spellEnd"/>
+      <w:r>
+        <w:t xml:space="preserve"> secoue la tête pour dire non, </w:t>
+      </w:r>
+      <w:proofErr w:type="spellStart"/>
+      <w:r>
+        <w:t>Darin</w:t>
+      </w:r>
+      <w:proofErr w:type="spellEnd"/>
+      <w:r>
+        <w:t xml:space="preserve"> serre involontairement la petite main dans la sienne et sourit, ce qui fait sourire la Princesse à son tour.</w:t>
+      </w:r>
+    </w:p>
+    <w:p>
+      <w:r>
+        <w:t xml:space="preserve">"J'ai acheté les billets pour la séance de vingt heures, alors dépêchons-nous d'entrer." ... au cas où le Prince reviendrait. La jeune femme ne prononce pas la dernière phrase, mais elle pense que la Princesse partage le même avis, car elle prend la main de </w:t>
+      </w:r>
+      <w:proofErr w:type="spellStart"/>
+      <w:r>
+        <w:t>Darin</w:t>
+      </w:r>
+      <w:proofErr w:type="spellEnd"/>
+      <w:r>
+        <w:t xml:space="preserve"> et la tire à l'intérieur de la résidence comme si elle était pressée.</w:t>
+      </w:r>
+    </w:p>
+    <w:p>
+      <w:proofErr w:type="spellStart"/>
+      <w:r>
+        <w:t>Darin</w:t>
+      </w:r>
+      <w:proofErr w:type="spellEnd"/>
+      <w:r>
+        <w:t xml:space="preserve"> trouve que l'attente d'une semaine pour voir la Princesse aujourd'hui en vaut la peine. C'est comme si toute sa fatigue s'était dissipée rien qu'en se tenant devant elle. Mais si elle avait le choix, elle préférerait la voir tous les jours. La jeune femme pense qu'elle serait capable de sacrifier plusieurs heures ou de rester éveillée toute la nuit juste pour pouvoir la voir, ne serait-ce que pour un instant, chaque jour.</w:t>
+      </w:r>
+    </w:p>
+    <w:p>
+      <w:r>
+        <w:t>Mon dieu, quel sortilège a-t-elle jeté pour qu'elle soit dans cet état ?</w:t>
+      </w:r>
+    </w:p>
+    <w:p>
+      <w:r>
+        <w:pict w14:anchorId="77BF0028">
+          <v:rect id="_x0000_i1050" style="width:0;height:1.5pt" o:hralign="center" o:hrstd="t" o:hrnoshade="t" o:hr="t" fillcolor="gray" stroked="f"/>
+        </w:pict>
+      </w:r>
+    </w:p>
+    <w:p>
+      <w:r>
+        <w:t xml:space="preserve">Le grand théâtre de forme carrée, situé au coin de la rue </w:t>
+      </w:r>
+      <w:proofErr w:type="spellStart"/>
+      <w:r>
+        <w:t>Charoen</w:t>
+      </w:r>
+      <w:proofErr w:type="spellEnd"/>
+      <w:r>
+        <w:t xml:space="preserve"> </w:t>
+      </w:r>
+      <w:proofErr w:type="spellStart"/>
+      <w:r>
+        <w:t>Krung</w:t>
+      </w:r>
+      <w:proofErr w:type="spellEnd"/>
+      <w:r>
+        <w:t xml:space="preserve"> et de la rue Tri </w:t>
+      </w:r>
+      <w:proofErr w:type="spellStart"/>
+      <w:r>
+        <w:t>Phet</w:t>
+      </w:r>
+      <w:proofErr w:type="spellEnd"/>
+      <w:r>
+        <w:t xml:space="preserve">, a reçu le nom de Sala </w:t>
+      </w:r>
+      <w:proofErr w:type="spellStart"/>
+      <w:r>
+        <w:t>Chalermkrung</w:t>
+      </w:r>
+      <w:proofErr w:type="spellEnd"/>
+      <w:r>
+        <w:t xml:space="preserve"> par le roi </w:t>
+      </w:r>
+      <w:proofErr w:type="spellStart"/>
+      <w:r>
+        <w:t>Prajadhipok</w:t>
+      </w:r>
+      <w:proofErr w:type="spellEnd"/>
+      <w:r>
+        <w:t xml:space="preserve">, Rama VII. À l'intérieur, il y a un grand hall divisé en une billetterie et un espace pour les restaurants et les stands de confiseries. Comme </w:t>
+      </w:r>
+      <w:proofErr w:type="spellStart"/>
+      <w:r>
+        <w:t>Darin</w:t>
+      </w:r>
+      <w:proofErr w:type="spellEnd"/>
+      <w:r>
+        <w:t xml:space="preserve"> a acheté les billets de cinéma avant d'aller chercher la Princesse au palais </w:t>
+      </w:r>
+      <w:proofErr w:type="spellStart"/>
+      <w:r>
+        <w:t>Warachai</w:t>
+      </w:r>
+      <w:proofErr w:type="spellEnd"/>
+      <w:r>
+        <w:t>, les deux jeunes femmes, qui sont arrivées en avance, s'assoient sur un banc et n'ont pas besoin de faire la queue comme les autres clients.</w:t>
+      </w:r>
+    </w:p>
+    <w:p>
+      <w:r>
+        <w:t>"Ma Princesse, voulez-vous de l'eau ou des bonbons ? Je vais vous en acheter," demande la jeune femme à celle qui se trouve à ses côtés. Cette dernière ne fait que lui sourire et secouer la tête, alors elle ne bouge pas. C'est peut-être parce qu'elles viennent de manger dans un petit restaurant du coin et qu'elles n'ont pas besoin d'ajouter quoi que ce soit à leur estomac.</w:t>
+      </w:r>
+    </w:p>
+    <w:p>
+      <w:proofErr w:type="spellStart"/>
+      <w:r>
+        <w:t>Darin</w:t>
+      </w:r>
+      <w:proofErr w:type="spellEnd"/>
+      <w:r>
+        <w:t xml:space="preserve"> ne vient pas souvent ici. La dernière fois, c'était pendant sa quatrième année d'université, après les examens finaux, avec ses amis, avant de commencer ses stages cliniques. Elle, qui ne sort pas beaucoup, ne connaît pas bien le quartier. En fait, la personne qui lui a proposé son aide est Dara. Elle a recommandé un restaurant de confiance et une séance de film tardive pour éviter la foule. Elle a même choisi des places que les gens oublient, ce qui les rend assez privées. </w:t>
+      </w:r>
+      <w:proofErr w:type="spellStart"/>
+      <w:r>
+        <w:t>Darin</w:t>
+      </w:r>
+      <w:proofErr w:type="spellEnd"/>
+      <w:r>
+        <w:t xml:space="preserve"> ne sait pas comment elle a su cela, mais cela semble être vrai. Le Sala </w:t>
+      </w:r>
+      <w:proofErr w:type="spellStart"/>
+      <w:r>
+        <w:t>Chalermkrung</w:t>
+      </w:r>
+      <w:proofErr w:type="spellEnd"/>
+      <w:r>
+        <w:t xml:space="preserve"> est beaucoup plus calme que lorsqu'elle est venue </w:t>
+      </w:r>
+      <w:r>
+        <w:lastRenderedPageBreak/>
+        <w:t>acheter les billets à l'avance. C'est probablement parce que la plupart des gens n'aiment pas faire de telles activités tard le soir, même un samedi.</w:t>
+      </w:r>
+    </w:p>
+    <w:p>
+      <w:r>
+        <w:t xml:space="preserve">"Avec votre permission," </w:t>
+      </w:r>
+      <w:proofErr w:type="spellStart"/>
+      <w:r>
+        <w:t>Darin</w:t>
+      </w:r>
+      <w:proofErr w:type="spellEnd"/>
+      <w:r>
+        <w:t xml:space="preserve"> prend le châle qu'elle a préparé et le pose doucement sur les épaules délicates de la Princesse. Elle a vu cette dernière se frotter les mains car l'air de cette fin de saison des pluies commence à se rafraîchir.</w:t>
+      </w:r>
+    </w:p>
+    <w:p>
+      <w:r>
+        <w:t>"Et P' n'a pas froid ?"</w:t>
+      </w:r>
+    </w:p>
+    <w:p>
+      <w:r>
+        <w:t>"Moi, j'ai chaud, ma Princesse. Ce temps est agréable pour moi."</w:t>
+      </w:r>
+    </w:p>
+    <w:p>
+      <w:r>
+        <w:t>La jeune femme sourit à la personne qui lève les yeux pour la regarder. Son doux visage, légèrement rose sur les joues, est adorable au point de lui faire battre le cœur. Elle regarde la Princesse serrer le châle contre elle avant de prendre une de ses mains dans la sienne, comme si c'était son propre membre.</w:t>
+      </w:r>
+    </w:p>
+    <w:p>
+      <w:r>
+        <w:t xml:space="preserve">"P' n'a plus besoin de me parler en langage royal," dit-elle avec un doux sourire sur ses lèvres. </w:t>
+      </w:r>
+      <w:proofErr w:type="spellStart"/>
+      <w:r>
+        <w:t>Darin</w:t>
+      </w:r>
+      <w:proofErr w:type="spellEnd"/>
+      <w:r>
+        <w:t xml:space="preserve"> sent le niveau de leur relation s'améliorer concrètement à travers ses mots. Mais elle ne peut pas penser que la Princesse le lui permet parce qu'elles sont proches. De plus, elle n'a jamais été proche d'un membre de la royauté auparavant, donc elle ne sait pas si parler de manière informelle à une personne de la classe royale serait trop irrévérencieux. Si c'était un adulte, il dirait que l'enfer va la manger. Mais </w:t>
+      </w:r>
+      <w:proofErr w:type="spellStart"/>
+      <w:r>
+        <w:t>Darin</w:t>
+      </w:r>
+      <w:proofErr w:type="spellEnd"/>
+      <w:r>
+        <w:t xml:space="preserve"> ne craint pas cela. Elle craint seulement de déshonorer la Princesse.</w:t>
+      </w:r>
+    </w:p>
+    <w:p>
+      <w:r>
+        <w:t>"Je ne peux pas, ma Princesse."</w:t>
+      </w:r>
+    </w:p>
+    <w:p>
+      <w:r>
+        <w:t>"Nous nous voyons souvent comme ça, je ne suis pas encore proche de toi ?"</w:t>
+      </w:r>
+    </w:p>
+    <w:p>
+      <w:r>
+        <w:t>"C'est-à-dire..."</w:t>
+      </w:r>
+    </w:p>
+    <w:p>
+      <w:r>
+        <w:t xml:space="preserve">L'aînée cligne des yeux lorsque la Princesse parle et frotte doucement son pouce sur le dos de sa main, comme si elle voulait juste la caresser pour s'amuser. Mais c'est quelque chose qui lui fait tourner la tête. Elle ne sait pas pourquoi, mais elle a l'impression que son corps est traversé par une vague de chaleur et de tourbillonnement, rien qu'à cause de ce nouveau contact de ses doigts. C'est encore plus intense que jamais, et </w:t>
+      </w:r>
+      <w:proofErr w:type="spellStart"/>
+      <w:r>
+        <w:t>Darin</w:t>
+      </w:r>
+      <w:proofErr w:type="spellEnd"/>
+      <w:r>
+        <w:t xml:space="preserve"> serre la main de la Princesse avant de décider d'arrêter ce geste en entrelaçant leurs doigts, dans le but de limiter ce mouvement effronté. Mais au lieu de limiter le mouvement, cela a aussi gelé ses mots et ses pensées.</w:t>
+      </w:r>
+    </w:p>
+    <w:p>
+      <w:proofErr w:type="spellStart"/>
+      <w:r>
+        <w:t>Darin</w:t>
+      </w:r>
+      <w:proofErr w:type="spellEnd"/>
+      <w:r>
+        <w:t xml:space="preserve"> a l'impression que tout ce qui l'entoure a disparu pendant un instant lorsque leur conversation s'est soudainement arrêtée. Quand elle a retrouvé ses esprits, elle a desserré sa main, pensant que la Princesse pourrait se sentir mal à l'aise avec ce contact plus intime. Mais avant qu'elle ne puisse retirer sa main, la Princesse l'a serrée plus fort. Elle ne peut que rester immobile, comme une statue, enduite d'une couleur rouge foncé, et laisser l'autre la toucher comme bon lui semble. Après tout, s'enlacer les mains est plus facile à gérer que de se faire caresser le dos de la main avec le pouce comme elle le faisait avant.</w:t>
+      </w:r>
+    </w:p>
+    <w:p>
+      <w:r>
+        <w:lastRenderedPageBreak/>
+        <w:t xml:space="preserve">"Ai-je été la seule à penser que nous étions devenues proches ?" Elle a presque oublié de quoi elles parlaient. La Princesse détourne les yeux de leurs mains entrelacées pour la regarder. </w:t>
+      </w:r>
+      <w:proofErr w:type="spellStart"/>
+      <w:r>
+        <w:t>Darin</w:t>
+      </w:r>
+      <w:proofErr w:type="spellEnd"/>
+      <w:r>
+        <w:t xml:space="preserve"> a l'impression que son cerveau est vide pendant un instant. La jeune femme ne sait pas si c'est à cause de la chaleur de sa paume, du mot "proche" que la Princesse lui a donné, ou de ses beaux yeux qui la regardent comme s'ils voulaient la faire fondre dans les profondeurs de l'amour, difficile à échapper, ou si c'est la combinaison de tout cela qui la rend étourdie comme si elle venait de recevoir un coup de poing.</w:t>
+      </w:r>
+    </w:p>
+    <w:p>
+      <w:r>
+        <w:t>"Non, ma Princesse, moi..."</w:t>
+      </w:r>
+    </w:p>
+    <w:p>
+      <w:r>
+        <w:t>"P'."</w:t>
+      </w:r>
+    </w:p>
+    <w:p>
+      <w:r>
+        <w:t>"Oui ?"</w:t>
+      </w:r>
+    </w:p>
+    <w:p>
+      <w:r>
+        <w:t>"Appelle-toi P' suffira."</w:t>
+      </w:r>
+    </w:p>
+    <w:p>
+      <w:r>
+        <w:t>"Euh..."</w:t>
+      </w:r>
+    </w:p>
+    <w:p>
+      <w:r>
+        <w:t>"Ou veux-tu t'appeler 'moi' ?"</w:t>
+      </w:r>
+    </w:p>
+    <w:p>
+      <w:proofErr w:type="spellStart"/>
+      <w:r>
+        <w:t>Darin</w:t>
+      </w:r>
+      <w:proofErr w:type="spellEnd"/>
+      <w:r>
+        <w:t xml:space="preserve"> se fige. Elle n'avait jamais imaginé cela. Se faire appeler P' par la Princesse est... trop gênant.</w:t>
+      </w:r>
+    </w:p>
+    <w:p>
+      <w:r>
+        <w:t>"Alors ? Sommes-nous proches ?"</w:t>
+      </w:r>
+    </w:p>
+    <w:p>
+      <w:r>
+        <w:t>"Moi..."</w:t>
+      </w:r>
+    </w:p>
+    <w:p>
+      <w:r>
+        <w:t>"P'."</w:t>
+      </w:r>
+    </w:p>
+    <w:p>
+      <w:r>
+        <w:t>"P'... euh... P' et la Princesse sont proches."</w:t>
+      </w:r>
+    </w:p>
+    <w:p>
+      <w:r>
+        <w:t xml:space="preserve">La Princesse la regarde, parler avec un mélange de langage informel et de langage royal avec embarras, et elle rit doucement. Ces derniers temps, la Princesse a souri et ri plus souvent, ce qui est une bonne chose, mais cela fait aussi travailler son cœur plus fort. Surtout en ce moment, alors qu'elle est confuse. Un tel sourire </w:t>
+      </w:r>
+      <w:proofErr w:type="gramStart"/>
+      <w:r>
+        <w:t>la fait</w:t>
+      </w:r>
+      <w:proofErr w:type="gramEnd"/>
+      <w:r>
+        <w:t xml:space="preserve"> perdre encore plus la tête.</w:t>
+      </w:r>
+    </w:p>
+    <w:p>
+      <w:r>
+        <w:t>"P' n'a pas besoin de m'appeler 'ma Princesse'."</w:t>
+      </w:r>
+    </w:p>
+    <w:p>
+      <w:r>
+        <w:t>"Laisse P' t'appeler 'ma Princesse'."</w:t>
+      </w:r>
+    </w:p>
+    <w:p>
+      <w:r>
+        <w:t xml:space="preserve">Si elle ne l'appelle pas 'ma Princesse', comment l'appellera-t-elle ? </w:t>
+      </w:r>
+      <w:proofErr w:type="spellStart"/>
+      <w:r>
+        <w:t>Rampha</w:t>
+      </w:r>
+      <w:proofErr w:type="spellEnd"/>
+      <w:r>
+        <w:t>, tout simplement ? La simple idée la fait rougir. Oh mon Dieu. Ou est-ce le sens implicite du terme "l'enfer va te manger" dont les anciens parlaient ? Mais ça ne peut pas être ça, car quel enfer peut être si agréable ?</w:t>
+      </w:r>
+    </w:p>
+    <w:p/>
+    <w:p/>
+    <w:p/>
+    <w:p>
+      <w:pPr>
+        <w:rPr>
+          <w:b/>
+          <w:bCs/>
+          <w:sz w:val="40"/>
+          <w:szCs w:val="40"/>
+        </w:rPr>
+      </w:pPr>
+      <w:r>
+        <w:rPr>
+          <w:b/>
+          <w:bCs/>
+          <w:sz w:val="40"/>
+          <w:szCs w:val="40"/>
+        </w:rPr>
+        <w:lastRenderedPageBreak/>
+        <w:t xml:space="preserve">Chapitre 15 </w:t>
+      </w:r>
+    </w:p>
+    <w:p/>
+    <w:p/>
+    <w:p>
+      <w:r>
+        <w:t xml:space="preserve">Le Sala </w:t>
+      </w:r>
+      <w:proofErr w:type="spellStart"/>
+      <w:r>
+        <w:t>Chalermkrung</w:t>
+      </w:r>
+      <w:proofErr w:type="spellEnd"/>
+      <w:r>
+        <w:t xml:space="preserve"> est considéré comme l'un des cinémas les plus modernes d'Asie du Sud-Est. Les sièges dans la salle de projection sont répartis sur deux niveaux, pour un total de plus d'un millier de places. </w:t>
+      </w:r>
+      <w:proofErr w:type="spellStart"/>
+      <w:r>
+        <w:t>Darin</w:t>
+      </w:r>
+      <w:proofErr w:type="spellEnd"/>
+      <w:r>
+        <w:t xml:space="preserve"> a emmené la Princesse s'asseoir près du haut du deuxième étage, à l'endroit que sa sœur lui avait recommandé, soit sur le côté gauche ou droit, pas trop loin de l'allée. En ce moment, les films à l'affiche sont des films étrangers en version originale, qui sont moins populaires que les films thaïlandais, dont la popularité a augmenté depuis la Seconde Guerre mondiale. Le nombre de personnes qui achètent des billets pour la séance de nuit est encore plus faible, au point qu'elles sont presque les seules deux personnes assises dans cette zone.</w:t>
+      </w:r>
+    </w:p>
+    <w:p>
+      <w:r>
+        <w:t xml:space="preserve">Les lumières de la salle s'éteignent presque complètement à mesure que le film commence. </w:t>
+      </w:r>
+      <w:proofErr w:type="spellStart"/>
+      <w:r>
+        <w:t>Darin</w:t>
+      </w:r>
+      <w:proofErr w:type="spellEnd"/>
+      <w:r>
+        <w:t xml:space="preserve"> ressent le souffle froid de la climatisation frapper sa peau, la faisant frissonner et la forçant à se frotter les bras. Elle a peut-être sous-estimé cette machine à refroidir à vapeur, peut-être parce que la dernière fois qu'elle est venue ici, la salle était pleine, contrairement à maintenant.</w:t>
+      </w:r>
+    </w:p>
+    <w:p>
+      <w:r>
+        <w:t xml:space="preserve">Peu de temps après qu'elle a commencé à se frotter, le châle qu'elle avait déposé sur l'épaule de la personne à côté d'elle a été partagé et déposé sur les genoux de </w:t>
+      </w:r>
+      <w:proofErr w:type="spellStart"/>
+      <w:r>
+        <w:t>Darin</w:t>
+      </w:r>
+      <w:proofErr w:type="spellEnd"/>
+      <w:r>
+        <w:t>. Elle se tourne pour regarder le profil magnifique de la Princesse dans l'obscurité, illuminé seulement par la lumière de l'écran en bas, qui change au gré des scènes. Et elle ne peut pas croire qu'elle est aussi parfaite même dans cette obscurité.</w:t>
+      </w:r>
+    </w:p>
+    <w:p>
+      <w:r>
+        <w:t>"Tu devrais le garder, ma Princesse."</w:t>
+      </w:r>
+    </w:p>
+    <w:p>
+      <w:r>
+        <w:t xml:space="preserve">"Mais P' </w:t>
+      </w:r>
+      <w:proofErr w:type="spellStart"/>
+      <w:r>
+        <w:t>a</w:t>
+      </w:r>
+      <w:proofErr w:type="spellEnd"/>
+      <w:r>
+        <w:t xml:space="preserve"> froid."</w:t>
+      </w:r>
+    </w:p>
+    <w:p>
+      <w:r>
+        <w:t>"Mais..."</w:t>
+      </w:r>
+    </w:p>
+    <w:p>
+      <w:r>
+        <w:t xml:space="preserve">« </w:t>
+      </w:r>
+      <w:proofErr w:type="spellStart"/>
+      <w:r>
+        <w:t>Chhh</w:t>
+      </w:r>
+      <w:proofErr w:type="spellEnd"/>
+      <w:r>
+        <w:t xml:space="preserve">... » La Princesse se rapproche d'elle en émettant un léger murmure d'avertissement près de son oreille, ce qui lui donne la chair de poule de la nuque aux chevilles. </w:t>
+      </w:r>
+      <w:proofErr w:type="spellStart"/>
+      <w:r>
+        <w:t>Darin</w:t>
+      </w:r>
+      <w:proofErr w:type="spellEnd"/>
+      <w:r>
+        <w:t xml:space="preserve"> se tait immédiatement car elle ne peut plus retrouver sa voix. La jeune femme est assise, raide, laissant une partie du châle sur ses genoux, jusqu'à ce que l'autre l'étende pour en mettre un coin sur son épaule.</w:t>
+      </w:r>
+    </w:p>
+    <w:p>
+      <w:r>
+        <w:t>Elle jure que lorsqu'elle s'est rapprochée d'elle, elle n'a pas respiré une seule fraction de seconde.</w:t>
+      </w:r>
+    </w:p>
+    <w:p>
+      <w:r>
+        <w:t xml:space="preserve">"Si </w:t>
+      </w:r>
+      <w:proofErr w:type="spellStart"/>
+      <w:r>
+        <w:t>P'Rin</w:t>
+      </w:r>
+      <w:proofErr w:type="spellEnd"/>
+      <w:r>
+        <w:t xml:space="preserve"> continue de se frotter les bras comme ça, je ne pourrai pas lui tenir la main. Et le châle de P' est très grand, nous pouvons le partager." La personne sous le même châle chuchote quelque chose près de son oreille. </w:t>
+      </w:r>
+      <w:proofErr w:type="spellStart"/>
+      <w:r>
+        <w:t>Darin</w:t>
+      </w:r>
+      <w:proofErr w:type="spellEnd"/>
+      <w:r>
+        <w:t xml:space="preserve"> ne comprend pas grand-chose. La fois </w:t>
+      </w:r>
+      <w:r>
+        <w:lastRenderedPageBreak/>
+        <w:t xml:space="preserve">suivante, elle se rapproche à nouveau jusqu'à ce que leurs bras se touchent, avant que sa paume ne soit délicatement prise. </w:t>
+      </w:r>
+      <w:proofErr w:type="spellStart"/>
+      <w:r>
+        <w:t>Darin</w:t>
+      </w:r>
+      <w:proofErr w:type="spellEnd"/>
+      <w:r>
+        <w:t xml:space="preserve"> avale sa salive, sentant son corps se transformer en un liquide prêt à s'écouler sur le sol. Son cœur travaille dur pour pomper le sang dans son corps qui est sur le point de fondre sur le siège. Et oui, il semble qu'il fasse plus que sa part, car elle sent un tremblement plus fort que d'habitude, de peur que l'autre personne ne l'entende.</w:t>
+      </w:r>
+    </w:p>
+    <w:p>
+      <w:r>
+        <w:t>C'est la première fois que le docteur regarde furtivement l'autre dans le noir. Elle remarque le châle qui ne couvre qu'une partie de son épaule et comprend pourquoi elle doit se rapprocher si près. Le châle, bien que grand, n'est pas assez grand pour couvrir deux personnes confortablement, et la Princesse a choisi de lui donner la majeure partie du tissu au lieu de l'utiliser pour elle-même.</w:t>
+      </w:r>
+    </w:p>
+    <w:p>
+      <w:r>
+        <w:t xml:space="preserve">"P' n'a pas froid, ma Princesse, garde-le." </w:t>
+      </w:r>
+      <w:proofErr w:type="spellStart"/>
+      <w:r>
+        <w:t>Darin</w:t>
+      </w:r>
+      <w:proofErr w:type="spellEnd"/>
+      <w:r>
+        <w:t xml:space="preserve"> a l'intention de lui rendre le châle, mais c'est comme si la Princesse avait lu ses pensées. Elle retire sa main de la sienne et la glisse dans son bras, les rapprochant suffisamment pour qu'elles puissent être sous le même châle sans que personne n'ait à sacrifier une partie de son corps pour affronter le froid de la climatisation de la salle de cinéma.</w:t>
+      </w:r>
+    </w:p>
+    <w:p>
+      <w:r>
+        <w:t xml:space="preserve">"C'est mieux comme ça, non ? Je n'ai pas froid, et P' non plus." </w:t>
+      </w:r>
+      <w:proofErr w:type="spellStart"/>
+      <w:r>
+        <w:t>Darin</w:t>
+      </w:r>
+      <w:proofErr w:type="spellEnd"/>
+      <w:r>
+        <w:t xml:space="preserve"> peut sentir le doux visage de la Princesse si près d'elle quand elle chuchote. Même si elle n'a pas tourné la tête d'un millimètre, la situation est si dangereuse qu'elle craint de dépasser sa propre limite de contrôle.</w:t>
+      </w:r>
+    </w:p>
+    <w:p>
+      <w:r>
+        <w:t xml:space="preserve">La jeune femme fixe l'écran du film avec une concentration particulière, mais ne peut en comprendre l'intrigue. Chaque mouvement ne fait que passer devant ses yeux sans être traité par son cerveau, comme si la personne à côté d'elle l'avait pétrifiée depuis l'instant où elle s'est blottie contre son bras et son épaule. </w:t>
+      </w:r>
+      <w:proofErr w:type="spellStart"/>
+      <w:r>
+        <w:t>Darin</w:t>
+      </w:r>
+      <w:proofErr w:type="spellEnd"/>
+      <w:r>
+        <w:t xml:space="preserve"> retient son souffle par à-coups, se sentant sur le point de s'évanouir, et doit le relâcher de manière non naturelle. C'est un sentiment de torture qu'elle souhaite voir durer éternellement. C'est tellement étrange qu'elle commence à se faire peur.</w:t>
+      </w:r>
+    </w:p>
+    <w:p>
+      <w:r>
+        <w:t>Et peut-être parce que son cerveau a cessé de fonctionner, l'organe le plus sollicité de son corps, ce morceau de chair de la taille d'un poing au milieu de sa poitrine, a pris l'initiative d'ordonner à ses yeux de se fixer sur la personne à côté d'elle au lieu de regarder l'écran en bas, comme elle le devrait. La jeune femme reste ainsi pendant un laps de temps qu'elle ne peut pas mesurer. La Princesse, qui regardait l'écran rectangulaire avec intérêt, se tourne pour la regarder.</w:t>
+      </w:r>
+    </w:p>
+    <w:p>
+      <w:r>
+        <w:t xml:space="preserve">Son doux visage est si proche qu'elle peut sentir son souffle chaud sur sa peau, plus près que jamais. L'odeur légère de son parfum, plus forte que d'habitude, éveille ses sens. </w:t>
+      </w:r>
+      <w:proofErr w:type="spellStart"/>
+      <w:r>
+        <w:t>Darin</w:t>
+      </w:r>
+      <w:proofErr w:type="spellEnd"/>
+      <w:r>
+        <w:t xml:space="preserve"> plonge son regard dans ses yeux, comme hypnotisée, et se laisse aller à la dérive. Cette fois, elle se soumet. Elles se regardent ainsi, laissant le film sur l'écran devenir un mur vide sans aucun intérêt. Le temps s'arrête.</w:t>
+      </w:r>
+    </w:p>
+    <w:p>
+      <w:r>
+        <w:lastRenderedPageBreak/>
+        <w:t xml:space="preserve">En cet instant, elle ne s'intéresse qu'à la belle femme devant elle. Elle ne s'intéresse qu'à ses yeux, mais elle ne peut plus résister à son désir de ses lèvres pleines. Elle sent une flamme cachée à l'intérieur s'allumer et grandir. </w:t>
+      </w:r>
+      <w:proofErr w:type="spellStart"/>
+      <w:r>
+        <w:t>Darin</w:t>
+      </w:r>
+      <w:proofErr w:type="spellEnd"/>
+      <w:r>
+        <w:t xml:space="preserve"> laisse l'espace entre elles se réduire lentement, jusqu'à ce qu'il ne reste que l'air pour les séparer. Au moment où le bout de leurs nez se touche, elles bougent leurs visages pour ajuster l'angle, prêtes à accueillir ce nouveau contact. À cet instant précis, ses paupières se ferment complètement.</w:t>
+      </w:r>
+    </w:p>
+    <w:p>
+      <w:r>
+        <w:t>Et...</w:t>
+      </w:r>
+    </w:p>
+    <w:p>
+      <w:r>
+        <w:rPr>
+          <w:i/>
+          <w:iCs/>
+        </w:rPr>
+        <w:t>BANG !</w:t>
+      </w:r>
+    </w:p>
+    <w:p>
+      <w:r>
+        <w:t xml:space="preserve">Un son plus fort que la normale provenant des haut-parleurs, résultat d'une scène du film, fait reculer les deux jeunes femmes immédiatement. Le mouvement rapide fait tomber le châle qui les enveloppait sur leurs genoux. </w:t>
+      </w:r>
+      <w:proofErr w:type="spellStart"/>
+      <w:r>
+        <w:t>Darin</w:t>
+      </w:r>
+      <w:proofErr w:type="spellEnd"/>
+      <w:r>
+        <w:t xml:space="preserve"> le ramasse, le tend à l'autre personne, avec gêne, et elle le prend sans même le déplier pour se couvrir. Elle sent la température de son corps monter, et le froid de la pièce ne peut pas la ramener facilement à la normale. Tout autour d'elle retrouve son cours normal. L'ouïe qui s'était éteinte un instant revient, elle entend à nouveau le bruit inintelligible du grand système de son. Les images des personnes en mouvement sur l'écran reviennent dans son champ de vision, mais elle ne peut toujours rien en comprendre.</w:t>
+      </w:r>
+    </w:p>
+    <w:p>
+      <w:proofErr w:type="spellStart"/>
+      <w:r>
+        <w:t>Darin</w:t>
+      </w:r>
+      <w:proofErr w:type="spellEnd"/>
+      <w:r>
+        <w:t xml:space="preserve"> fronce les sourcils pour concentrer toute son attention sur le premier film qu'elle regarde avec la Princesse, mais étrangement, son cerveau, qui semblait s'être éteint, travaille à plein régime en projetant encore et encore l'image de ses lèvres pulpeuses légèrement entrouvertes. Elle ne peut rien faire, à la fin, elle doit fermer les yeux fermement et se masser la tempe, dans l'espoir de soulager un peu la tension de ses muscles.</w:t>
+      </w:r>
+    </w:p>
+    <w:p>
+      <w:r>
+        <w:t xml:space="preserve">Elle s'est laissée aller à un moment d'égarement, et a failli faire quelque chose d'indécent. Si un bruit ne les avait pas interrompues, que </w:t>
+      </w:r>
+      <w:proofErr w:type="spellStart"/>
+      <w:r>
+        <w:t>se</w:t>
+      </w:r>
+      <w:proofErr w:type="spellEnd"/>
+      <w:r>
+        <w:t xml:space="preserve"> serait-il passé ensuite ? Et maintenant, qu'est-ce que la Princesse pense de ce baiser manqué ?</w:t>
+      </w:r>
+    </w:p>
+    <w:p>
+      <w:r>
+        <w:t>"Ma Princesse, P'..." Tous les mots sont ravalés lorsque la Princesse prend sa main dans la sienne à nouveau. La jeune femme sent la main délicate moite de sueur et la pression plus forte que la normale.</w:t>
+      </w:r>
+    </w:p>
+    <w:p>
+      <w:proofErr w:type="spellStart"/>
+      <w:r>
+        <w:t>Darin</w:t>
+      </w:r>
+      <w:proofErr w:type="spellEnd"/>
+      <w:r>
+        <w:t xml:space="preserve"> est trop lâche pour se tourner vers le visage de la Princesse et n'est pas sûre si elle a décidé de ne pas dire "Je ne l'ai pas fait exprès", comme elle l'avait pensé au début, parce qu'elle n'ose pas le dire ou si toutes ces actions étaient en fait intentionnelles.</w:t>
+      </w:r>
+    </w:p>
+    <w:p>
+      <w:r>
+        <w:pict w14:anchorId="3FFB530B">
+          <v:rect id="_x0000_i1068" style="width:0;height:1.5pt" o:hralign="center" o:hrstd="t" o:hrnoshade="t" o:hr="t" fillcolor="gray" stroked="f"/>
+        </w:pict>
+      </w:r>
+    </w:p>
+    <w:p>
+      <w:r>
+        <w:t xml:space="preserve">Il est deux heures vingt-cinq du matin dans la pièce carrée, où seule la lumière douce de la lune passe à travers un petit espace entre les rideaux. Sur le grand lit, un mouvement sous la couette épaisse signale que la personne dessus n'est toujours pas endormie, même si un nouveau jour a commencé. </w:t>
+      </w:r>
+      <w:proofErr w:type="spellStart"/>
+      <w:r>
+        <w:t>Darin</w:t>
+      </w:r>
+      <w:proofErr w:type="spellEnd"/>
+      <w:r>
+        <w:t xml:space="preserve"> se tourne de gauche à droite avant de retirer la couette qui la couvrait entièrement pour ne laisser que son visage dépasser du bord. Ses grands yeux </w:t>
+      </w:r>
+      <w:r>
+        <w:lastRenderedPageBreak/>
+        <w:t>ronds et brillants ne montrent aucun signe de somnolence, même si elle a travaillé de garde vendredi soir et a dû se lever tôt pour voir des patients au pavillon avant de rentrer tard samedi soir.</w:t>
+      </w:r>
+    </w:p>
+    <w:p>
+      <w:r>
+        <w:t>Elle n'arrive pas à dormir. Cet état ne lui est pas arrivé depuis longtemps, car depuis qu'elle a commencé à travailler à l'hôpital en cinquième année, elle est devenue une personne qui peut manger et dormir n'importe où et n'importe quand. Si quelque chose la tracasse, elle a plus de mal à s'endormir, mais la fatigue la rattrape rapidement. Mais cette nuit, elle n'arrive pas à chasser l'image du visage magnifique de la Princesse de sa tête.</w:t>
+      </w:r>
+    </w:p>
+    <w:p>
+      <w:r>
+        <w:t>Plus elle essaie de fermer les yeux, plus ses doux yeux se fixent sur elle dans ses pensées. Ses joues douces, qu'elle pouvait voir rougir même dans la pénombre, le bout de son nez délicat qu'elle a touché et ses lèvres près de son souffle. Tout ce qui la compose est si tentant qu'elle se perd dans une passion irrésistible.</w:t>
+      </w:r>
+    </w:p>
+    <w:p>
+      <w:r>
+        <w:t>Elle désire posséder les lèvres pulpeuses de la Princesse et c'est ce qu'elle a découvert aujourd'hui. C'est un désir si fort et probablement le plus difficile qu'elle ait jamais ressenti dans sa vie.</w:t>
+      </w:r>
+    </w:p>
+    <w:p>
+      <w:proofErr w:type="spellStart"/>
+      <w:r>
+        <w:t>Darin</w:t>
+      </w:r>
+      <w:proofErr w:type="spellEnd"/>
+      <w:r>
+        <w:t xml:space="preserve"> aime la Princesse. Elle n'est pas sûre si c'est plus que de l'amour, mais elle est sûre que ce n'est pas seulement de l'amitié. Bien sûr, elle n'a jamais voulu embrasser une amie. En fait, elle n'a jamais voulu avoir ce genre de contact avec personne. La Princesse est la seule au monde à avoir éveillé en elle ce désir profond qu'elle ne pensait même pas avoir.</w:t>
+      </w:r>
+    </w:p>
+    <w:p>
+      <w:r>
+        <w:t>Oui, elle veut embrasser la Princesse. Elle veut l'embrasser tellement qu'elle ne peut pas dormir. Bon sang.</w:t>
+      </w:r>
+    </w:p>
+    <w:p>
+      <w:r>
+        <w:t xml:space="preserve">"Soupir." La jeune femme pousse un long soupir par sa bouche et se presse la paume au milieu de son front, en pleine réflexion. Il y a beaucoup de choses qu'elle doit accepter aujourd'hui. L'une d'elles est sa propre sexualité, qui est en dehors des normes sociales. D'un point de vue médical, c'est même considéré comme une anomalie, et c'est bien plus grave pour une famille chinoise comme la sienne que le fait qu'elle devienne </w:t>
+      </w:r>
+      <w:proofErr w:type="gramStart"/>
+      <w:r>
+        <w:t xml:space="preserve">une </w:t>
+      </w:r>
+      <w:r>
+        <w:rPr>
+          <w:i/>
+          <w:iCs/>
+        </w:rPr>
+        <w:t>sheng</w:t>
+      </w:r>
+      <w:proofErr w:type="gramEnd"/>
+      <w:r>
+        <w:rPr>
+          <w:i/>
+          <w:iCs/>
+        </w:rPr>
+        <w:t xml:space="preserve"> </w:t>
+      </w:r>
+      <w:proofErr w:type="spellStart"/>
+      <w:r>
+        <w:rPr>
+          <w:i/>
+          <w:iCs/>
+        </w:rPr>
+        <w:t>nü</w:t>
+      </w:r>
+      <w:proofErr w:type="spellEnd"/>
+      <w:r>
+        <w:t xml:space="preserve"> (</w:t>
+      </w:r>
+      <w:proofErr w:type="spellStart"/>
+      <w:r>
+        <w:rPr>
+          <w:rFonts w:ascii="MS Gothic" w:eastAsia="MS Gothic" w:hAnsi="MS Gothic" w:cs="MS Gothic" w:hint="eastAsia"/>
+        </w:rPr>
+        <w:t>剩女</w:t>
+      </w:r>
+      <w:proofErr w:type="spellEnd"/>
+      <w:r>
+        <w:t xml:space="preserve">) dont sa mère s'inquiète tant. Et le plus important, la personne qu'elle aime est une Princesse, la plus jeune et la seule fille du Prince </w:t>
+      </w:r>
+      <w:proofErr w:type="spellStart"/>
+      <w:r>
+        <w:t>Voravarawat</w:t>
+      </w:r>
+      <w:proofErr w:type="spellEnd"/>
+      <w:r>
+        <w:t xml:space="preserve"> et de la Princesse </w:t>
+      </w:r>
+      <w:proofErr w:type="spellStart"/>
+      <w:r>
+        <w:t>Phakarong</w:t>
+      </w:r>
+      <w:proofErr w:type="spellEnd"/>
+      <w:r>
+        <w:t>, qui souhaitent qu'elle se marie dans la famille en tant qu'épouse du Petit Prince. Alors comment pourrait-elle dire à tout le monde que la personne qu'elle aime n'est pas le Prince, mais la Princesse ?</w:t>
+      </w:r>
+    </w:p>
+    <w:p>
+      <w:r>
+        <w:t>Existe-t-il un proverbe pour décrire une situation encore plus difficile que de rouler un pilon sur une montagne ? Elle pense qu'elle est confrontée à quelque chose de plus difficile. Peut-être que sa situation est similaire à essayer de rouler une montagne sur un pilon, car c'est presque impossible dès le départ. Cela semble voué à l'échec avant même de commencer.</w:t>
+      </w:r>
+    </w:p>
+    <w:p>
+      <w:r>
+        <w:t xml:space="preserve">Mais la chose la plus importante est de savoir si la Princesse est consciente de son désir indécent et si elle sera dégoutée par cela. Elle ne peut plus nier ou faire semblant d'ignorer la </w:t>
+      </w:r>
+      <w:r>
+        <w:lastRenderedPageBreak/>
+        <w:t>vérité qu'elle a évitée si longtemps. Si c'est le cas, la Princesse voudra-t-elle toujours la voir régulièrement ? Mais avant de partir, même si elles sont restées silencieuses tout le long du trajet, elle lui a quand même dit qu'elle l'attendrait la semaine prochaine, n'est-ce pas ? Ou pense-t-elle que ce moment d'égarement est quelque chose de normal entre amies ?</w:t>
+      </w:r>
+    </w:p>
+    <w:p>
+      <w:r>
+        <w:t xml:space="preserve">"Qu'est-ce qu'il y a ? </w:t>
+      </w:r>
+      <w:proofErr w:type="spellStart"/>
+      <w:r>
+        <w:t>Jiejie</w:t>
+      </w:r>
+      <w:proofErr w:type="spellEnd"/>
+      <w:r>
+        <w:t xml:space="preserve">, tu n'es pas encore couchée ?" Dara s'approche d'elle, encore à moitié endormie, car </w:t>
+      </w:r>
+      <w:proofErr w:type="spellStart"/>
+      <w:r>
+        <w:t>Darin</w:t>
+      </w:r>
+      <w:proofErr w:type="spellEnd"/>
+      <w:r>
+        <w:t xml:space="preserve"> n'a pas pu supporter de tout garder pour elle et a décidé de frapper à la porte de sa sœur à près de trois heures du matin. Elle se sent mal pour elle, mais au moins, elle n'a pas de cours demain, alors que </w:t>
+      </w:r>
+      <w:proofErr w:type="spellStart"/>
+      <w:r>
+        <w:t>Darin</w:t>
+      </w:r>
+      <w:proofErr w:type="spellEnd"/>
+      <w:r>
+        <w:t xml:space="preserve"> doit quitter la maison dans quelques heures pour voir des patients au pavillon dont elle a la responsabilité.</w:t>
+      </w:r>
+    </w:p>
+    <w:p>
+      <w:r>
+        <w:t xml:space="preserve">Mais que peut-elle faire ? Si elle reste au lit, elle ne fera que se retourner. Et </w:t>
+      </w:r>
+      <w:proofErr w:type="spellStart"/>
+      <w:r>
+        <w:t>Darin</w:t>
+      </w:r>
+      <w:proofErr w:type="spellEnd"/>
+      <w:r>
+        <w:t xml:space="preserve"> pense que la seule personne qui peut la conseiller dans cette situation est Dara. Elle a confiance en sa sœur et sait qu'elle ne la jugera jamais, peu importe à quel point le sujet est étrange pour le reste du monde.</w:t>
+      </w:r>
+    </w:p>
+    <w:p>
+      <w:r>
+        <w:t>"Je n'arrive pas à dormir. Je peux dormir avec toi ?" Une fois qu'elle est devant elle, les mots qu'elle avait préparés disparaissent. Voyant la personne dans la pièce marmonner une réponse avec un air perplexe, la jeune femme passe devant elle pour s'asseoir sur le lit et pousser un soupir, avant de s'allonger sur le dos sans se soucier de ne pas avoir sa tête sur l'oreiller.</w:t>
+      </w:r>
+    </w:p>
+    <w:p>
+      <w:r>
+        <w:t xml:space="preserve">"Exactement comme quand on était petites, mais à l'envers." Sa jeune sœur s'allonge à côté d'elle. Dara regarde sa sœur, les sourcils froncés, fixer le plafond comme si elle résolvait un problème national. Elle sourit et continue : "Quand Papa et Maman m'ont mise seule dans ma chambre, je me réveillais et j'allais toquer à ta porte en pleine nuit, tu te souviens ?" L'atmosphère se détend lorsque Dara commence à raconter des histoires du passé. En y repensant, elle devait être en primaire et </w:t>
+      </w:r>
+      <w:proofErr w:type="spellStart"/>
+      <w:r>
+        <w:t>Darin</w:t>
+      </w:r>
+      <w:proofErr w:type="spellEnd"/>
+      <w:r>
+        <w:t xml:space="preserve"> une adolescente. Depuis ce jour, </w:t>
+      </w:r>
+      <w:proofErr w:type="spellStart"/>
+      <w:r>
+        <w:t>Darin</w:t>
+      </w:r>
+      <w:proofErr w:type="spellEnd"/>
+      <w:r>
+        <w:t xml:space="preserve"> a toujours été un modèle pour sa vie. Elle voulait tout faire comme elle, même avoir sa propre chambre séparée de ses parents. Mais une fois qu'elle l'a eu, elle se retrouvait à dormir avec sa poupée dans la chambre de sa sœur presque toutes les nuits. Elle a donc déménagé de la chambre de Papa et Maman pour s'installer dans la sienne pendant un bon moment.</w:t>
+      </w:r>
+    </w:p>
+    <w:p>
+      <w:r>
+        <w:t>"Je me souviens. Au début, tu étais si heureuse d'avoir ta propre chambre, mais en pleine nuit, tu te réveillais en pleurant, effrayée par les rideaux, mais tu n'osais pas aller toquer à la porte de Papa et Maman de peur d'être grondée, alors tu es venue me voir."</w:t>
+      </w:r>
+    </w:p>
+    <w:p>
+      <w:r>
+        <w:t>"Je n'avais pas peur des rideaux, j'avais peur des fantômes !"</w:t>
+      </w:r>
+    </w:p>
+    <w:p>
+      <w:r>
+        <w:t>"Jusqu'à ce qu'une nuit, j'allume et j'éteigne le climatiseur pour te montrer comment les rideaux bougeaient, et seulement là, tu as accepté que ce n'était pas un fantôme."</w:t>
+      </w:r>
+    </w:p>
+    <w:p>
+      <w:r>
+        <w:t>"</w:t>
+      </w:r>
+      <w:proofErr w:type="spellStart"/>
+      <w:r>
+        <w:t>Jiejie</w:t>
+      </w:r>
+      <w:proofErr w:type="spellEnd"/>
+      <w:r>
+        <w:t>, tu me fais passer pour une idiote. Tu ne sais pas que j'ai déjà un complexe d'infériorité parce que ma sœur est plus intelligente ?"</w:t>
+      </w:r>
+    </w:p>
+    <w:p>
+      <w:r>
+        <w:lastRenderedPageBreak/>
+        <w:t>Dara rit. Elle se tourne vers sa sœur, qui a détourné les yeux du plafond blanc pour la regarder sérieusement, puis lève sa main et la pose sur sa tête en la caressant doucement.</w:t>
+      </w:r>
+    </w:p>
+    <w:p>
+      <w:r>
+        <w:t xml:space="preserve">"Comment la </w:t>
+      </w:r>
+      <w:proofErr w:type="spellStart"/>
+      <w:r>
+        <w:t>Meimei</w:t>
+      </w:r>
+      <w:proofErr w:type="spellEnd"/>
+      <w:r>
+        <w:t xml:space="preserve"> de P' peut-elle être une idiote ? À ce moment-là, tu n'étais qu'une enfant, et P' était juste plus vieille que toi." La propriétaire de la chambre laisse </w:t>
+      </w:r>
+      <w:proofErr w:type="spellStart"/>
+      <w:r>
+        <w:t>Darin</w:t>
+      </w:r>
+      <w:proofErr w:type="spellEnd"/>
+      <w:r>
+        <w:t xml:space="preserve"> caresser ses cheveux pendant un moment, puis elle met une jambe sur elle.</w:t>
+      </w:r>
+    </w:p>
+    <w:p>
+      <w:r>
+        <w:t xml:space="preserve">"Ça fait longtemps que je n'ai pas dormi avec toi. Tu m'as tellement manquée." Dit Dara, en serrant ses bras autour d'elle, avant que </w:t>
+      </w:r>
+      <w:proofErr w:type="spellStart"/>
+      <w:r>
+        <w:t>Darin</w:t>
+      </w:r>
+      <w:proofErr w:type="spellEnd"/>
+      <w:r>
+        <w:t xml:space="preserve"> ne la repousse en grommelant qu'elle avait chaud. Cela la fait rire aux éclats.</w:t>
+      </w:r>
+    </w:p>
+    <w:p>
+      <w:r>
+        <w:t>Elle espère que sa sœur ne découvrira jamais qu'elle ne peut pas la serrer dans ses bras, mais qu'elle permet aux autres de la serrer dans ses bras. Elle la taquinera jusqu'à ce qu'elles aient les cheveux blancs.</w:t>
+      </w:r>
+    </w:p>
+    <w:p>
+      <w:r>
+        <w:t xml:space="preserve">"Même si on vieillit, tu peux me parler de tout, tu le sais ?" Quand le rire s'est tu, elles s'allongent à nouveau et regardent le plafond vide. Un moment plus tard, Dara décide de briser le silence avec un léger sourire. Elle n'est pas sûre de ce qui tracasse </w:t>
+      </w:r>
+      <w:proofErr w:type="spellStart"/>
+      <w:r>
+        <w:t>Darin</w:t>
+      </w:r>
+      <w:proofErr w:type="spellEnd"/>
+      <w:r>
+        <w:t xml:space="preserve"> pour qu'elle vienne la voir si près de l'aube, mais si elle devait deviner, c'est sûrement quelque chose qui lui est arrivé aujourd'hui. Puisqu'elle l'a conseillée elle-même à propos de cette journée, comment ne saurait-elle pas avec qui elle est allée ? Elle pense que quelqu'un a peut-être avoué ce qu'elle ressentait pour la Princesse, car elle a l'air si perturbée.</w:t>
+      </w:r>
+    </w:p>
+    <w:p>
+      <w:r>
+        <w:t>"</w:t>
+      </w:r>
+      <w:proofErr w:type="spellStart"/>
+      <w:r>
+        <w:t>Jiejie</w:t>
+      </w:r>
+      <w:proofErr w:type="spellEnd"/>
+      <w:r>
+        <w:t xml:space="preserve"> aime quelqu'un." Et ce n'est pas loin de ce qu'elle pensait. Dara regarde sa sœur se mordre la lèvre, hésitante, et ne fait qu'émettre un murmure pour lui faire savoir qu'elle l'écoute. La personne à côté d'elle commence à parler avec difficulté.</w:t>
+      </w:r>
+    </w:p>
+    <w:p>
+      <w:r>
+        <w:t>"C'est... assez difficile à dire."</w:t>
+      </w:r>
+    </w:p>
+    <w:p>
+      <w:r>
+        <w:t>"Pourquoi ? C'est une mauvaise personne ?"</w:t>
+      </w:r>
+    </w:p>
+    <w:p>
+      <w:r>
+        <w:t>"Non."</w:t>
+      </w:r>
+    </w:p>
+    <w:p>
+      <w:r>
+        <w:t>"Ou est-ce qu'il y a quelque chose qui ne te convient pas ?"</w:t>
+      </w:r>
+    </w:p>
+    <w:p>
+      <w:r>
+        <w:t>"Non, ce n'est pas ça. C'est que c'est... assez..."</w:t>
+      </w:r>
+    </w:p>
+    <w:p>
+      <w:r>
+        <w:t>"Bizarre aux yeux des autres ?"</w:t>
+      </w:r>
+    </w:p>
+    <w:p>
+      <w:r>
+        <w:t>"Oui."</w:t>
+      </w:r>
+    </w:p>
+    <w:p>
+      <w:r>
+        <w:t xml:space="preserve">Dara se tourne à nouveau vers sa sœur quand la conversation en est là. Elle la voit soupirer longuement en se frottant le front du dos de la main, comme si elle portait le poids du monde. Elle la plaint. </w:t>
+      </w:r>
+      <w:proofErr w:type="spellStart"/>
+      <w:r>
+        <w:t>Darin</w:t>
+      </w:r>
+      <w:proofErr w:type="spellEnd"/>
+      <w:r>
+        <w:t xml:space="preserve"> semble tellement accablée par la Princesse qu'elle ne se rend même pas compte qu'elle essaie de lui faire comprendre qu'elle sait depuis le début qui est cette personne. Mais sa sœur se contente de regarder le plafond en silence, alors c'est elle qui doit le dire en premier.</w:t>
+      </w:r>
+    </w:p>
+    <w:p>
+      <w:r>
+        <w:lastRenderedPageBreak/>
+        <w:t xml:space="preserve">"Alors à quel point tu l'aimes, la Princesse </w:t>
+      </w:r>
+      <w:proofErr w:type="spellStart"/>
+      <w:r>
+        <w:t>Rampha</w:t>
+      </w:r>
+      <w:proofErr w:type="spellEnd"/>
+      <w:r>
+        <w:t xml:space="preserve"> ?"</w:t>
+      </w:r>
+    </w:p>
+    <w:p>
+      <w:r>
+        <w:t xml:space="preserve">"Beaucoup... Attends, comment peux-tu être si sûre ?" </w:t>
+      </w:r>
+      <w:proofErr w:type="spellStart"/>
+      <w:r>
+        <w:t>Darin</w:t>
+      </w:r>
+      <w:proofErr w:type="spellEnd"/>
+      <w:r>
+        <w:t xml:space="preserve"> se redresse et regarde sa sœur avec stupeur. Elle savait que Dara se doutait de quelque chose, mais qu'elle le dise avec un ton aussi détendu, comme si elle avait surmonté ses propres doutes depuis longtemps, est un peu trop.</w:t>
+      </w:r>
+    </w:p>
+    <w:p>
+      <w:proofErr w:type="gramStart"/>
+      <w:r>
+        <w:t>"C'est pas</w:t>
+      </w:r>
+      <w:proofErr w:type="gramEnd"/>
+      <w:r>
+        <w:t xml:space="preserve"> ça ?" Dara tire le bras de sa sœur pour la faire s'allonger à nouveau. La jeune sœur se contente de sourire, l'air détendu, comme si le fait que sa sœur soit amoureuse d'une belle femme noble n'était pas un choc pour elle.</w:t>
+      </w:r>
+    </w:p>
+    <w:p>
+      <w:r>
+        <w:t xml:space="preserve">"Ce n'est pas bizarre que </w:t>
+      </w:r>
+      <w:proofErr w:type="spellStart"/>
+      <w:r>
+        <w:t>Jiejie</w:t>
+      </w:r>
+      <w:proofErr w:type="spellEnd"/>
+      <w:r>
+        <w:t>... aime une femme ?"</w:t>
+      </w:r>
+    </w:p>
+    <w:p>
+      <w:r>
+        <w:t>"C'est bizarre, mais je comprends. Les gens n'ont pas besoin d'aimer les mêmes choses. C'est juste que la société a décidé que l'amour devait être entre un homme et une femme pour être normal. Peut-être que si tu étais née cent ans plus tard, on n'aurait même pas eu cette conversation." Dara explique sa pensée. Si elle disait qu'elle n'est pas surprise, elle mentirait, alors elle choisit de répondre honnêtement.</w:t>
+      </w:r>
+    </w:p>
+    <w:p>
+      <w:r>
+        <w:t xml:space="preserve">"Mais </w:t>
+      </w:r>
+      <w:proofErr w:type="spellStart"/>
+      <w:r>
+        <w:t>Jiejie</w:t>
+      </w:r>
+      <w:proofErr w:type="spellEnd"/>
+      <w:r>
+        <w:t>, tu sais que c'est difficile. C'est presque impossible. Sur cent personnes, il n'y en aura peut-être aucune qui pense comme moi. Et deux de ces personnes, ce sont Papa et Maman." C'est ce qui inquiète le plus Dara, plus que le fait que sa sœur aime ou ne veut pas que quelqu'un l'aime. Pour elle, l'amour n'est pas le problème. Le problème, c'est ce que les gens autour d'eux montrent pour cet amour. Souvent, elle pense que les êtres humains aiment créer des règles arbitraires. Le bien et le mal sont des choses que nous créons. Beaucoup de ces règles sont là pour que la société fonctionne harmonieusement, mais beaucoup d'entre elles semblent stupides. Croient-ils vraiment que si nous ne décidons pas que seuls les hommes et les femmes peuvent être ensemble, le monde va se terminer parce qu'il n'y a plus d'</w:t>
+      </w:r>
+      <w:proofErr w:type="spellStart"/>
+      <w:r>
+        <w:t>êtres</w:t>
+      </w:r>
+      <w:proofErr w:type="spellEnd"/>
+      <w:r>
+        <w:t xml:space="preserve"> supérieurs ? Elle ne veut pas commenter à quel point l'espèce humaine aime l'activité de reproduction. Si le monde ne se termine pas, l'humanité ne disparaîtra pas non plus. Mais bon, ce n'est que son opinion. La plupart des gens, non, presque tout le monde, considèrent l'amour en dehors d'une relation homme-femme comme une chose contre nature et inacceptable. Cela inclut aussi leurs parents. Et c'est ce à quoi </w:t>
+      </w:r>
+      <w:proofErr w:type="spellStart"/>
+      <w:r>
+        <w:t>Darin</w:t>
+      </w:r>
+      <w:proofErr w:type="spellEnd"/>
+      <w:r>
+        <w:t xml:space="preserve"> devra faire face si elle décide de continuer cette relation.</w:t>
+      </w:r>
+    </w:p>
+    <w:p>
+      <w:r>
+        <w:t xml:space="preserve">"Au fait, as-tu déjà dit à la Princesse ce que tu ressens pour elle ?" Voyant qu'elle reste silencieuse, elle choisit de lui poser la question. Dara veut que </w:t>
+      </w:r>
+      <w:proofErr w:type="spellStart"/>
+      <w:r>
+        <w:t>Darin</w:t>
+      </w:r>
+      <w:proofErr w:type="spellEnd"/>
+      <w:r>
+        <w:t xml:space="preserve"> se sente à l'aise de lui en parler. Elle veut qu'elle sache que même si le monde entier ne la comprend pas, elle sera toujours là pour elle. Même si elle ne peut pas faire grand-chose pour l'aider.</w:t>
+      </w:r>
+    </w:p>
+    <w:p>
+      <w:r>
+        <w:t>"Non, en fait, je viens juste d'être sûre de ce que je ressens pour elle."</w:t>
+      </w:r>
+    </w:p>
+    <w:p>
+      <w:r>
+        <w:t>"Et à ton avis, est-ce qu'elle semble émue ?"</w:t>
+      </w:r>
+    </w:p>
+    <w:p>
+      <w:r>
+        <w:t>"Je ne sais pas."</w:t>
+      </w:r>
+    </w:p>
+    <w:p>
+      <w:r>
+        <w:lastRenderedPageBreak/>
+        <w:t>"</w:t>
+      </w:r>
+      <w:proofErr w:type="spellStart"/>
+      <w:r>
+        <w:t>Hmm</w:t>
+      </w:r>
+      <w:proofErr w:type="spellEnd"/>
+      <w:r>
+        <w:t xml:space="preserve">... Je comprends. Comme vous êtes toutes les deux des femmes, c'est un peu difficile à voir. Peut-être qu'il ne reste que les baisers, quelque chose que je n'ai jamais fait avec mes amies." Dara hoche la tête avec compassion, voyant le regard désespéré de sa sœur. Dans sa société, qui a toujours fréquenté un couvent, une école de filles, se toucher entre amies est plus normal que de prendre un bain le matin. Même pour </w:t>
+      </w:r>
+      <w:proofErr w:type="spellStart"/>
+      <w:r>
+        <w:t>Darin</w:t>
+      </w:r>
+      <w:proofErr w:type="spellEnd"/>
+      <w:r>
+        <w:t>, qui a fréquenté un lycée mixte, elle a grandi dans un environnement de filles comme elle. C'est pourquoi la proximité avec les femmes est une chose si normale que parfois, il est difficile de voir s'il y a un contact spécial, à moins que ce ne soit trop évident pour être expliqué par une simple amitié.</w:t>
+      </w:r>
+    </w:p>
+    <w:p>
+      <w:r>
+        <w:t>Dara se tourne vers sa sœur à nouveau, avant de s'arrêter, en voyant que ses joues sont devenues aussi rouges qu'une tomate.</w:t>
+      </w:r>
+    </w:p>
+    <w:p>
+      <w:r>
+        <w:t xml:space="preserve">"Attends, ne me dis pas que </w:t>
+      </w:r>
+      <w:proofErr w:type="spellStart"/>
+      <w:r>
+        <w:t>Jiejie</w:t>
+      </w:r>
+      <w:proofErr w:type="spellEnd"/>
+      <w:r>
+        <w:t xml:space="preserve"> et la Princesse..." La jeune sœur se redresse, ce qui fait bondir l'autre. Pourquoi est-ce qu'elle rougit quand elle parle de baisers ? À moins qu'elle et la Princesse ne se soient... déjà touchées de cette façon.</w:t>
+      </w:r>
+    </w:p>
+    <w:p>
+      <w:r>
+        <w:t>Bon sang, ça dépasse de loin ses attentes.</w:t>
+      </w:r>
+    </w:p>
+    <w:p>
+      <w:r>
+        <w:t xml:space="preserve">"Pas du tout !" </w:t>
+      </w:r>
+      <w:proofErr w:type="spellStart"/>
+      <w:r>
+        <w:t>Darin</w:t>
+      </w:r>
+      <w:proofErr w:type="spellEnd"/>
+      <w:r>
+        <w:t xml:space="preserve"> refuse fermement, ce qui la rend encore plus suspecte.</w:t>
+      </w:r>
+    </w:p>
+    <w:p>
+      <w:r>
+        <w:t xml:space="preserve">"Sais-tu que tu es la pire menteuse du monde ?" Sa sœur la regarde dans les yeux. Elle a l'air troublée, et c'est la première fois qu'elle avoue la faiblesse de </w:t>
+      </w:r>
+      <w:proofErr w:type="spellStart"/>
+      <w:r>
+        <w:t>Darin</w:t>
+      </w:r>
+      <w:proofErr w:type="spellEnd"/>
+      <w:r>
+        <w:t>, même si elle avait juré de la garder secrète pour avoir un avantage sur elle.</w:t>
+      </w:r>
+    </w:p>
+    <w:p>
+      <w:r>
+        <w:t>"Ce n'est vraiment jamais arrivé."</w:t>
+      </w:r>
+    </w:p>
+    <w:p>
+      <w:r>
+        <w:t>"</w:t>
+      </w:r>
+      <w:proofErr w:type="spellStart"/>
+      <w:r>
+        <w:t>Jiejie</w:t>
+      </w:r>
+      <w:proofErr w:type="spellEnd"/>
+      <w:r>
+        <w:t xml:space="preserve"> Lin."</w:t>
+      </w:r>
+    </w:p>
+    <w:p>
+      <w:r>
+        <w:t>"C'est... presque arrivé. On ne s'est pas encore embrassées..."</w:t>
+      </w:r>
+    </w:p>
+    <w:p>
+      <w:r>
+        <w:t>"Oh mon dieu..."</w:t>
+      </w:r>
+    </w:p>
+    <w:p>
+      <w:r>
+        <w:t>Dara écarquille les yeux, stupéfaite. Elle regarde sa sœur qui a le visage aussi rouge qu'un homme ivre, mais elle ne semble pas ivre d'alcool. Elle semble ivre d'autre chose.</w:t>
+      </w:r>
+    </w:p>
+    <w:p>
+      <w:r>
+        <w:t xml:space="preserve">"Alors pourquoi seulement "presque" ? Je veux dire, c'est toi qui </w:t>
+      </w:r>
+      <w:proofErr w:type="gramStart"/>
+      <w:r>
+        <w:t>a</w:t>
+      </w:r>
+      <w:proofErr w:type="gramEnd"/>
+      <w:r>
+        <w:t xml:space="preserve"> arrêté ? Ou la Princesse ? Ou est-ce qu'elle a résisté ou a l'air de te détester ?" Elle jure qu'elle n'est pas aussi curieuse à propos de sa vie privée. Mais elle a besoin de savoir si le mot "presque" est positif ou négatif.</w:t>
+      </w:r>
+    </w:p>
+    <w:p>
+      <w:r>
+        <w:t>"Il y a juste eu un bruit fort et j'ai réalisé ce que j'étais sur le point de faire, alors j'ai arrêté."</w:t>
+      </w:r>
+    </w:p>
+    <w:p>
+      <w:r>
+        <w:t>"Donc, s'il n'y avait pas eu ce bruit, personne n'aurait arrêté ?"</w:t>
+      </w:r>
+    </w:p>
+    <w:p>
+      <w:r>
+        <w:t>"Comment je peux savoir ? La Princesse aurait pu me repousser. Mais il y a eu un bruit fort avant ça."</w:t>
+      </w:r>
+    </w:p>
+    <w:p>
+      <w:r>
+        <w:t xml:space="preserve">Dara acquiesce. </w:t>
+      </w:r>
+      <w:proofErr w:type="spellStart"/>
+      <w:r>
+        <w:t>Darin</w:t>
+      </w:r>
+      <w:proofErr w:type="spellEnd"/>
+      <w:r>
+        <w:t xml:space="preserve"> n'a presque plus aucune confiance en elle depuis qu'elle est tombée amoureuse. C'est comme si elle avait perdu tout ce qu'elle était, comme quelqu'un l'a dit un </w:t>
+      </w:r>
+      <w:r>
+        <w:lastRenderedPageBreak/>
+        <w:t>jour, l'amour rend les gens stupides. Mais elle peut comprendre cela. Elle n'oserait jamais penser que la Princesse, qui est une femme comme elle, pourrait l'aimer de la même manière. Et elle ne lui donnera pas de faux espoirs, même si en tant qu'observatrice, elle pense que si sa sœur n'avait pas forcé la Princesse, est-ce que cet "à-demi baiser" aurait pu avoir lieu ? Surtout quand on ajoute ce qu'elle a appris de la personne qui prétend être une amie de la Princesse l'autre jour : la Princesse n'aime pas être touchée par n'importe qui. Cela signifie qu'il y a de fortes chances que les deux jeunes femmes pensent la même chose. Après tout, qui voudrait embrasser son amie sur la bouche ? La simple idée lui donne la chair de poule.</w:t>
+      </w:r>
+    </w:p>
+    <w:p>
+      <w:r>
+        <w:t>"Mais même si c'était le cas, la Princesse sait ce que tu ressens pour elle, n'est-ce pas ? Elle n'a rien dit ?"</w:t>
+      </w:r>
+    </w:p>
+    <w:p>
+      <w:r>
+        <w:t>"Je ne sais pas, personne n'est revenu sur le sujet."</w:t>
+      </w:r>
+    </w:p>
+    <w:p>
+      <w:proofErr w:type="spellStart"/>
+      <w:r>
+        <w:t>Darin</w:t>
+      </w:r>
+      <w:proofErr w:type="spellEnd"/>
+      <w:r>
+        <w:t xml:space="preserve"> dit cela en poussant un soupir pensif. Depuis qu'elles ont failli s'embrasser au cinéma, la conversation entre elles a disparu, comme si quelqu'un avait éteint l'interrupteur. Elles se tenaient toujours la main, mais personne ne revenait sur cet événement émotionnellement précaire. Pour être plus exacte, personne ne disait rien, comme si elles étaient toutes les deux perdues dans leurs propres pensées. Ce n'est que lorsqu'elles ont été sur le point de se séparer qu'elle lui a rappelé leur rendez-vous pour la semaine prochaine, ce qui a réconforté </w:t>
+      </w:r>
+      <w:proofErr w:type="spellStart"/>
+      <w:r>
+        <w:t>Darin</w:t>
+      </w:r>
+      <w:proofErr w:type="spellEnd"/>
+      <w:r>
+        <w:t>. Mais même avec cela, la jeune femme n'est pas sûre. Est-ce que ce qui s'est passé aujourd'hui a fait réaliser à la Princesse ce qu'elle ressentait pour elle ? Ou est-ce le contraire ? Est-ce que le fait qu'elle n'en parle pas est parce qu'elle est trop dégoûtée pour y penser ? Ou est-ce une façon claire de tracer une ligne, pour dire qu'elles ne sont que des amies ? Ou y a-t-il une fraction de ses pensées qui est troublée par une femme comme elle ?</w:t>
+      </w:r>
+    </w:p>
+    <w:p>
+      <w:r>
+        <w:t>« Ce n’est pas</w:t>
+      </w:r>
+      <w:r>
+        <w:t xml:space="preserve"> grave. Maintenant que tu sais ça, qu'est-ce que tu vas faire ?" demande Dara, en posant la même question que celle dans la tête de </w:t>
+      </w:r>
+      <w:proofErr w:type="spellStart"/>
+      <w:r>
+        <w:t>Darin</w:t>
+      </w:r>
+      <w:proofErr w:type="spellEnd"/>
+      <w:r>
+        <w:t xml:space="preserve">. C'est une question plus difficile qu'un examen de médecine. </w:t>
+      </w:r>
+      <w:proofErr w:type="spellStart"/>
+      <w:r>
+        <w:t>Darin</w:t>
+      </w:r>
+      <w:proofErr w:type="spellEnd"/>
+      <w:r>
+        <w:t xml:space="preserve"> n'est pas sûre de devoir continuer ou d'arrêter tout.</w:t>
+      </w:r>
+    </w:p>
+    <w:p>
+      <w:r>
+        <w:t xml:space="preserve">"Je pense que ça dépend de si tu l'aimes assez pour prendre le risque," dit Dara en voyant qu'elle reste silencieuse. </w:t>
+      </w:r>
+      <w:proofErr w:type="spellStart"/>
+      <w:r>
+        <w:t>Darin</w:t>
+      </w:r>
+      <w:proofErr w:type="spellEnd"/>
+      <w:r>
+        <w:t xml:space="preserve"> la regarde et sa sœur lui sourit doucement avant de finir la phrase qui était dans sa tête.</w:t>
+      </w:r>
+    </w:p>
+    <w:p>
+      <w:r>
+        <w:t>"Parce que si j'étais toi, si je ne l'aimais pas autant, je ferais marche arrière dès maintenant."</w:t>
+      </w:r>
+    </w:p>
+    <w:p>
+      <w:r>
+        <w:t>"Et si je l'aime autant ?"</w:t>
+      </w:r>
+    </w:p>
+    <w:p>
+      <w:r>
+        <w:t>"Pour moi, si tu aimes quelqu'un qui vaut la peine de souffrir, même si tu finis par avoir mal, tu continueras à l'aimer."</w:t>
+      </w:r>
+    </w:p>
+    <w:p/>
+    <w:p/>
+    <w:p/>
+    <w:p>
+      <w:pPr>
+        <w:rPr>
+          <w:b/>
+          <w:bCs/>
+          <w:sz w:val="40"/>
+          <w:szCs w:val="40"/>
+        </w:rPr>
+      </w:pPr>
+      <w:r>
+        <w:rPr>
+          <w:b/>
+          <w:bCs/>
+          <w:sz w:val="40"/>
+          <w:szCs w:val="40"/>
+        </w:rPr>
+        <w:lastRenderedPageBreak/>
+        <w:t xml:space="preserve">Chapitre 16 </w:t>
+      </w:r>
+    </w:p>
+    <w:p/>
+    <w:p/>
+    <w:p>
+      <w:r>
+        <w:t xml:space="preserve">Les beaux yeux de la Princesse regardent au loin, à travers la fenêtre du palais. Le soleil de l'après-midi, en ce samedi, est assez fort, mais comme c'est la saison froide, l'air n'est pas trop chaud. La Princesse </w:t>
+      </w:r>
+      <w:proofErr w:type="spellStart"/>
+      <w:r>
+        <w:t>Rampha</w:t>
+      </w:r>
+      <w:proofErr w:type="spellEnd"/>
+      <w:r>
+        <w:t xml:space="preserve"> se contente de laisser ses pensées flotter, une semaine s'est écoulée, et elle compte toujours les jours pour revoir </w:t>
+      </w:r>
+      <w:proofErr w:type="spellStart"/>
+      <w:r>
+        <w:t>Darin</w:t>
+      </w:r>
+      <w:proofErr w:type="spellEnd"/>
+      <w:r>
+        <w:t>. C'est ce qu'elle fait constamment, même si son cœur est plein de confusion.</w:t>
+      </w:r>
+    </w:p>
+    <w:p>
+      <w:r>
+        <w:t xml:space="preserve">La jeune femme n'a jamais été amoureuse, mais elle n'est pas trop naïve pour ne pas savoir que ce qui s'est passé entre elle et </w:t>
+      </w:r>
+      <w:proofErr w:type="spellStart"/>
+      <w:r>
+        <w:t>Darin</w:t>
+      </w:r>
+      <w:proofErr w:type="spellEnd"/>
+      <w:r>
+        <w:t xml:space="preserve"> n'était pas la proximité habituelle entre amies. La douceur dans son cœur quand leurs yeux se sont rencontrés était trop forte pour y résister. Ces yeux charmants étaient si attirants qu'elle ne pouvait pas s'en éloigner. Et au moment où le bout de leurs nez se sont touchés, son cœur ne semblait plus lui appartenir. Elle désirait la toucher de plus près que jamais. Elle voulait savoir si un tel contact apaiserait son cœur ou le ferait battre encore plus fort. Ce qui pourrait bien être la réponse à la question de savoir pourquoi elle est devenue si possessive envers elle ces derniers temps.</w:t>
+      </w:r>
+    </w:p>
+    <w:p>
+      <w:r>
+        <w:t>Oui, elle pense qu'elle est en train de tomber amoureuse. Amoureuse d'une femme comme elle, et c'est très effrayant. Comment leur relation peut-elle aller plus loin puisque vous êtes toutes les deux des femmes ? Si son père ou sa mère l'apprenait, elles n'auraient probablement plus l'occasion de se voir comme ça, ni de se revoir.</w:t>
+      </w:r>
+    </w:p>
+    <w:p>
+      <w:r>
+        <w:t xml:space="preserve">Mais même si c'est le cas, au fond d'elle, elle veut savoir si ce qui s'est passé dans la salle de cinéma n'était qu'un moment d'égarement dû à la proximité ou si </w:t>
+      </w:r>
+      <w:proofErr w:type="spellStart"/>
+      <w:r>
+        <w:t>Darin</w:t>
+      </w:r>
+      <w:proofErr w:type="spellEnd"/>
+      <w:r>
+        <w:t xml:space="preserve"> a également été émue. Elle veut savoir, mais ne veut pas savoir en même temps. Elle veut savoir que </w:t>
+      </w:r>
+      <w:proofErr w:type="spellStart"/>
+      <w:r>
+        <w:t>Darin</w:t>
+      </w:r>
+      <w:proofErr w:type="spellEnd"/>
+      <w:r>
+        <w:t xml:space="preserve"> le désirait aussi, mais elle a peur, car si la réponse est claire, elle devra y mettre fin elle-même. Et leur histoire ne pourra peut-être plus jamais être la même. Ce n'est pas quelque chose qu'elle veut vivre.</w:t>
+      </w:r>
+    </w:p>
+    <w:p>
+      <w:r>
+        <w:t xml:space="preserve">"Y a-t-il un endroit où ma petite sœur aimerait aller ce soir ? Je t'y emmènerai." La voix grave et douce du Prince </w:t>
+      </w:r>
+      <w:proofErr w:type="spellStart"/>
+      <w:r>
+        <w:t>Phat</w:t>
+      </w:r>
+      <w:proofErr w:type="spellEnd"/>
+      <w:r>
+        <w:t xml:space="preserve"> rattrape ses pensées. La Princesse détourne les yeux de la fenêtre pour regarder la source de la voix. Le Prince est venu la voir tôt ce matin. En fait, il vient souvent, et c'est devenu normal. Parfois, il vient parler à leur père, mais le plus souvent, il vient la voir. À vrai dire, quand ils étaient jeunes, ils étaient si proches que les serviteurs les appelaient des "jumeaux homme-femme", avec affection. Mais en grandissant, ils n'ont plus eu les mêmes choses amusantes à faire que quand ils étaient enfants. Ils se contentaient de parler ou d'aller manger ensemble. Phi Chai </w:t>
+      </w:r>
+      <w:proofErr w:type="spellStart"/>
+      <w:r>
+        <w:t>Phat</w:t>
+      </w:r>
+      <w:proofErr w:type="spellEnd"/>
+      <w:r>
+        <w:t xml:space="preserve"> est toujours le grand frère dont elle est la plus proche, le seul à l'avoir emmenée jouer des tours quand ils étaient jeunes. Et il est le seul homme en qui son père a confiance pour qu'il reste près d'elle.</w:t>
+      </w:r>
+    </w:p>
+    <w:p>
+      <w:r>
+        <w:lastRenderedPageBreak/>
+        <w:t xml:space="preserve">"J'ai déjà dit à Phi Chai </w:t>
+      </w:r>
+      <w:proofErr w:type="spellStart"/>
+      <w:r>
+        <w:t>Phat</w:t>
+      </w:r>
+      <w:proofErr w:type="spellEnd"/>
+      <w:r>
+        <w:t xml:space="preserve"> que j'avais un rendez-vous aujourd'hui, Phi Chai </w:t>
+      </w:r>
+      <w:proofErr w:type="spellStart"/>
+      <w:r>
+        <w:t>Phat</w:t>
+      </w:r>
+      <w:proofErr w:type="spellEnd"/>
+      <w:r>
+        <w:t xml:space="preserve"> devrait rentrer chez lui."</w:t>
+      </w:r>
+    </w:p>
+    <w:p>
+      <w:r>
+        <w:t>"Pourquoi est-ce que tu me renvoies si souvent ? Quand tu étais à l'école, tu ne me laissais même pas venir te chercher. Et maintenant que tu es en vacances, tu es aussi méchante et tu me renvoies. Je n'étais pas là pendant plusieurs années, alors ma petite sœur a des amis qui sont plus importants que moi ?"</w:t>
+      </w:r>
+    </w:p>
+    <w:p>
+      <w:r>
+        <w:t xml:space="preserve">Le Prince </w:t>
+      </w:r>
+      <w:proofErr w:type="spellStart"/>
+      <w:r>
+        <w:t>Phat</w:t>
+      </w:r>
+      <w:proofErr w:type="spellEnd"/>
+      <w:r>
+        <w:t xml:space="preserve"> parle en souriant, d'humeur joyeuse. Le jeune homme ne se sent pas mal du tout que la Princesse </w:t>
+      </w:r>
+      <w:proofErr w:type="spellStart"/>
+      <w:r>
+        <w:t>Rampha</w:t>
+      </w:r>
+      <w:proofErr w:type="spellEnd"/>
+      <w:r>
+        <w:t xml:space="preserve"> soit si proche de sa nouvelle amie, la docteure </w:t>
+      </w:r>
+      <w:proofErr w:type="spellStart"/>
+      <w:r>
+        <w:t>Darin</w:t>
+      </w:r>
+      <w:proofErr w:type="spellEnd"/>
+      <w:r>
+        <w:t xml:space="preserve">. En fait, il l'a rencontrée une fois quand il est allé chercher la Princesse à la faculté de lettres. Il est même heureux que sa petite sœur ait l'air plus heureuse qu'avant. C'est probablement parce qu'elle a une amie plus âgée pour l'aider et prendre soin d'elle. Il a entendu dire que sa tante l'aimait tellement qu'elle voulait qu'elle devienne sa belle-fille. C'est une bonne chose, car si elles se mariaient, la proximité avec le docteur pourrait améliorer la relation entre sa petite sœur et son frère, le Prince </w:t>
+      </w:r>
+      <w:proofErr w:type="spellStart"/>
+      <w:r>
+        <w:t>Chakr</w:t>
+      </w:r>
+      <w:proofErr w:type="spellEnd"/>
+      <w:r>
+        <w:t>.</w:t>
+      </w:r>
+    </w:p>
+    <w:p>
+      <w:r>
+        <w:t xml:space="preserve">"C'est bon, mais est-ce que tu veux toujours aller étudier en Angleterre ? Tu finis ta licence dans un an. Veux-tu que j'en reparle à notre oncle ?" Voyant que la Princesse ne répond pas, il change de sujet. Et le nouveau sujet qu'il aborde fait réfléchir la Princesse </w:t>
+      </w:r>
+      <w:proofErr w:type="spellStart"/>
+      <w:r>
+        <w:t>Rampha</w:t>
+      </w:r>
+      <w:proofErr w:type="spellEnd"/>
+      <w:r>
+        <w:t>.</w:t>
+      </w:r>
+    </w:p>
+    <w:p>
+      <w:r>
+        <w:t>Partir étudier à l'étranger, comme ses deux frères, est quelque chose qu'elle a toujours désiré. Mais son père est très possessif envers sa fille. Il ne veut pas qu'elle soit loin de ses yeux et de ses oreilles, car il est inquiet pour sa sécurité. Comme elle n'est pas un homme comme ses frères, et que leur âge est très différent, elle ne peut pas partir quand ses frères y sont. L'occasion pour la Princesse de quitter le pays est donc très mince. Même si son grand frère a essayé de convaincre leur père qu'il y a un groupe d'étudiants thaïlandais là-bas pour s'occuper d'elle, leur père n'est toujours pas rassuré. Et en partie, il pense aussi qu'une femme n'a pas besoin d'étudier davantage. Si elle doit voyager seule jusqu'en Angleterre, il est préférable qu'elle reste ici.</w:t>
+      </w:r>
+    </w:p>
+    <w:p>
+      <w:r>
+        <w:t xml:space="preserve">"Et qu'est-ce que Phi Chai </w:t>
+      </w:r>
+      <w:proofErr w:type="spellStart"/>
+      <w:r>
+        <w:t>Phat</w:t>
+      </w:r>
+      <w:proofErr w:type="spellEnd"/>
+      <w:r>
+        <w:t xml:space="preserve"> va dire à notre père ?"</w:t>
+      </w:r>
+    </w:p>
+    <w:p>
+      <w:r>
+        <w:t>"Que tu vas y aller avec moi."</w:t>
+      </w:r>
+    </w:p>
+    <w:p>
+      <w:r>
+        <w:t xml:space="preserve">Le Prince dit d'une voix ferme. Pendant un court instant, la Princesse voit quelque chose dans ses yeux, mais ce n'est qu'un instant, alors elle n'y prête pas attention. En grandissant, elle a commencé à comprendre beaucoup de choses. Elle sait ce que son père pense de l'homme devant elle. Elle sait, sans que personne ne le lui dise, ce que son père et son oncle désirent pour sa relation avec son frère. Mais elle a confiance en le jeune homme. Elle a confiance qu'il ne profitera pas d'elle si elle ne le veut pas, et elle est sûre que son père ne la forcera pas. Donc, dans tous les cas, aller avec le Prince </w:t>
+      </w:r>
+      <w:proofErr w:type="spellStart"/>
+      <w:r>
+        <w:t>Phat</w:t>
+      </w:r>
+      <w:proofErr w:type="spellEnd"/>
+      <w:r>
+        <w:t xml:space="preserve"> sera seulement en tant qu'amis, qui s'entraident et prennent soin l'un de l'autre. Elle doit admettre que cette raison pourrait convaincre son père. Mais une chose la tracasse beaucoup en ce moment.</w:t>
+      </w:r>
+    </w:p>
+    <w:p>
+      <w:r>
+        <w:lastRenderedPageBreak/>
+        <w:t>Que se passerait-il si elle ne voulait plus aller en Angleterre ?</w:t>
+      </w:r>
+    </w:p>
+    <w:p>
+      <w:r>
+        <w:t xml:space="preserve">"Alors, et si tu me demandais la main de la Princesse </w:t>
+      </w:r>
+      <w:proofErr w:type="spellStart"/>
+      <w:r>
+        <w:t>Rampha</w:t>
+      </w:r>
+      <w:proofErr w:type="spellEnd"/>
+      <w:r>
+        <w:t xml:space="preserve">, comme il se doit ? Vous pourriez y aller en tant qu'époux. Mère serait aussi heureuse si ma petite sœur se mariait enfin dans la famille </w:t>
+      </w:r>
+      <w:proofErr w:type="spellStart"/>
+      <w:r>
+        <w:t>Phurin</w:t>
+      </w:r>
+      <w:proofErr w:type="spellEnd"/>
+      <w:r>
+        <w:t xml:space="preserve">. J'ai peur qu'elle devienne une vieille fille à garder le palais de </w:t>
+      </w:r>
+      <w:proofErr w:type="spellStart"/>
+      <w:r>
+        <w:t>Warachai</w:t>
+      </w:r>
+      <w:proofErr w:type="spellEnd"/>
+      <w:r>
+        <w:t xml:space="preserve">." La voix d'un nouvel arrivant attire l'attention du Prince et de la Princesse. La Princesse </w:t>
+      </w:r>
+      <w:proofErr w:type="spellStart"/>
+      <w:r>
+        <w:t>Rampha</w:t>
+      </w:r>
+      <w:proofErr w:type="spellEnd"/>
+      <w:r>
+        <w:t xml:space="preserve"> se contente d'incliner la tête pour saluer le jeune frère. Ses yeux n'expriment rien d'autre que le vide. Elle est habituée aux mots blessants de ce frère, et elle n'aurait rien ressenti si elle n'avait pas vu la jeune femme qui les a suivis, se penchant pour la saluer, ainsi que le Prince </w:t>
+      </w:r>
+      <w:proofErr w:type="spellStart"/>
+      <w:r>
+        <w:t>Phat</w:t>
+      </w:r>
+      <w:proofErr w:type="spellEnd"/>
+      <w:r>
+        <w:t>. Ce qui fait soudainement battre son cœur.</w:t>
+      </w:r>
+    </w:p>
+    <w:p>
+      <w:r>
+        <w:t xml:space="preserve">La petite aiguille de l'horloge murale a dépassé le quatre. Aujourd'hui, </w:t>
+      </w:r>
+      <w:proofErr w:type="spellStart"/>
+      <w:r>
+        <w:t>Darin</w:t>
+      </w:r>
+      <w:proofErr w:type="spellEnd"/>
+      <w:r>
+        <w:t xml:space="preserve"> est arrivée avec plus d'une demi-heure d'avance. Normalement, elle l'attendrait devant le grand palais, mais comme le Prince </w:t>
+      </w:r>
+      <w:proofErr w:type="spellStart"/>
+      <w:r>
+        <w:t>Phat</w:t>
+      </w:r>
+      <w:proofErr w:type="spellEnd"/>
+      <w:r>
+        <w:t xml:space="preserve"> est venu la voir et qu'elle était encore en pleine conversation, elle a dû être invitée à l'intérieur. Et elle a dû les suivre à contrecœur.</w:t>
+      </w:r>
+    </w:p>
+    <w:p>
+      <w:r>
+        <w:t xml:space="preserve">Mais pourquoi le Petit Prince ne sort-il pas se promener comme d'habitude ? Est-ce parce qu'il sait qu'elles ont un rendez-vous et qu'il a l'intention d'attendre </w:t>
+      </w:r>
+      <w:proofErr w:type="spellStart"/>
+      <w:r>
+        <w:t>Darin</w:t>
+      </w:r>
+      <w:proofErr w:type="spellEnd"/>
+      <w:r>
+        <w:t xml:space="preserve"> ? Et si c'est le cas, que peut-elle faire ?</w:t>
+      </w:r>
+    </w:p>
+    <w:p>
+      <w:r>
+        <w:t xml:space="preserve">"Je ne suis pas en couple avec Phi Chai </w:t>
+      </w:r>
+      <w:proofErr w:type="spellStart"/>
+      <w:r>
+        <w:t>Phat</w:t>
+      </w:r>
+      <w:proofErr w:type="spellEnd"/>
+      <w:r>
+        <w:t xml:space="preserve">, c'est ce que je lui dis." La Princesse regarde </w:t>
+      </w:r>
+      <w:proofErr w:type="spellStart"/>
+      <w:r>
+        <w:t>Darin</w:t>
+      </w:r>
+      <w:proofErr w:type="spellEnd"/>
+      <w:r>
+        <w:t xml:space="preserve"> quand elle dit cette phrase. L'événement de la semaine dernière les a rendues plus conscientes du trouble dans son cœur causé par la personne devant elle. Tout ce qui pourrait affecter </w:t>
+      </w:r>
+      <w:proofErr w:type="spellStart"/>
+      <w:r>
+        <w:t>Darin</w:t>
+      </w:r>
+      <w:proofErr w:type="spellEnd"/>
+      <w:r>
+        <w:t xml:space="preserve"> l'affecte aussi. Elle ne prendrait pas la peine de répondre à son petit frère si elle n'était pas là. Et même si elle ne sait pas ce que </w:t>
+      </w:r>
+      <w:proofErr w:type="spellStart"/>
+      <w:r>
+        <w:t>Darin</w:t>
+      </w:r>
+      <w:proofErr w:type="spellEnd"/>
+      <w:r>
+        <w:t xml:space="preserve"> penserait si elle se mariait avec le Prince </w:t>
+      </w:r>
+      <w:proofErr w:type="spellStart"/>
+      <w:r>
+        <w:t>Phat</w:t>
+      </w:r>
+      <w:proofErr w:type="spellEnd"/>
+      <w:r>
+        <w:t>, elle sait qu'elle ne veut pas qu'elle se méprenne sur la situation, même si leur relation ne peut pas aller plus loin.</w:t>
+      </w:r>
+    </w:p>
+    <w:p>
+      <w:r>
+        <w:t xml:space="preserve">"Vraiment ? As-tu demandé à Chai </w:t>
+      </w:r>
+      <w:proofErr w:type="spellStart"/>
+      <w:r>
+        <w:t>Phat</w:t>
+      </w:r>
+      <w:proofErr w:type="spellEnd"/>
+      <w:r>
+        <w:t xml:space="preserve"> ce qu'il en pense ?" Le Prince </w:t>
+      </w:r>
+      <w:proofErr w:type="spellStart"/>
+      <w:r>
+        <w:t>Chakr</w:t>
+      </w:r>
+      <w:proofErr w:type="spellEnd"/>
+      <w:r>
+        <w:t xml:space="preserve"> sourit en haussant un sourcil en regardant sa jeune sœur. Voyant la confusion dans ses yeux, il rit doucement avant de se rapprocher d'elle.</w:t>
+      </w:r>
+    </w:p>
+    <w:p>
+      <w:r>
+        <w:t xml:space="preserve">"En plus, si Mère le veut, tu ne peux pas t'y opposer. Vas-tu demander à notre père de t'aider ? Tu ne sais pas que notre père aime Chai </w:t>
+      </w:r>
+      <w:proofErr w:type="spellStart"/>
+      <w:r>
+        <w:t>Phat</w:t>
+      </w:r>
+      <w:proofErr w:type="spellEnd"/>
+      <w:r>
+        <w:t xml:space="preserve"> ? Dans tous les cas, notre famille doit s'allier avec la famille </w:t>
+      </w:r>
+      <w:proofErr w:type="spellStart"/>
+      <w:r>
+        <w:t>Phurin</w:t>
+      </w:r>
+      <w:proofErr w:type="spellEnd"/>
+      <w:r>
+        <w:t xml:space="preserve">. N'est-ce pas une bonne chose que ce soit un beau et riche Chai </w:t>
+      </w:r>
+      <w:proofErr w:type="spellStart"/>
+      <w:r>
+        <w:t>Phat</w:t>
+      </w:r>
+      <w:proofErr w:type="spellEnd"/>
+      <w:r>
+        <w:t xml:space="preserve"> ? Toutes les femmes de Bangkok se battent pour l'avoir comme mari, alors pourquoi la Princesse </w:t>
+      </w:r>
+      <w:proofErr w:type="spellStart"/>
+      <w:r>
+        <w:t>Rampha</w:t>
+      </w:r>
+      <w:proofErr w:type="spellEnd"/>
+      <w:r>
+        <w:t xml:space="preserve"> </w:t>
+      </w:r>
+      <w:proofErr w:type="spellStart"/>
+      <w:r>
+        <w:t>fait-elle</w:t>
+      </w:r>
+      <w:proofErr w:type="spellEnd"/>
+      <w:r>
+        <w:t xml:space="preserve"> la difficile ? N'est-ce pas que tu veux aussi Chai </w:t>
+      </w:r>
+      <w:proofErr w:type="spellStart"/>
+      <w:r>
+        <w:t>Phat</w:t>
+      </w:r>
+      <w:proofErr w:type="spellEnd"/>
+      <w:r>
+        <w:t xml:space="preserve"> dans ton cœur ?" La Princesse </w:t>
+      </w:r>
+      <w:proofErr w:type="spellStart"/>
+      <w:r>
+        <w:t>Rampha</w:t>
+      </w:r>
+      <w:proofErr w:type="spellEnd"/>
+      <w:r>
+        <w:t xml:space="preserve"> serre la mâchoire. Ses doux yeux ne peuvent pas cacher un certain trouble, comme à l'habitude. Elle n'est pas sûre si son petit frère s'amuse à l'embêter ou s'il sait que si sa mère le veut, elle ne peut pas s'y opposer. C'est la vérité.</w:t>
+      </w:r>
+    </w:p>
+    <w:p>
+      <w:r>
+        <w:t xml:space="preserve">Un instant plus tard, elle sent la chaleur d'une main familière. La Princesse se tourne vers </w:t>
+      </w:r>
+      <w:proofErr w:type="spellStart"/>
+      <w:r>
+        <w:t>Darin</w:t>
+      </w:r>
+      <w:proofErr w:type="spellEnd"/>
+      <w:r>
+        <w:t>, qui se rapproche pour se tenir à côté d'elle et prend sa main pour la serrer fermement. Elle ne dit rien, ne se tourne pas vers elle comme elle a l'habitude de le faire, mais regarde son petit frère avec un regard dur, très différent de son regard habituel.</w:t>
+      </w:r>
+    </w:p>
+    <w:p>
+      <w:r>
+        <w:lastRenderedPageBreak/>
+        <w:t xml:space="preserve">"Docteure </w:t>
+      </w:r>
+      <w:proofErr w:type="spellStart"/>
+      <w:r>
+        <w:t>Rin</w:t>
+      </w:r>
+      <w:proofErr w:type="spellEnd"/>
+      <w:r>
+        <w:t xml:space="preserve">, vous êtes venue chercher ma petite sœur ?" C'est le Prince </w:t>
+      </w:r>
+      <w:proofErr w:type="spellStart"/>
+      <w:r>
+        <w:t>Phat</w:t>
+      </w:r>
+      <w:proofErr w:type="spellEnd"/>
+      <w:r>
+        <w:t xml:space="preserve"> qui brise le silence gênant en changeant de sujet intentionnellement. Le jeune homme voit le visage malheureux de la femme qu'il aime, mais il ne peut pas offenser le Prince </w:t>
+      </w:r>
+      <w:proofErr w:type="spellStart"/>
+      <w:r>
+        <w:t>Chakr</w:t>
+      </w:r>
+      <w:proofErr w:type="spellEnd"/>
+      <w:r>
+        <w:t>, qui est plus âgé que lui, avec des mots directs. D'un autre côté, il ne peut pas mentir et dire qu'il ne désire pas la Princesse de cette façon. Il a donc choisi de la protéger de la manière qu'il juge la plus appropriée en ce moment : en la retirant de cette conversation inconfortable.</w:t>
+      </w:r>
+    </w:p>
+    <w:p>
+      <w:r>
+        <w:t xml:space="preserve">"Oui, Excellence." Le Prince </w:t>
+      </w:r>
+      <w:proofErr w:type="spellStart"/>
+      <w:r>
+        <w:t>Phat</w:t>
+      </w:r>
+      <w:proofErr w:type="spellEnd"/>
+      <w:r>
+        <w:t xml:space="preserve"> a résolu la situation avec un sourire amical et sincère envers </w:t>
+      </w:r>
+      <w:proofErr w:type="spellStart"/>
+      <w:r>
+        <w:t>Darin</w:t>
+      </w:r>
+      <w:proofErr w:type="spellEnd"/>
+      <w:r>
+        <w:t xml:space="preserve">, mais il a fallu un certain temps avant que </w:t>
+      </w:r>
+      <w:proofErr w:type="spellStart"/>
+      <w:r>
+        <w:t>Darin</w:t>
+      </w:r>
+      <w:proofErr w:type="spellEnd"/>
+      <w:r>
+        <w:t xml:space="preserve"> ne se tourne vers lui pour lui répondre. C'est comme si elle voulait que son regard dur et ferme fasse reculer le Prince </w:t>
+      </w:r>
+      <w:proofErr w:type="spellStart"/>
+      <w:r>
+        <w:t>Chakr</w:t>
+      </w:r>
+      <w:proofErr w:type="spellEnd"/>
+      <w:r>
+        <w:t xml:space="preserve">, qui s'est comporté de manière menaçante envers sa sœur. Il doit admettre qu'il est impressionné de voir le docteur faire cela. Il pense qu'elle pourrait être la personne qui pourrait vraiment dompter le caractère égoïste du Prince </w:t>
+      </w:r>
+      <w:proofErr w:type="spellStart"/>
+      <w:r>
+        <w:t>Chakr</w:t>
+      </w:r>
+      <w:proofErr w:type="spellEnd"/>
+      <w:r>
+        <w:t xml:space="preserve">, et ce serait la meilleure chose pour la Princesse. Mais en regardant ses yeux, il ne voit rien d'autre que de la colère. Elle n'a aucune affection pour le Prince </w:t>
+      </w:r>
+      <w:proofErr w:type="spellStart"/>
+      <w:r>
+        <w:t>Chakr</w:t>
+      </w:r>
+      <w:proofErr w:type="spellEnd"/>
+      <w:r>
+        <w:t>. Ce n'est pas une action qu'elle a faite en sachant que l'autre personne céderait. C'est comme si elle l'avait fait pour protéger la femme à ses côtés, sans se soucier de qui elle affrontait. C'est une réaction similaire à la sienne, mais dans une direction différente.</w:t>
+      </w:r>
+    </w:p>
+    <w:p>
+      <w:r>
+        <w:t xml:space="preserve">"Alors, je demande la permission d'emmener la Princesse en premier, Excellence." </w:t>
+      </w:r>
+      <w:proofErr w:type="spellStart"/>
+      <w:r>
+        <w:t>Darin</w:t>
+      </w:r>
+      <w:proofErr w:type="spellEnd"/>
+      <w:r>
+        <w:t xml:space="preserve"> s'incline. La jeune femme tient toujours la main fine de la Princesse, et celle-ci la serre en retour. Ayant grandi dans une famille chinoise, elle comprend le concept de la supériorité masculine. Bien que sa famille n'ait que des filles, parce que ses parents avaient du mal à avoir des enfants, </w:t>
+      </w:r>
+      <w:proofErr w:type="spellStart"/>
+      <w:r>
+        <w:t>Darin</w:t>
+      </w:r>
+      <w:proofErr w:type="spellEnd"/>
+      <w:r>
+        <w:t xml:space="preserve"> avait déjà quatre ou cinq ans quand Dara est née. Après cela, peu importe leurs efforts, ils n'ont jamais eu de fils, comme l'avait souhaité leur mère. Mais elle et Dara ont eu de la chance car il n'y a jamais eu de problèmes au sein de la famille, même si les proches se plaignent du manque de fils à chaque réunion de famille.</w:t>
+      </w:r>
+    </w:p>
+    <w:p>
+      <w:r>
+        <w:t xml:space="preserve">Mais c'est peut-être parce qu'il n'y a pas de fils dans sa famille qu'elle n'a jamais eu à faire face à une situation comme celle que la Princesse a vécue. La voix et le regard méprisant du Prince </w:t>
+      </w:r>
+      <w:proofErr w:type="spellStart"/>
+      <w:r>
+        <w:t>Chakr</w:t>
+      </w:r>
+      <w:proofErr w:type="spellEnd"/>
+      <w:r>
+        <w:t xml:space="preserve"> sont si détestables. </w:t>
+      </w:r>
+      <w:proofErr w:type="spellStart"/>
+      <w:r>
+        <w:t>Darin</w:t>
+      </w:r>
+      <w:proofErr w:type="spellEnd"/>
+      <w:r>
+        <w:t xml:space="preserve"> ne sait pas combien de fois la Princesse a dû faire face à ce genre de situation. Est-ce que le fait d'être la plus jeune fille signifie qu'elle doit endurer cela ? Pourquoi son propre frère la regarde-t-il comme si elle n'était pas sa sœur avec qui il a grandi ? Si c'est parce que la famille n'aime pas avoir une fille ou la considère inférieure aux fils, alors pourquoi le Prince Vara a-t-il pris soin de la Princesse comme un œuf en porcelaine ?</w:t>
+      </w:r>
+    </w:p>
+    <w:p>
+      <w:r>
+        <w:t xml:space="preserve">"N'est-ce pas dangereux pour deux belles femmes d'être seules la nuit, Docteure </w:t>
+      </w:r>
+      <w:proofErr w:type="spellStart"/>
+      <w:r>
+        <w:t>Rin</w:t>
+      </w:r>
+      <w:proofErr w:type="spellEnd"/>
+      <w:r>
+        <w:t xml:space="preserve"> ?" Le Prince </w:t>
+      </w:r>
+      <w:proofErr w:type="spellStart"/>
+      <w:r>
+        <w:t>Chakr</w:t>
+      </w:r>
+      <w:proofErr w:type="spellEnd"/>
+      <w:r>
+        <w:t xml:space="preserve"> sourit en coin en demandant à </w:t>
+      </w:r>
+      <w:proofErr w:type="spellStart"/>
+      <w:r>
+        <w:t>Darin</w:t>
+      </w:r>
+      <w:proofErr w:type="spellEnd"/>
+      <w:r>
+        <w:t>. C'est une jeune femme trop intéressante pour qu'il la laisse partir. Elle n'est pas seulement belle, elle est aussi très fière, à tel point qu'un homme comme lui veut la conquérir. Quoi de mieux que de posséder une belle fleur que tout le monde désire pour la décorer à ses côtés ?</w:t>
+      </w:r>
+    </w:p>
+    <w:p>
+      <w:r>
+        <w:lastRenderedPageBreak/>
+        <w:t>"La Princesse et moi allons seulement dîner dans un restaurant en ville et nous nous déplaçons en voiture privée. Le Prince Vara est au courant et a donné sa permission, il n'y a rien à craindre, Excellence."</w:t>
+      </w:r>
+    </w:p>
+    <w:p>
+      <w:r>
+        <w:t xml:space="preserve">"Vraiment ? Mais je pense que ce serait mieux si Chai </w:t>
+      </w:r>
+      <w:proofErr w:type="spellStart"/>
+      <w:r>
+        <w:t>Phat</w:t>
+      </w:r>
+      <w:proofErr w:type="spellEnd"/>
+      <w:r>
+        <w:t xml:space="preserve"> et moi venions avec vous, n'est-ce pas, Princesse </w:t>
+      </w:r>
+      <w:proofErr w:type="spellStart"/>
+      <w:r>
+        <w:t>Rampha</w:t>
+      </w:r>
+      <w:proofErr w:type="spellEnd"/>
+      <w:r>
+        <w:t xml:space="preserve"> ?" Le Prince </w:t>
+      </w:r>
+      <w:proofErr w:type="spellStart"/>
+      <w:r>
+        <w:t>Chakr</w:t>
+      </w:r>
+      <w:proofErr w:type="spellEnd"/>
+      <w:r>
+        <w:t xml:space="preserve"> se tourne vers sa sœur à la fin de la phrase. Il lève un sourcil avec un sourire charmant, qu'il a créé intentionnellement. Plus il voit son visage plein de confusion, plus il se sent satisfait. Dans tous les cas, la Princesse </w:t>
+      </w:r>
+      <w:proofErr w:type="spellStart"/>
+      <w:r>
+        <w:t>Rampha</w:t>
+      </w:r>
+      <w:proofErr w:type="spellEnd"/>
+      <w:r>
+        <w:t xml:space="preserve"> ne peut s'opposer à aucun des souhaits de sa famille. Surtout avec lui et sa mère. Depuis qu'il se souvient, il ne l'a jamais vue oser se rebeller ou même refuser.</w:t>
+      </w:r>
+    </w:p>
+    <w:p>
+      <w:r>
+        <w:t xml:space="preserve">"C'est gentil, mais non, merci. Je peux prendre soin de la Princesse." </w:t>
+      </w:r>
+      <w:proofErr w:type="spellStart"/>
+      <w:r>
+        <w:t>Darin</w:t>
+      </w:r>
+      <w:proofErr w:type="spellEnd"/>
+      <w:r>
+        <w:t xml:space="preserve"> se place devant elle pour bloquer une partie de son corps frêle, pour qu'elle n'ait pas à regarder son frère dans les yeux. La jeune femme commence à comprendre la relation entre la Princesse et le Prince </w:t>
+      </w:r>
+      <w:proofErr w:type="spellStart"/>
+      <w:r>
+        <w:t>Chakr</w:t>
+      </w:r>
+      <w:proofErr w:type="spellEnd"/>
+      <w:r>
+        <w:t>, alors elle choisit de lui répondre à la place de l'autre, car au moins, il aura un peu de respect pour elle en tant qu'invitée de la maison.</w:t>
+      </w:r>
+    </w:p>
+    <w:p>
+      <w:r>
+        <w:t xml:space="preserve">"Ou est-ce que la Princesse </w:t>
+      </w:r>
+      <w:proofErr w:type="spellStart"/>
+      <w:r>
+        <w:t>Rampha</w:t>
+      </w:r>
+      <w:proofErr w:type="spellEnd"/>
+      <w:r>
+        <w:t xml:space="preserve"> ne veut pas que je vienne avec elle ?" Et une fois de plus, elle sous-estime le Prince. Il choisit de la regarder et de poser la question à la Princesse, ce qui la frustre. Comment a-t-on pu l'élever pour qu'il devienne un homme aussi méchant ? Elle pense que la prochaine fois qu'elle viendra la chercher, elle devra faire un plan beaucoup plus méticuleux.</w:t>
+      </w:r>
+    </w:p>
+    <w:p>
+      <w:r>
+        <w:t xml:space="preserve">"Et si nous y allions ensemble une autre fois, Phi Chai </w:t>
+      </w:r>
+      <w:proofErr w:type="spellStart"/>
+      <w:r>
+        <w:t>Chakr</w:t>
+      </w:r>
+      <w:proofErr w:type="spellEnd"/>
+      <w:r>
+        <w:t xml:space="preserve"> ? Il semble que les filles préfèrent dîner et discuter entre elles, comme les femmes." Le Prince </w:t>
+      </w:r>
+      <w:proofErr w:type="spellStart"/>
+      <w:r>
+        <w:t>Phat</w:t>
+      </w:r>
+      <w:proofErr w:type="spellEnd"/>
+      <w:r>
+        <w:t xml:space="preserve">, qui a regardé la situation inconfortable pendant un certain temps, a décidé d'intervenir. Même s'il désirait rester avec la Princesse, en regardant son beau visage, il savait qu'elle ne voulait pas que d'autres personnes viennent avec elle, elle voulait seulement être seule avec </w:t>
+      </w:r>
+      <w:proofErr w:type="spellStart"/>
+      <w:r>
+        <w:t>Darin</w:t>
+      </w:r>
+      <w:proofErr w:type="spellEnd"/>
+      <w:r>
+        <w:t xml:space="preserve">. En fait, il le savait déjà, car elle lui avait déjà demandé de rentrer chez lui. En outre, il n'aime pas que son frère </w:t>
+      </w:r>
+      <w:proofErr w:type="spellStart"/>
+      <w:r>
+        <w:t>Chakr</w:t>
+      </w:r>
+      <w:proofErr w:type="spellEnd"/>
+      <w:r>
+        <w:t xml:space="preserve"> utilise son pouvoir pour l'intimider. Même s'il ne peut pas faire grand-chose, il ne veut pas rester silencieux et regarder la femme qu'il aime être intimidée devant lui.</w:t>
+      </w:r>
+    </w:p>
+    <w:p>
+      <w:r>
+        <w:t xml:space="preserve">"Mère ne voit pas de problème à ce que tout le monde vienne, n'est-ce pas ? De toute façon, Docteure </w:t>
+      </w:r>
+      <w:proofErr w:type="spellStart"/>
+      <w:r>
+        <w:t>Rin</w:t>
+      </w:r>
+      <w:proofErr w:type="spellEnd"/>
+      <w:r>
+        <w:t xml:space="preserve"> est libre aujourd'hui, à moins que la Princesse </w:t>
+      </w:r>
+      <w:proofErr w:type="spellStart"/>
+      <w:r>
+        <w:t>Rampha</w:t>
+      </w:r>
+      <w:proofErr w:type="spellEnd"/>
+      <w:r>
+        <w:t xml:space="preserve"> ne veuille vraiment pas que notre petit frère vienne, comme il l'a dit." C'est comme si la situation était sur le point de se résoudre, car personne n'était d'accord avec le Prince </w:t>
+      </w:r>
+      <w:proofErr w:type="spellStart"/>
+      <w:r>
+        <w:t>Chakr</w:t>
+      </w:r>
+      <w:proofErr w:type="spellEnd"/>
+      <w:r>
+        <w:t xml:space="preserve">. Même le Prince </w:t>
+      </w:r>
+      <w:proofErr w:type="spellStart"/>
+      <w:r>
+        <w:t>Phat</w:t>
+      </w:r>
+      <w:proofErr w:type="spellEnd"/>
+      <w:r>
+        <w:t xml:space="preserve">, qui semblait le respecter, n'a pas pu s'empêcher de l'avertir poliment. Jusqu'à ce qu'une autre voix se fasse entendre, avec un contenu qui a fait soupirer </w:t>
+      </w:r>
+      <w:proofErr w:type="spellStart"/>
+      <w:r>
+        <w:t>Darin</w:t>
+      </w:r>
+      <w:proofErr w:type="spellEnd"/>
+      <w:r>
+        <w:t xml:space="preserve"> de lassitude.</w:t>
+      </w:r>
+    </w:p>
+    <w:p>
+      <w:proofErr w:type="spellStart"/>
+      <w:r>
+        <w:t>Darin</w:t>
+      </w:r>
+      <w:proofErr w:type="spellEnd"/>
+      <w:r>
+        <w:t xml:space="preserve"> s'incline pour saluer la Princesse </w:t>
+      </w:r>
+      <w:proofErr w:type="spellStart"/>
+      <w:r>
+        <w:t>Phaka</w:t>
+      </w:r>
+      <w:proofErr w:type="spellEnd"/>
+      <w:r>
+        <w:t xml:space="preserve"> sans lâcher la main de sa fille. Et lorsque l'épouse du Prince Vara se tient devant elle et la Princesse </w:t>
+      </w:r>
+      <w:proofErr w:type="spellStart"/>
+      <w:r>
+        <w:t>Rampha</w:t>
+      </w:r>
+      <w:proofErr w:type="spellEnd"/>
+      <w:r>
+        <w:t>, elle sent les doigts de la Princesse trembler dans sa main, et elle la serre encore plus fort.</w:t>
+      </w:r>
+    </w:p>
+    <w:p>
+      <w:r>
+        <w:t xml:space="preserve">"Alors, qu'est-ce que tu en dis ? Est-ce que tu laisses notre petit frère venir avec vous ?" Il est étrange que son regard ne ressemble pas à celui qu'elle a pour ses fils. </w:t>
+      </w:r>
+      <w:proofErr w:type="spellStart"/>
+      <w:r>
+        <w:t>Darin</w:t>
+      </w:r>
+      <w:proofErr w:type="spellEnd"/>
+      <w:r>
+        <w:t xml:space="preserve"> lève un sourcil </w:t>
+      </w:r>
+      <w:r>
+        <w:lastRenderedPageBreak/>
+        <w:t>et regarde la personne à côté d'elle, qui ne fait que baisser les yeux, comme si elle n'osait pas regarder sa mère dans les yeux. Elle ne peut que garder sa curiosité en elle.</w:t>
+      </w:r>
+    </w:p>
+    <w:p>
+      <w:r>
+        <w:t xml:space="preserve">"Oui, Mère," répond la Princesse </w:t>
+      </w:r>
+      <w:proofErr w:type="spellStart"/>
+      <w:r>
+        <w:t>Rampha</w:t>
+      </w:r>
+      <w:proofErr w:type="spellEnd"/>
+      <w:r>
+        <w:t xml:space="preserve"> d'une voix si faible qu'on l'entend à peine quand sa mère lui demande la même chose une fois de plus.</w:t>
+      </w:r>
+    </w:p>
+    <w:p>
+      <w:r>
+        <w:pict w14:anchorId="164800B1">
+          <v:rect id="_x0000_i1085" style="width:0;height:1.5pt" o:hralign="center" o:hrstd="t" o:hrnoshade="t" o:hr="t" fillcolor="gray" stroked="f"/>
+        </w:pict>
+      </w:r>
+    </w:p>
+    <w:p>
+      <w:r>
+        <w:t xml:space="preserve">En fin de compte, </w:t>
+      </w:r>
+      <w:proofErr w:type="spellStart"/>
+      <w:r>
+        <w:t>Darin</w:t>
+      </w:r>
+      <w:proofErr w:type="spellEnd"/>
+      <w:r>
+        <w:t xml:space="preserve"> n'a pas pu trouver de raison pour que la Princesse et </w:t>
+      </w:r>
+      <w:proofErr w:type="gramStart"/>
+      <w:r>
+        <w:t>elle puissent</w:t>
+      </w:r>
+      <w:proofErr w:type="gramEnd"/>
+      <w:r>
+        <w:t xml:space="preserve"> sortir seules. Le dîner d'aujourd'hui a donc eu deux invités indésirables : le Prince </w:t>
+      </w:r>
+      <w:proofErr w:type="spellStart"/>
+      <w:r>
+        <w:t>Chakr</w:t>
+      </w:r>
+      <w:proofErr w:type="spellEnd"/>
+      <w:r>
+        <w:t xml:space="preserve"> et le Prince </w:t>
+      </w:r>
+      <w:proofErr w:type="spellStart"/>
+      <w:r>
+        <w:t>Phat</w:t>
+      </w:r>
+      <w:proofErr w:type="spellEnd"/>
+      <w:r>
+        <w:t>. C'est la sortie la plus ennuyeuse qu'elles aient jamais eue, car depuis qu'elles sont parties jusqu'à maintenant, elles n'ont pas échangé un seul mot, même si la dernière fois qu'elles se sont vues, elles étaient sur le point de s'embrasser. Et ne vous méprenez pas. Elle ne veut pas le faire à nouveau aujourd'hui. Elle n'est pas ce genre de personne. Elle n'aime juste pas que le temps qu'elle a attendu toute la semaine pour passer avec elle lui soit arraché sous ses yeux.</w:t>
+      </w:r>
+    </w:p>
+    <w:p>
+      <w:r>
+        <w:t xml:space="preserve">Oui, </w:t>
+      </w:r>
+      <w:proofErr w:type="spellStart"/>
+      <w:r>
+        <w:t>Darin</w:t>
+      </w:r>
+      <w:proofErr w:type="spellEnd"/>
+      <w:r>
+        <w:t xml:space="preserve"> a l'intention d'être honnête avec ses sentiments et de tenter sa chance. Elle est sûre que pour elle, la Princesse est cette personne, celle dont Dara a parlé, celle qu'il vaut la peine d'aimer, même si cela doit faire souffrir. Elle ne sait juste pas par où commencer. C'est si difficile de commencer une conversation avec elle maintenant. La jeune femme pense que si elle a une chance aujourd'hui, c'est de trouver un prétexte pour que la Princesse et </w:t>
+      </w:r>
+      <w:proofErr w:type="gramStart"/>
+      <w:r>
+        <w:t>elle ne soient</w:t>
+      </w:r>
+      <w:proofErr w:type="gramEnd"/>
+      <w:r>
+        <w:t xml:space="preserve"> pas dans la même voiture que les deux Princes et qu'elles aient un peu de temps seules dans la voiture qu'elle conduit en ce moment.</w:t>
+      </w:r>
+    </w:p>
+    <w:p>
+      <w:r>
+        <w:t xml:space="preserve">"Est-ce que P' est en colère contre moi ?" Après un long moment de silence sur le chemin du retour, c'est la Princesse qui parle la première. </w:t>
+      </w:r>
+      <w:proofErr w:type="spellStart"/>
+      <w:r>
+        <w:t>Darin</w:t>
+      </w:r>
+      <w:proofErr w:type="spellEnd"/>
+      <w:r>
+        <w:t xml:space="preserve"> lève un sourcil, confuse. Comme elle est la conductrice, elle ne peut pas voir son beau visage. Elle n'est pas sûre de ce qui la fait penser ça, mais le ton de sa voix, qui semble inquiète, la fait sourire d'affection.</w:t>
+      </w:r>
+    </w:p>
+    <w:p>
+      <w:r>
+        <w:t>"P' n'est pas en colère. Pourquoi P' serait en colère contre toi ?"</w:t>
+      </w:r>
+    </w:p>
+    <w:p>
+      <w:r>
+        <w:t>"Mais tu es silencieuse."</w:t>
+      </w:r>
+    </w:p>
+    <w:p>
+      <w:r>
+        <w:t>"P' réfléchit à des choses, c'est tout."</w:t>
+      </w:r>
+    </w:p>
+    <w:p>
+      <w:r>
+        <w:t xml:space="preserve">La Princesse entend </w:t>
+      </w:r>
+      <w:proofErr w:type="spellStart"/>
+      <w:r>
+        <w:t>Darin</w:t>
+      </w:r>
+      <w:proofErr w:type="spellEnd"/>
+      <w:r>
+        <w:t xml:space="preserve"> répondre d'une voix douce. Depuis qu'elle a réalisé qu'elle n'avait pas seulement des sentiments d'amitié pour la jeune femme, elle est devenue cent fois plus influente sur elle. Il y a beaucoup de choses qui la préoccupent depuis qu'elles se sont rencontrées aujourd'hui. Elle n'est pas sûre de ce que </w:t>
+      </w:r>
+      <w:proofErr w:type="spellStart"/>
+      <w:r>
+        <w:t>Darin</w:t>
+      </w:r>
+      <w:proofErr w:type="spellEnd"/>
+      <w:r>
+        <w:t xml:space="preserve"> a entendu de sa conversation avec le Prince </w:t>
+      </w:r>
+      <w:proofErr w:type="spellStart"/>
+      <w:r>
+        <w:t>Phat</w:t>
+      </w:r>
+      <w:proofErr w:type="spellEnd"/>
+      <w:r>
+        <w:t xml:space="preserve">. Sera-t-elle surprise de le voir chez elle ? Se doutera-t-elle de ce qu'elle lui a dit, qu'elle n'avait pas d'intérêt pour le Prince </w:t>
+      </w:r>
+      <w:proofErr w:type="spellStart"/>
+      <w:r>
+        <w:t>Phat</w:t>
+      </w:r>
+      <w:proofErr w:type="spellEnd"/>
+      <w:r>
+        <w:t xml:space="preserve"> ? Est-ce qu'elle prendra les mots de son petit frère au sérieux ? Sera-t-elle en colère contre elle, parce qu'elle n'a pas pu refuser de laisser quelqu'un d'autre venir avec elles ? Est-ce que son silence d'aujourd'hui est dû à la situation ou à elle-même ? La Princesse </w:t>
+      </w:r>
+      <w:proofErr w:type="spellStart"/>
+      <w:r>
+        <w:t>Rampha</w:t>
+      </w:r>
+      <w:proofErr w:type="spellEnd"/>
+      <w:r>
+        <w:t xml:space="preserve"> ne peut pas se débarrasser de ses pensées. Elle ne veut pas que </w:t>
+      </w:r>
+      <w:proofErr w:type="spellStart"/>
+      <w:r>
+        <w:t>Darin</w:t>
+      </w:r>
+      <w:proofErr w:type="spellEnd"/>
+      <w:r>
+        <w:t xml:space="preserve"> se sente mal, même si elle n'est pas sûre que </w:t>
+      </w:r>
+      <w:proofErr w:type="spellStart"/>
+      <w:r>
+        <w:t>Darin</w:t>
+      </w:r>
+      <w:proofErr w:type="spellEnd"/>
+      <w:r>
+        <w:t xml:space="preserve"> pense la </w:t>
+      </w:r>
+      <w:r>
+        <w:lastRenderedPageBreak/>
+        <w:t>même chose. Dans cette relation ambiguë, elle ne peut rien faire. Elle ne peut pas rendre les choses claires entre elles, ni se débarrasser des sentiments débordants qu'elle a pour la personne à ses côtés, et continuer à vivre comme si de rien n'était. Est-il possible qu'elles continuent comme ça pour toujours ? Est-il possible qu'elle l'aime tout en ne pouvant être que son amie pour toujours ? Est-il possible qu'elle ne se laisse pas aller à un contact intime réservé aux amoureux, quand cela a déjà failli se produire ? Et si un jour elle doit s'engager avec quelqu'un d'autre, comment pourrait-elle le supporter ? Même avec son petit frère, pour qui elle n'a aucune affection, elle est frustrée de voir cela, alors si c'est un homme qu'elle aime un jour, elle serait perdue.</w:t>
+      </w:r>
+    </w:p>
+    <w:p>
+      <w:r>
+        <w:t xml:space="preserve">"Je dois m'excuser pour mon petit frère," dit la Princesse. Elle ne peut que garder toute sa confusion en elle, sans même oser aborder l'incident de la salle de cinéma de samedi dernier. Elle laisse les choses rester floues, car c'est peut-être la meilleure solution qu'elle puisse trouver en ce moment. Elle ne peut que parler avec l'autre et s'excuser pour ce qui a le plus contrarié </w:t>
+      </w:r>
+      <w:proofErr w:type="spellStart"/>
+      <w:r>
+        <w:t>Darin</w:t>
+      </w:r>
+      <w:proofErr w:type="spellEnd"/>
+      <w:r>
+        <w:t xml:space="preserve"> aujourd'hui.</w:t>
+      </w:r>
+    </w:p>
+    <w:p>
+      <w:r>
+        <w:t xml:space="preserve">"Tu n'as rien fait de mal. Il n'y a aucune raison de s'excuser pour les mauvaises actions des autres, même s'ils font partie de ta famille." </w:t>
+      </w:r>
+      <w:proofErr w:type="spellStart"/>
+      <w:r>
+        <w:t>Darin</w:t>
+      </w:r>
+      <w:proofErr w:type="spellEnd"/>
+      <w:r>
+        <w:t xml:space="preserve"> parle d'un ton plus ferme. Elle détourne les yeux de la route un instant pour la regarder sérieusement et lâche le volant d'une main pour prendre la sienne, car il n'y a pas d'autres voitures en vue.</w:t>
+      </w:r>
+    </w:p>
+    <w:p>
+      <w:r>
+        <w:t xml:space="preserve">"Je n'aime pas le Prince </w:t>
+      </w:r>
+      <w:proofErr w:type="spellStart"/>
+      <w:r>
+        <w:t>Phat</w:t>
+      </w:r>
+      <w:proofErr w:type="spellEnd"/>
+      <w:r>
+        <w:t xml:space="preserve"> de cette façon, P' le sais, n'est-ce pas ?" La Princesse se décide à dire ce qui la tracasse, en regardant sa propre main dans celle de l'autre, en la caressant doucement. Elle a découvert qu'elle aime le contact de </w:t>
+      </w:r>
+      <w:proofErr w:type="spellStart"/>
+      <w:r>
+        <w:t>Darin</w:t>
+      </w:r>
+      <w:proofErr w:type="spellEnd"/>
+      <w:r>
+        <w:t xml:space="preserve">. Elle l'a déjà fait quand elles attendaient dans le hall du Sala </w:t>
+      </w:r>
+      <w:proofErr w:type="spellStart"/>
+      <w:r>
+        <w:t>Chalermkrung</w:t>
+      </w:r>
+      <w:proofErr w:type="spellEnd"/>
+      <w:r>
+        <w:t xml:space="preserve">, et elle sait à quel point c'est agréable. Et pour l'instant, cela la rassure, comme si cela indiquait qu'elle était toujours à ses côtés et n'est pas partie. Mais cela ne dure pas longtemps, </w:t>
+      </w:r>
+      <w:proofErr w:type="spellStart"/>
+      <w:r>
+        <w:t>Darin</w:t>
+      </w:r>
+      <w:proofErr w:type="spellEnd"/>
+      <w:r>
+        <w:t xml:space="preserve"> retire sa main et reprend le volant, ce qu'elle comprend, même si elle est un peu déçue.</w:t>
+      </w:r>
+    </w:p>
+    <w:p>
+      <w:r>
+        <w:t xml:space="preserve">"Je le sais," répond </w:t>
+      </w:r>
+      <w:proofErr w:type="spellStart"/>
+      <w:r>
+        <w:t>Darin</w:t>
+      </w:r>
+      <w:proofErr w:type="spellEnd"/>
+      <w:r>
+        <w:t xml:space="preserve"> en s'éclaircissant la gorge.</w:t>
+      </w:r>
+    </w:p>
+    <w:p>
+      <w:r>
+        <w:t xml:space="preserve">"Et je ne veux pas que tu sois ma belle-sœur." La Princesse commence à laisser de côté ses pensées confuses et choisit de se concentrer sur le présent. C'est comme si le fait de pouvoir parler normalement après le silence qui s'est installé entre elles faisait disparaître peu à peu son anxiété. La jeune femme dit ce qu'elle pense à </w:t>
+      </w:r>
+      <w:proofErr w:type="spellStart"/>
+      <w:r>
+        <w:t>Darin</w:t>
+      </w:r>
+      <w:proofErr w:type="spellEnd"/>
+      <w:r>
+        <w:t>, et cela la fait lever un sourcil, comme si elle était surprise qu'elle ose le dire.</w:t>
+      </w:r>
+    </w:p>
+    <w:p>
+      <w:r>
+        <w:t>"Pourquoi ?"</w:t>
+      </w:r>
+    </w:p>
+    <w:p>
+      <w:r>
+        <w:t>"Parce que le Petit Prince ne te mérite pas du tout."</w:t>
+      </w:r>
+    </w:p>
+    <w:p>
+      <w:r>
+        <w:t>"Alors qui me mérite ?"</w:t>
+      </w:r>
+    </w:p>
+    <w:p>
+      <w:r>
+        <w:t>"Personne. Je n'ai encore trouvé personne."</w:t>
+      </w:r>
+    </w:p>
+    <w:p>
+      <w:r>
+        <w:lastRenderedPageBreak/>
+        <w:t xml:space="preserve">La Princesse se tait à nouveau quand la conversation en arrive là. Sa possessivité, ou plutôt sa jalousie, ramène les pensées qu'elle avait laissées de côté. Elle se tourne vers la fenêtre pour se calmer. Et c'est là qu'elle remarque, à travers le paysage, que </w:t>
+      </w:r>
+      <w:proofErr w:type="spellStart"/>
+      <w:r>
+        <w:t>Darin</w:t>
+      </w:r>
+      <w:proofErr w:type="spellEnd"/>
+      <w:r>
+        <w:t xml:space="preserve"> a tourné le volant dans la direction opposée du palais de </w:t>
+      </w:r>
+      <w:proofErr w:type="spellStart"/>
+      <w:r>
+        <w:t>Warachai</w:t>
+      </w:r>
+      <w:proofErr w:type="spellEnd"/>
+      <w:r>
+        <w:t>, même si elles sont presque arrivées. Elle se tourne à nouveau vers la personne à ses côtés.</w:t>
+      </w:r>
+    </w:p>
+    <w:p>
+      <w:r>
+        <w:t xml:space="preserve">"P' s'est perdue," dit </w:t>
+      </w:r>
+      <w:proofErr w:type="spellStart"/>
+      <w:r>
+        <w:t>Darin</w:t>
+      </w:r>
+      <w:proofErr w:type="spellEnd"/>
+      <w:r>
+        <w:t>, sans la regarder.</w:t>
+      </w:r>
+    </w:p>
+    <w:p>
+      <w:r>
+        <w:t>"..."</w:t>
+      </w:r>
+    </w:p>
+    <w:p>
+      <w:r>
+        <w:t>"Est-ce que tu veux te perdre encore un peu avec P' ou est-ce que tu veux rentrer ?"</w:t>
+      </w:r>
+    </w:p>
+    <w:p/>
+    <w:p/>
+    <w:p/>
+    <w:p/>
+    <w:p/>
+    <w:p/>
+    <w:p/>
+    <w:p/>
+    <w:p/>
+    <w:p/>
+    <w:p/>
+    <w:p/>
+    <w:p/>
+    <w:p/>
+    <w:p/>
+    <w:p/>
+    <w:p/>
+    <w:p/>
+    <w:p/>
+    <w:p/>
+    <w:p/>
+    <w:p>
+      <w:pPr>
+        <w:rPr>
+          <w:b/>
+          <w:bCs/>
+          <w:sz w:val="40"/>
+          <w:szCs w:val="40"/>
+        </w:rPr>
+      </w:pPr>
+      <w:r>
+        <w:rPr>
+          <w:b/>
+          <w:bCs/>
+          <w:sz w:val="40"/>
+          <w:szCs w:val="40"/>
+        </w:rPr>
+        <w:lastRenderedPageBreak/>
+        <w:t>Chapitre 17</w:t>
+      </w:r>
+    </w:p>
+    <w:p/>
+    <w:p/>
+    <w:p>
+      <w:r>
+        <w:t xml:space="preserve">Le son du moteur s'arrête après que la Mercedes-Benz argentée soit garée dans une zone pas trop loin du palais de </w:t>
+      </w:r>
+      <w:proofErr w:type="spellStart"/>
+      <w:r>
+        <w:t>Warachai</w:t>
+      </w:r>
+      <w:proofErr w:type="spellEnd"/>
+      <w:r>
+        <w:t>. Le beau conducteur regarde au loin, à travers le pare-brise. Elle peut voir les étoiles scintiller dans le ciel. Soudain, elle pense qu'elle devrait essayer de venir chercher la Princesse en Bentley décapotable la prochaine fois. Ce serait merveilleux de pouvoir s'asseoir et de regarder les étoiles avec la personne à ses côtés.</w:t>
+      </w:r>
+    </w:p>
+    <w:p>
+      <w:r>
+        <w:t xml:space="preserve">En fait, </w:t>
+      </w:r>
+      <w:proofErr w:type="spellStart"/>
+      <w:r>
+        <w:t>Darin</w:t>
+      </w:r>
+      <w:proofErr w:type="spellEnd"/>
+      <w:r>
+        <w:t xml:space="preserve"> ne sait pas ce qu'elle voulait faire en décidant de garder la Princesse avec elle encore un peu plus longtemps. Elle ne sait même pas où elle va. Elle a donc décidé de se garer sur le bord de la route, en face de quelques magasins où il y a des gens et de la lumière, pour que ce ne soit pas trop désert. Au moment où elle a tourné le volant et quitté la route principale qui la ramenait chez elle, elle a eu le regret que la journée se termine sans qu'elles aient passé assez de temps ensemble, comme elle l'avait espéré et attendu toute la semaine. Elle voulait juste rester plus longtemps avec la Princesse, sans penser à l'endroit où elle l'emmènerait.</w:t>
+      </w:r>
+    </w:p>
+    <w:p>
+      <w:r>
+        <w:t xml:space="preserve">"Quand j'étais petite, il y avait une dame qui vendait des desserts en face du marché. Ma sœur Dara et moi demandions toujours de nous arrêter là à chaque fois que nous passions par ici. Je ne sais pas si la Princesse l'a déjà vue." La jeune femme sourit en repensant à son enfance. Même si beaucoup de choses ont disparu avec le temps, quand elle fouille dans les tiroirs de sa mémoire, elle trouve que ces choses sont toujours là, peu importe le temps passé. </w:t>
+      </w:r>
+      <w:proofErr w:type="spellStart"/>
+      <w:r>
+        <w:t>Darin</w:t>
+      </w:r>
+      <w:proofErr w:type="spellEnd"/>
+      <w:r>
+        <w:t xml:space="preserve"> pense que la Princesse a dû voir la vieille dame mince qui portait un chapeau de paille à larges bords, car elle a vécu dans ce quartier. En y pensant, elle ne peut s'empêcher d'imaginer à quel point la Princesse devait être mignonne quand elle avait le même âge que Dara, aussi petite qu'un enfant.</w:t>
+      </w:r>
+    </w:p>
+    <w:p>
+      <w:r>
+        <w:t xml:space="preserve">"Quand j'étais enfant, à part l'école et l'hôpital, je ne sortais presque jamais de la maison. Je ne savais pas qu'il y avait une vendeuse ici." La Princesse sourit faiblement, ses yeux doux ne sourient pas. Les souvenirs de son enfance ne sont pas si beaux ou mémorables. Quand elle était jeune, elle était une petite fille malade, qui allait et venait souvent à l'hôpital. Les seuls moments de plaisir qu'elle avait, c'était quand le Prince </w:t>
+      </w:r>
+      <w:proofErr w:type="spellStart"/>
+      <w:r>
+        <w:t>Phat</w:t>
+      </w:r>
+      <w:proofErr w:type="spellEnd"/>
+      <w:r>
+        <w:t xml:space="preserve"> venait la voir et l'invitait à s'amuser, avant de rentrer chez lui et qu'elle se fasse réprimander par sa mère, ce qui la faisait pleurer presque à chaque fois.</w:t>
+      </w:r>
+    </w:p>
+    <w:p>
+      <w:r>
+        <w:pict w14:anchorId="6422B09E">
+          <v:rect id="_x0000_i1115" style="width:0;height:1.5pt" o:hralign="center" o:hrstd="t" o:hrnoshade="t" o:hr="t" fillcolor="gray" stroked="f"/>
+        </w:pict>
+      </w:r>
+    </w:p>
+    <w:p>
+      <w:r>
+        <w:t xml:space="preserve">Le Palais </w:t>
+      </w:r>
+      <w:proofErr w:type="spellStart"/>
+      <w:r>
+        <w:t>Warachai</w:t>
+      </w:r>
+      <w:proofErr w:type="spellEnd"/>
+      <w:r>
+        <w:t>, 1945</w:t>
+      </w:r>
+    </w:p>
+    <w:p>
+      <w:r>
+        <w:t xml:space="preserve">"Pourquoi Mère me réprimande et me bat tout le temps ? Aujourd'hui, je suis seulement allée courir et jouer dans le jardin avec Phi Chai </w:t>
+      </w:r>
+      <w:proofErr w:type="spellStart"/>
+      <w:r>
+        <w:t>Phat</w:t>
+      </w:r>
+      <w:proofErr w:type="spellEnd"/>
+      <w:r>
+        <w:t xml:space="preserve">. Je n'ai rien cassé, rien abîmé." La </w:t>
+      </w:r>
+      <w:r>
+        <w:lastRenderedPageBreak/>
+        <w:t xml:space="preserve">Princesse </w:t>
+      </w:r>
+      <w:proofErr w:type="spellStart"/>
+      <w:r>
+        <w:t>Rampha</w:t>
+      </w:r>
+      <w:proofErr w:type="spellEnd"/>
+      <w:r>
+        <w:t>, âgée de près de huit ans, argumente avec sa mère d'une voix forte. Des larmes coulent sur ses joues, qui sont devenues rouges à force de pleurer. Le liquide transparent coule jusqu'au bout de son nez, et la nourrice doit constamment essuyer et la consoler, pleine de pitié.</w:t>
+      </w:r>
+    </w:p>
+    <w:p>
+      <w:r>
+        <w:t xml:space="preserve">Après que le Prince </w:t>
+      </w:r>
+      <w:proofErr w:type="spellStart"/>
+      <w:r>
+        <w:t>Phat</w:t>
+      </w:r>
+      <w:proofErr w:type="spellEnd"/>
+      <w:r>
+        <w:t xml:space="preserve"> soit parti avec son oncle, et que son père les ait suivis, sa mère est venue la réprimander d'une voix forte, en lui reprochant de s'être enfuie et d'avoir fait du désordre alors que son père avait des invités. Pourtant, son père et son oncle leur avaient donné la permission d'aller jouer dans le jardin. Et elle n'a pas fait de bruit qui puisse les déranger. Sa mère le savait bien.</w:t>
+      </w:r>
+    </w:p>
+    <w:p>
+      <w:r>
+        <w:t>"Je suis ta mère, tu as appris à me parler aussi poliment que ça depuis quand ?"</w:t>
+      </w:r>
+    </w:p>
+    <w:p>
+      <w:r>
+        <w:t>"Le grand frère et le petit frère n'ont pas à utiliser ces mots formels avec Mère. Pourquoi suis-je la seule qui le doive ? Pourquoi Mère ne m'aime pas autant que les autres ?"</w:t>
+      </w:r>
+    </w:p>
+    <w:p>
+      <w:r>
+        <w:t>La petite fille se plaint en larmes. Le regard de sa mère est dur, comme il ne l'a jamais été avec ses deux frères. Même si elle n'est qu'une enfant, pourquoi ne pourrait-elle pas faire la différence ? C'est tellement évident. Sa mère ne l'a même jamais appelée "ma fille" avec affection, comme elle le faisait avec ses frères, "mon grand garçon" ou "mon petit garçon". Ces mots-là, elle ne les a jamais entendus.</w:t>
+      </w:r>
+    </w:p>
+    <w:p>
+      <w:r>
+        <w:t xml:space="preserve">"Princesse </w:t>
+      </w:r>
+      <w:proofErr w:type="spellStart"/>
+      <w:r>
+        <w:t>Rampha</w:t>
+      </w:r>
+      <w:proofErr w:type="spellEnd"/>
+      <w:r>
+        <w:t xml:space="preserve"> ! Nourrice Phan, va me chercher une canne."</w:t>
+      </w:r>
+    </w:p>
+    <w:p>
+      <w:r>
+        <w:t xml:space="preserve">"Princesse </w:t>
+      </w:r>
+      <w:proofErr w:type="spellStart"/>
+      <w:r>
+        <w:t>Phaka</w:t>
+      </w:r>
+      <w:proofErr w:type="spellEnd"/>
+      <w:r>
+        <w:t>, calmez-vous, je vous en supplie."</w:t>
+      </w:r>
+    </w:p>
+    <w:p>
+      <w:r>
+        <w:t xml:space="preserve">La nourrice Phan demande d'une voix tremblante en serrant la petite Princesse dans ses bras. Quand le Prince Vara n'est pas au palais, il n'y a qu'elle pour la protéger. Mais comme elle est une simple servante, tout ce qu'elle peut faire, c'est implorer la pitié. Elle est inquiète pour le cœur de la Princesse </w:t>
+      </w:r>
+      <w:proofErr w:type="spellStart"/>
+      <w:r>
+        <w:t>Rampha</w:t>
+      </w:r>
+      <w:proofErr w:type="spellEnd"/>
+      <w:r>
+        <w:t>, qui est assez grande pour savoir que sa mère ne l'aime pas autant que ses frères. Elle ne peut que se reprocher de ne pas être assez bien pour que sa mère l'aime, sans connaître la vraie raison profonde des adultes.</w:t>
+      </w:r>
+    </w:p>
+    <w:p>
+      <w:r>
+        <w:t xml:space="preserve">"Pourquoi Mère me déteste-t-elle ? Qu'ai-je fait de mal ? Avec le petit frère, Mère ne dit jamais rien." La Princesse </w:t>
+      </w:r>
+      <w:proofErr w:type="spellStart"/>
+      <w:r>
+        <w:t>Rampha</w:t>
+      </w:r>
+      <w:proofErr w:type="spellEnd"/>
+      <w:r>
+        <w:t xml:space="preserve"> sanglote, son corps tremblant dans les bras de sa nourrice. Son visage mignon est plein de tristesse, le bout de son nez est aussi rouge que ses yeux brillants, et des larmes n'arrêtent pas de couler.</w:t>
+      </w:r>
+    </w:p>
+    <w:p>
+      <w:r>
+        <w:t>"Quel droit as-tu de te comparer au petit garçon ? Et arrête de me parler avec le comportement d'une fille de commerçant du marché. Ça me donne encore plus envie de te... détester."</w:t>
+      </w:r>
+    </w:p>
+    <w:p>
+      <w:r>
+        <w:t xml:space="preserve">"Le petit frère m'a dit que je ne suis pas ta fille, Mère. Est-ce vrai que je ne suis pas ta fille, Mère ? C'est pour ça que tu me réprimandes tout le temps ?" La petite Princesse parle en sanglotant, le regard de l'enfant brisé, ce qui fait monter les larmes aux yeux de la nourrice Phan. La nourrice serre la petite fille dans ses bras. Une fois, quand la Princesse avait trois </w:t>
+      </w:r>
+      <w:r>
+        <w:lastRenderedPageBreak/>
+        <w:t xml:space="preserve">ans, elle a demandé si elle était vraiment la fille de sa mère. Elle a répondu ce que le Prince Vara avait dit à tous les serviteurs depuis le départ de son épouse : de traiter la Princesse </w:t>
+      </w:r>
+      <w:proofErr w:type="spellStart"/>
+      <w:r>
+        <w:t>Rampha</w:t>
+      </w:r>
+      <w:proofErr w:type="spellEnd"/>
+      <w:r>
+        <w:t xml:space="preserve"> comme si elle était la fille de la Princesse </w:t>
+      </w:r>
+      <w:proofErr w:type="spellStart"/>
+      <w:r>
+        <w:t>Phaka</w:t>
+      </w:r>
+      <w:proofErr w:type="spellEnd"/>
+      <w:r>
+        <w:t xml:space="preserve">, et de ne laisser personne, pas même les membres de la famille royale, lui révéler ce secret, car il craignait que l'absence de sa mère soit un complexe pour la petite fille. La Princesse </w:t>
+      </w:r>
+      <w:proofErr w:type="spellStart"/>
+      <w:r>
+        <w:t>Rampha</w:t>
+      </w:r>
+      <w:proofErr w:type="spellEnd"/>
+      <w:r>
+        <w:t>, qui a perdu sa mère à un âge où elle ne se souvenait de rien, a grandi en croyant qu'elle était la plus jeune fille de sa mère. Et elle ne sait pas à quel point le petit frère lui a répété ça. Ses yeux semblaient contenir trop de douleur, et elle a tout laissé éclater avec son cœur, qui semblait sur le point de se briser.</w:t>
+      </w:r>
+    </w:p>
+    <w:p>
+      <w:r>
+        <w:t xml:space="preserve">Elle pense que dans le cas de la Princesse </w:t>
+      </w:r>
+      <w:proofErr w:type="spellStart"/>
+      <w:r>
+        <w:t>Rampha</w:t>
+      </w:r>
+      <w:proofErr w:type="spellEnd"/>
+      <w:r>
+        <w:t>, parfois, lui dire la vérité dès qu'elle a pu la comprendre aurait peut-être préservé son petit cœur de la douleur. Parce que ne jamais recevoir l'amour et l'acceptation de la personne que l'on aime et que l'on respecte est trop douloureux pour n'importe qui, même pour un adulte.</w:t>
+      </w:r>
+    </w:p>
+    <w:p>
+      <w:r>
+        <w:t xml:space="preserve">"Oui, parce que tu n'es pas ma fille ! Et tu es assez grande pour le savoir maintenant, Princesse </w:t>
+      </w:r>
+      <w:proofErr w:type="spellStart"/>
+      <w:r>
+        <w:t>Rampha</w:t>
+      </w:r>
+      <w:proofErr w:type="spellEnd"/>
+      <w:r>
+        <w:t xml:space="preserve">. J'en ai assez de faire semblant d'être ta mère !" Comme si elle avait perdu la tête, la Princesse </w:t>
+      </w:r>
+      <w:proofErr w:type="spellStart"/>
+      <w:r>
+        <w:t>Phaka</w:t>
+      </w:r>
+      <w:proofErr w:type="spellEnd"/>
+      <w:r>
+        <w:t xml:space="preserve"> crie, car on vient de lui rappeler la femme que son mari aimait de tout son cœur, contrairement à elle, qui a été forcée de se marier sans un seul signe d'affection de la part du Prince Vara.</w:t>
+      </w:r>
+    </w:p>
+    <w:p>
+      <w:r>
+        <w:t xml:space="preserve">Et comme si un coup de foudre s'était abattu sur son petit cœur, le visage larmoyant de </w:t>
+      </w:r>
+      <w:proofErr w:type="spellStart"/>
+      <w:r>
+        <w:t>Rampha</w:t>
+      </w:r>
+      <w:proofErr w:type="spellEnd"/>
+      <w:r>
+        <w:t xml:space="preserve"> s'arrête de bouger, ses yeux rouges ne laissent plus que le vide, même s'il y a toujours des larmes qui y flottent. C'est la première fois qu'elle apprend que la douleur humaine est plus profonde que ce qu'une petite fille comme elle peut imaginer. Elle pensait que même si c'était vrai, elle ne serait pas plus triste que ça, mais en le sachant vraiment, en l'entendant de la bouche de sa mère, d'une voix pareille et avec ce regard, elle a découvert que son cœur pouvait se briser encore et encore, comme si sa tristesse n'allait jamais prendre fin.</w:t>
+      </w:r>
+    </w:p>
+    <w:p>
+      <w:r>
+        <w:t xml:space="preserve">La Princesse </w:t>
+      </w:r>
+      <w:proofErr w:type="spellStart"/>
+      <w:r>
+        <w:t>Phaka</w:t>
+      </w:r>
+      <w:proofErr w:type="spellEnd"/>
+      <w:r>
+        <w:t xml:space="preserve"> regarde la fille de l'autre femme dans les bras de la nourrice, avec un sentiment mélangé qui l'envahit. Ses yeux sont impassibles, mais ils sont pleins d'une douleur qui ne devrait pas être sur le visage d'une enfant de sept ou huit ans. Cela la dérange à tel point qu'elle ne peut pas continuer à la regarder, même si elle ne l'aime pas. Elle doit détourner le regard, toujours aussi frustrée.</w:t>
+      </w:r>
+    </w:p>
+    <w:p>
+      <w:r>
+        <w:t>"Même si je ne suis pas ta fille, je t'aime quand même... Alors, pourquoi ne m'as-tu jamais aimée ?" Sa voix faible, sur le point de se briser, attriste la nourrice Phan, et les larmes qui flottaient dans ses yeux se mettent à couler. Elle ne peut que la consoler en la serrant dans ses bras et en lui caressant le dos, en lui montrant son amour, et en espérant que, dans ce moment de faiblesse, l'amour de sa nourrice pourrait apaiser son cœur brisé, même un peu.</w:t>
+      </w:r>
+    </w:p>
+    <w:p>
+      <w:r>
+        <w:t xml:space="preserve">"Parce que tu es née de la femme que je hais le plus !" La petite Princesse regarde sa mère dire ces mots qui lui transpercent le cœur et s'éloigne en silence, avant de se tourner vers la </w:t>
+      </w:r>
+      <w:r>
+        <w:lastRenderedPageBreak/>
+        <w:t>poitrine de sa nourrice et de sangloter bruyamment, comme un enfant qui ne sait rien. Et après ça, peu importe ce qui s'est passé, le sourire de la Princesse n'est plus jamais revenu.</w:t>
+      </w:r>
+    </w:p>
+    <w:p>
+      <w:r>
+        <w:pict w14:anchorId="21DE943A">
+          <v:rect id="_x0000_i1116" style="width:0;height:1.5pt" o:hralign="center" o:hrstd="t" o:hrnoshade="t" o:hr="t" fillcolor="gray" stroked="f"/>
+        </w:pict>
+      </w:r>
+    </w:p>
+    <w:p>
+      <w:r>
+        <w:t xml:space="preserve">"Princesse..." Une voix pleine de douceur et de chaleur, transmise par une poignée de main, fait sortir la Princesse du piège du passé. </w:t>
+      </w:r>
+      <w:proofErr w:type="spellStart"/>
+      <w:r>
+        <w:t>Darin</w:t>
+      </w:r>
+      <w:proofErr w:type="spellEnd"/>
+      <w:r>
+        <w:t xml:space="preserve"> fronce les sourcils, inquiète, quand elle voit des larmes couler sur ses deux joues. Elle lève une main pour essuyer les larmes qui tombent du coin de ses yeux, mais elle s'arrête juste avant que le bout de son pouce ne touche le bord de ses yeux rouges.</w:t>
+      </w:r>
+    </w:p>
+    <w:p>
+      <w:r>
+        <w:t>"Est-ce que j'ai dit quelque chose de mal ?" La jeune femme retire sa main et choisit de lui poser la question avec inquiétude. Elle a découvert la chose qu'elle déteste le plus dans sa vie : les larmes de la Princesse. Elle ne sait pas pourquoi elles coulent, mais elle ne peut pas la voir pleurer comme ça sans sentir un poids dans sa poitrine, comme si des centaines de petites aiguilles y étaient plantées. Ce beau visage ne mérite pas ces larmes.</w:t>
+      </w:r>
+    </w:p>
+    <w:p>
+      <w:r>
+        <w:t xml:space="preserve">"Non. Je pensais juste... à quelque chose qui m'a rendue triste. Ce n'est rien d'important." </w:t>
+      </w:r>
+      <w:proofErr w:type="spellStart"/>
+      <w:r>
+        <w:t>Darin</w:t>
+      </w:r>
+      <w:proofErr w:type="spellEnd"/>
+      <w:r>
+        <w:t xml:space="preserve"> voit la Princesse </w:t>
+      </w:r>
+      <w:proofErr w:type="spellStart"/>
+      <w:r>
+        <w:t>Rampha</w:t>
+      </w:r>
+      <w:proofErr w:type="spellEnd"/>
+      <w:r>
+        <w:t xml:space="preserve"> sourire à travers ses larmes, comme si elle ne voulait pas qu'elle s'inquiète pour elle. La Princesse détourne la tête pour éviter son regard et essuie le coin de ses yeux pendant un moment, puis se tourne vers elle et lui sourit à nouveau. </w:t>
+      </w:r>
+      <w:proofErr w:type="spellStart"/>
+      <w:r>
+        <w:t>Darin</w:t>
+      </w:r>
+      <w:proofErr w:type="spellEnd"/>
+      <w:r>
+        <w:t xml:space="preserve"> serre les lèvres en voyant ces gestes et se sent encore plus touchée. Elle ne sait pas à quel point elle a caché sa tristesse pour se comporter ainsi. Souvent, elle a remarqué que la Princesse se fermait à tout le monde, comme si elle ne voulait pas que quiconque touche ce qu'elle gardait en elle. Elle a caché ça et a fait comme si ça n'existait pas en affichant un visage impassible, difficile à deviner, ou alors un visage qui est à l'opposé de ses vrais sentiments.</w:t>
+      </w:r>
+    </w:p>
+    <w:p>
+      <w:r>
+        <w:t>"Si tu veux pleurer, tu peux pleurer avec moi sans avoir à me donner de raisons."</w:t>
+      </w:r>
+    </w:p>
+    <w:p>
+      <w:r>
+        <w:t>"..."</w:t>
+      </w:r>
+    </w:p>
+    <w:p>
+      <w:r>
+        <w:t>"Tout le monde peut être faible. Tu n'as pas besoin d'être forte tout le temps."</w:t>
+      </w:r>
+    </w:p>
+    <w:p>
+      <w:proofErr w:type="spellStart"/>
+      <w:r>
+        <w:t>Darin</w:t>
+      </w:r>
+      <w:proofErr w:type="spellEnd"/>
+      <w:r>
+        <w:t xml:space="preserve"> lui sourit doucement. Elles se regardent pendant une fraction de seconde, pendant laquelle elle voit le trouble dans ses yeux doux, avant que la personne à ses côtés ne lève ses deux mains pour cacher son visage et ne sanglote de tout son corps, comme si elle ne pouvait plus rien retenir. La jeune femme sent une boule lui serrer la gorge en la voyant ainsi. Combien de temps a-t-elle dû endurer ça seule ? Elle a dû souffrir au point de pleurer comme si son cœur allait se briser.</w:t>
+      </w:r>
+    </w:p>
+    <w:p>
+      <w:r>
+        <w:t xml:space="preserve">La personne plus âgée pose une main sur son épaule tremblante et la serre dans ses bras pour que sa tête repose sur son épaule. À ce moment-là, </w:t>
+      </w:r>
+      <w:proofErr w:type="spellStart"/>
+      <w:r>
+        <w:t>Darin</w:t>
+      </w:r>
+      <w:proofErr w:type="spellEnd"/>
+      <w:r>
+        <w:t xml:space="preserve"> ne pense plus à ce qui est approprié ou non. En fait, elle ne pense à rien d'autre qu'à vouloir partager sa tristesse.</w:t>
+      </w:r>
+    </w:p>
+    <w:p>
+      <w:r>
+        <w:lastRenderedPageBreak/>
+        <w:t xml:space="preserve">"Je suis là pour toi, chaque fois que tu voudras pleurer." La Princesse entend ces mots et sanglote encore plus fort, comme si quelque chose de profondément ancré dans son cœur était libéré pour la première fois. Elle retire ses mains de son visage et passe ses deux bras autour de </w:t>
+      </w:r>
+      <w:proofErr w:type="spellStart"/>
+      <w:r>
+        <w:t>Darin</w:t>
+      </w:r>
+      <w:proofErr w:type="spellEnd"/>
+      <w:r>
+        <w:t xml:space="preserve"> pour la serrer fort. </w:t>
+      </w:r>
+      <w:proofErr w:type="spellStart"/>
+      <w:r>
+        <w:t>Darin</w:t>
+      </w:r>
+      <w:proofErr w:type="spellEnd"/>
+      <w:r>
+        <w:t xml:space="preserve"> ne dit rien de plus après ça. Elle la laisse pleurer dans ses bras et se contente de lui caresser doucement le dos avec une main.</w:t>
+      </w:r>
+    </w:p>
+    <w:p>
+      <w:r>
+        <w:t xml:space="preserve">Le temps passe lentement jusqu'à ce que les sanglots s'apaisent et s'arrêtent complètement. La Princesse repose toujours sur le corps de </w:t>
+      </w:r>
+      <w:proofErr w:type="spellStart"/>
+      <w:r>
+        <w:t>Darin</w:t>
+      </w:r>
+      <w:proofErr w:type="spellEnd"/>
+      <w:r>
+        <w:t xml:space="preserve">, sans aucune intention de partir, comme si c'était le seul endroit sûr où elle pouvait se réfugier et où sa tristesse disparaîtrait petit à petit. </w:t>
+      </w:r>
+      <w:proofErr w:type="spellStart"/>
+      <w:r>
+        <w:t>Darin</w:t>
+      </w:r>
+      <w:proofErr w:type="spellEnd"/>
+      <w:r>
+        <w:t xml:space="preserve"> la fait se sentir comme ça, sans un seul mot, comme si son corps était rempli de chaleur, prêt à l'envelopper, pour qu'elle ne veuille plus jamais s'en éloigner. Elle n'a bougé que lorsqu'elle a entendu un léger reniflement de la personne qu'elle serre dans ses bras, et elle lève la tête pour la regarder.</w:t>
+      </w:r>
+    </w:p>
+    <w:p>
+      <w:r>
+        <w:t>"Tu pleures ?" La Princesse lève un sourcil d'étonnement en voyant ses yeux rouges, recouverts d'un film de larmes. Elles ne coulent pas, elles flottent juste dans ses yeux, mais c'est assez pour la surprendre.</w:t>
+      </w:r>
+    </w:p>
+    <w:p>
+      <w:r>
+        <w:t xml:space="preserve">"Je n'aime juste pas te voir triste," répond </w:t>
+      </w:r>
+      <w:proofErr w:type="spellStart"/>
+      <w:r>
+        <w:t>Darin</w:t>
+      </w:r>
+      <w:proofErr w:type="spellEnd"/>
+      <w:r>
+        <w:t>, embarrassée, en disant la vérité. Elle se sent un peu gênée de pleurer alors qu'elle est censée la consoler, mais les sanglots de la Princesse lui ont transpercé le cœur, comme si quelqu'un lui avait planté un couteau. Elle se doutait que la Princesse avait beaucoup de chagrins, mais elle n'avait jamais imaginé qu'elle pleurerait aussi fort. C'est comme si elle avait tout gardé en elle et que tout avait éclaté d'un coup. C'était tellement touchant qu'elle ne s'en est rendu compte qu'une fois qu'elle a senti une chaleur sur le bord de ses yeux.</w:t>
+      </w:r>
+    </w:p>
+    <w:p>
+      <w:r>
+        <w:t>La Princesse la regarde en silence, puis lève sa main fragile vers son visage. Et avant qu'elle ne touche ses joues, elle prend ses poignets pour l'en empêcher.</w:t>
+      </w:r>
+    </w:p>
+    <w:p>
+      <w:r>
+        <w:t xml:space="preserve">"Si tu les touches, les larmes vont couler, c'est sûr," dit </w:t>
+      </w:r>
+      <w:proofErr w:type="spellStart"/>
+      <w:r>
+        <w:t>Darin</w:t>
+      </w:r>
+      <w:proofErr w:type="spellEnd"/>
+      <w:r>
+        <w:t>. La jeune femme pense qu'elle a réussi à retenir ses larmes jusqu'à présent, mais si la Princesse la consolait par son contact, elle n'était pas sûre de pouvoir le faire.</w:t>
+      </w:r>
+    </w:p>
+    <w:p>
+      <w:r>
+        <w:t xml:space="preserve">"Alors, laisse-les couler," dit la Princesse avec un doux sourire. Et bien sûr, quand elle lui dit ça, elle ne peut rien refuser. Elle baisse ses mains volontairement et la laisse poser ses deux mains sur son visage, puis elle passe doucement le bout de ses doigts sur le coin de ses yeux. Un instant plus tard, les larmes qui étaient sur le point de couler le font. </w:t>
+      </w:r>
+      <w:proofErr w:type="spellStart"/>
+      <w:r>
+        <w:t>Darin</w:t>
+      </w:r>
+      <w:proofErr w:type="spellEnd"/>
+      <w:r>
+        <w:t xml:space="preserve"> regarde la Princesse essuyer ses larmes, avant de prendre l'initiative de poser une main sur sa belle joue.</w:t>
+      </w:r>
+    </w:p>
+    <w:p>
+      <w:r>
+        <w:t>"Tu te sens mieux ?" La jeune femme lui demande en essuyant les larmes sur son beau visage. Si elle avait le choix, elle voudrait que la Princesse partage ses histoires difficiles avec elle. Parfois, le fait de se confier à quelqu'un pourrait l'aider à se soulager. Mais même si c'est le cas, elle ne veut rien forcer. Elle est heureuse d'être à ses côtés comme ça, et elle espère que cela la rassure un peu.</w:t>
+      </w:r>
+    </w:p>
+    <w:p>
+      <w:r>
+        <w:lastRenderedPageBreak/>
+        <w:t xml:space="preserve">La Princesse acquiesce et la remercie doucement. Elles se sourient sans s'éloigner l'une de l'autre. Leurs mains sont toujours sur le visage de l'autre. Le silence qui s'installe dans l'habitacle exigu crée un sentiment de gêne, car </w:t>
+      </w:r>
+      <w:proofErr w:type="spellStart"/>
+      <w:r>
+        <w:t>Darin</w:t>
+      </w:r>
+      <w:proofErr w:type="spellEnd"/>
+      <w:r>
+        <w:t xml:space="preserve"> se rend compte qu'elles sont dans une position plus intime que la normale. La Princesse s'est penchée sur elle, la tête au niveau de son menton, son beau visage levé pour la regarder, et ses deux mains sont posées sur ses joues. Et oui, elle fait la même chose.</w:t>
+      </w:r>
+    </w:p>
+    <w:p>
+      <w:proofErr w:type="spellStart"/>
+      <w:r>
+        <w:t>Darin</w:t>
+      </w:r>
+      <w:proofErr w:type="spellEnd"/>
+      <w:r>
+        <w:t xml:space="preserve"> sent la chaleur qui monte dans son corps, après que la tristesse se soit un peu apaisée. Et elle sent, à ce moment-là, que la douceur qu'elle touche dans ses mains </w:t>
+      </w:r>
+      <w:proofErr w:type="gramStart"/>
+      <w:r>
+        <w:t>a</w:t>
+      </w:r>
+      <w:proofErr w:type="gramEnd"/>
+      <w:r>
+        <w:t xml:space="preserve"> un effet si puissant que son cœur bat très fort. Son visage devient rouge, mais elle ne peut pas détourner son regard. Et pourquoi y a-t-il une étincelle dans ses beaux yeux, qui lui fait penser que la Princesse est aussi émue qu'elle ? Si c'est le cas, peut-elle se dire qu'elle ressent peut-être la même chose qu'elle ?</w:t>
+      </w:r>
+    </w:p>
+    <w:p>
+      <w:r>
+        <w:t xml:space="preserve">Finalement, c'est la Princesse qui recule et se rassoit sur le siège passager. Elle relève ses cheveux derrière son oreille, révélant son beau visage, qui est devenu rouge, tout comme son cou. </w:t>
+      </w:r>
+      <w:proofErr w:type="spellStart"/>
+      <w:r>
+        <w:t>Darin</w:t>
+      </w:r>
+      <w:proofErr w:type="spellEnd"/>
+      <w:r>
+        <w:t xml:space="preserve"> prend sa main fine et la serre doucement, puis se penche en arrière sur son propre siège. Après cela, elles ne font que regarder par la fenêtre, sans rien dire de plus, se laissant le temps passer lentement, et réfléchissant silencieusement à ce qui vient de se passer.</w:t>
+      </w:r>
+    </w:p>
+    <w:p>
+      <w:r>
+        <w:t xml:space="preserve">"En fait, je ne suis pas la fille de Mère," dit la Princesse </w:t>
+      </w:r>
+      <w:proofErr w:type="spellStart"/>
+      <w:r>
+        <w:t>Rampha</w:t>
+      </w:r>
+      <w:proofErr w:type="spellEnd"/>
+      <w:r>
+        <w:t xml:space="preserve">, les yeux doux fixant toujours le chemin. C'est la première fois qu'elle a décidé de dire ça à quelqu'un, depuis que, il y a plus de dix ans, elle a appris qu'elle n'était pas la fille de la Princesse </w:t>
+      </w:r>
+      <w:proofErr w:type="spellStart"/>
+      <w:r>
+        <w:t>Phaka</w:t>
+      </w:r>
+      <w:proofErr w:type="spellEnd"/>
+      <w:r>
+        <w:t>. L'histoire qu'elle était la plus jeune fille est toujours d'actualité. Ceux qui connaissent la vérité n'osent rien dire, car ils craignent la colère du Prince Vara. Et si quelqu'un en parle, cela ne semble être qu'une rumeur qui ne peut pas être prouvée. Son père lui a dit qu'il ne voulait pas qu'elle devienne le sujet de conversation de tout le monde, en tant que fille illégitime d'une concubine qui n'était qu'une simple femme du peuple et qui est partie à cause d'une maladie étrange. Il craignait que les gens en dehors du palais la traitent sans respect. Il a donc choisi de garder son origine secrète.</w:t>
+      </w:r>
+    </w:p>
+    <w:p>
+      <w:r>
+        <w:t>Elle en a appris plus sur sa mère par la suite, par son père, son grand frère et sa nourrice Phan. La nourrice Phan lui a raconté que sa mère était belle et avait un cœur pur. C'était la femme que son père aimait et protégeait par-dessus tout. Mais malgré ça, il a choisi de garder les souvenirs de sa mère pour lui et de la faire disparaître de la mémoire de tout le monde au palais quand elle est partie, car il voulait qu'elle, qui était la seule fille de la femme qu'il aimait, grandisse sans rien manquer. Il pensait que ce serait mieux pour elle. La nourrice Phan lui a dit que son père l'aimait tellement qu'il a accepté de ne plus pouvoir parler de sa mère à qui que ce soit, et cela la touche beaucoup. Mais en même temps, elle a toujours eu un conflit intérieur. Elle était peut-être acceptée par les gens de l'extérieur, mais elle ne s'est jamais sentie comme faisant partie de sa famille. C'est quelque chose qu'elle ne peut dire à personne, alors elle ne fait que le cacher au plus profond d'elle et faire semblant d'aller bien.</w:t>
+      </w:r>
+    </w:p>
+    <w:p>
+      <w:r>
+        <w:lastRenderedPageBreak/>
+        <w:t xml:space="preserve">"J'ai aussi découvert ça quand j'avais environ huit ans." La Princesse détourne les yeux de la rue la nuit et regarde la personne à ses côtés avec un léger sourire au coin des lèvres. </w:t>
+      </w:r>
+      <w:proofErr w:type="spellStart"/>
+      <w:r>
+        <w:t>Darin</w:t>
+      </w:r>
+      <w:proofErr w:type="spellEnd"/>
+      <w:r>
+        <w:t xml:space="preserve"> la regarde en silence. Ses yeux ne montrent pas de surprise, seulement de l'inquiétude. Elle serre sa main plus fort sans dire un mot. Et elle admet que son attitude calme et réceptive lui facilite la tâche de raconter pour la première fois les traumatismes de son enfance à quelqu'un d'autre. Quelqu'un dont elle est plus proche que n'importe qui d'autre, quelqu'un dont elle est tombée amoureuse, même si elle sait que c'est impossible.</w:t>
+      </w:r>
+    </w:p>
+    <w:p>
+      <w:proofErr w:type="spellStart"/>
+      <w:r>
+        <w:t>Darin</w:t>
+      </w:r>
+      <w:proofErr w:type="spellEnd"/>
+      <w:r>
+        <w:t xml:space="preserve"> écoute attentivement la Princesse raconter son histoire, depuis son enfance jusqu'à maintenant. La Princesse ne sanglote pas comme avant. Il y a seulement de la tristesse dans ses yeux, avec un peu plus de larmes que d'habitude, mais elles ne coulent pas. Elle la regarde essayer de forcer un sourire, comme un mécanisme de défense contre les gens qui la regardent. Elle ne sait pas quand elle a appris à le faire. L'histoire de la Princesse est assez lourde par rapport à la sienne, qui a grandi dans le confort et a reçu tout l'amour de sa famille.</w:t>
+      </w:r>
+    </w:p>
+    <w:p>
+      <w:r>
+        <w:t xml:space="preserve">"Je n'aime pas que Mère me regarde avec un tel dégoût, mais souvent, je me reproche d'être la fille d'une concubine, et je me dis que c'est normal qu'elle me déteste. Et parfois, je suis en colère contre mon père et ma mère pour ce qu'ils ont fait, et que c'est pour ça que c'est comme ça. Mais chaque fois que je pense à ça, je me sens coupable et triste, comme si tout dans ma tête était en contradiction." La Princesse </w:t>
+      </w:r>
+      <w:proofErr w:type="spellStart"/>
+      <w:r>
+        <w:t>Rampha</w:t>
+      </w:r>
+      <w:proofErr w:type="spellEnd"/>
+      <w:r>
+        <w:t xml:space="preserve"> pose sa tête sur son épaule avant de fermer les yeux. Les larmes qui étaient au bord de ses yeux se mettent à couler.</w:t>
+      </w:r>
+    </w:p>
+    <w:p>
+      <w:r>
+        <w:t xml:space="preserve">"Tu n'as rien fait de mal, donc c'est normal de te sentir mal à propos de ce qui s'est passé. Et nous ne pouvons pas connaître toutes les conditions du passé de nos parents, car ce n'est pas notre passé." C'est la première fois que </w:t>
+      </w:r>
+      <w:proofErr w:type="spellStart"/>
+      <w:r>
+        <w:t>Darin</w:t>
+      </w:r>
+      <w:proofErr w:type="spellEnd"/>
+      <w:r>
+        <w:t xml:space="preserve"> donne son avis après l'avoir écoutée en silence pendant un moment. Elle lève la main qui n'est pas en train de tenir celle de la Princesse pour essuyer les larmes sur sa joue. La Princesse ouvre les yeux pour la regarder.</w:t>
+      </w:r>
+    </w:p>
+    <w:p>
+      <w:r>
+        <w:t>"Je me sens mal de penser comme ça d'eux."</w:t>
+      </w:r>
+    </w:p>
+    <w:p>
+      <w:r>
+        <w:t xml:space="preserve">"Moi aussi, il y a beaucoup de choses que je n'aime pas chez moi. La Princesse est la même chose, n'est-ce pas ? Puisque nous n'aimons pas certaines choses ou certains aspects de notre propre personnalité, il n'y a aucune raison d'aimer quelqu'un à cent pour cent, peu importe qui c'est." </w:t>
+      </w:r>
+      <w:proofErr w:type="spellStart"/>
+      <w:r>
+        <w:t>Darin</w:t>
+      </w:r>
+      <w:proofErr w:type="spellEnd"/>
+      <w:r>
+        <w:t xml:space="preserve"> la regarde intensément, comme si elle l'écoutait attentivement. Une joue, qui repose sur son épaule, forme une petite bosse, car elle a levé la tête pour la regarder. Elle est si mignonne qu'elle ne peut s'empêcher de sourire.</w:t>
+      </w:r>
+    </w:p>
+    <w:p>
+      <w:r>
+        <w:t xml:space="preserve">"Parfois, nous devons juste accepter que nous </w:t>
+      </w:r>
+      <w:r>
+        <w:t>puissions</w:t>
+      </w:r>
+      <w:r>
+        <w:t xml:space="preserve"> ne pas aimer nos parents s'ils font quelque chose de mal. Tu peux être aussi en colère que tu veux, c'est justifié par tout ce que tu as dû endurer."</w:t>
+      </w:r>
+    </w:p>
+    <w:p>
+      <w:r>
+        <w:t>"Est-ce que ça va rendre ma vie plus difficile à la maison ?"</w:t>
+      </w:r>
+    </w:p>
+    <w:p>
+      <w:r>
+        <w:lastRenderedPageBreak/>
+        <w:t>"Même si tu ne veux pas être en colère, la colère sera là de toute façon. Nous ne pouvons pas contrôler nos sentiments, mais nous pouvons accepter qu'ils soient là. Nous pouvons être frustrées. Nous pouvons être en colère. Nous devons juste en être conscientes pour pouvoir les gérer correctement. Par contre, si tu te dis juste que tu ne ressens rien alors que ce n'est pas le cas, tu pourrais arriver à le contrôler, mais un jour, tu craqueras."</w:t>
+      </w:r>
+    </w:p>
+    <w:p>
+      <w:r>
+        <w:t>"Alors, je dois être en colère pour toujours ?"</w:t>
+      </w:r>
+    </w:p>
+    <w:p>
+      <w:r>
+        <w:t>"Il n'y a aucune raison d'être heureuse que les autres fassent de mauvaises choses. Mais peut-être que nous serions plus heureuses si nous essayions de nous en moquer."</w:t>
+      </w:r>
+    </w:p>
+    <w:p>
+      <w:proofErr w:type="spellStart"/>
+      <w:r>
+        <w:t>Darin</w:t>
+      </w:r>
+      <w:proofErr w:type="spellEnd"/>
+      <w:r>
+        <w:t xml:space="preserve"> avoue que pendant qu'elle écoutait l'histoire de la Princesse, elle a ressenti beaucoup de choses, de la tristesse, de la colère, de la frustration, mais elle n'a jamais vécu ça. Donc, se contenter d'écouter et de donner des conseils semble facile par rapport à la personne qui vit vraiment cette situation. Elle ne peut pas juger ou se mettre à sa place pour savoir pourquoi la Princesse a choisi de faire ça, ou pourquoi elle n'a pas pensé à faire ça. Elle ne peut que lui donner un autre point de vue et la soutenir ici, avec la promesse qu'elle fera tout pour protéger la femme en face d'elle.</w:t>
+      </w:r>
+    </w:p>
+    <w:p>
+      <w:r>
+        <w:t xml:space="preserve">"Je sais que c'est difficile, mais je veux que tu penses que les gens sont de plusieurs types, et ce n'est pas notre devoir de comprendre le mauvais comportement de quiconque. Mais si tu veux comprendre, tu peux le faire. Par exemple, tu peux penser que la Princesse </w:t>
+      </w:r>
+      <w:proofErr w:type="spellStart"/>
+      <w:r>
+        <w:t>Phaka</w:t>
+      </w:r>
+      <w:proofErr w:type="spellEnd"/>
+      <w:r>
+        <w:t xml:space="preserve"> agit comme ça parce qu'elle n'aime pas ta mère, qui était une concubine. Ou que le Prince </w:t>
+      </w:r>
+      <w:proofErr w:type="spellStart"/>
+      <w:r>
+        <w:t>Chakr</w:t>
+      </w:r>
+      <w:proofErr w:type="spellEnd"/>
+      <w:r>
+        <w:t xml:space="preserve"> est comme ça parce qu'il a été gâté. Tu peux essayer de comprendre, ce qui pourrait te rendre moins en colère, mais ça ne veut pas dire que ce qu'ils font est bien. Ce qui est mal, est mal. Peu importe la raison, tu n'as pas à t'en vouloir." La Princesse regarde le beau visage de la personne à ses côtés en silence. </w:t>
+      </w:r>
+      <w:proofErr w:type="spellStart"/>
+      <w:r>
+        <w:t>Darin</w:t>
+      </w:r>
+      <w:proofErr w:type="spellEnd"/>
+      <w:r>
+        <w:t xml:space="preserve"> la fait tomber amoureuse, et il est difficile de s'en sortir. Elle ne sait plus de quoi elle est amoureuse : de son apparence plus attirante que n'importe qui d'autre, de son intelligence évidente, de ses pensées plus matures que son âge, de la chaleur et de la douceur qu'elle lui donne dans chaque action, ou de la gêne qu'elle ressent quand elles sont plus proches que d'habitude. Ou est-ce tout ça à la fois ? Elle sait seulement qu'il est maintenant très difficile de revenir en arrière, quand elle n'était pas encore si attachée.</w:t>
+      </w:r>
+    </w:p>
+    <w:p>
+      <w:r>
+        <w:t>Elle déteste l'idée de ne pas être née homme, qui lui vient souvent à l'esprit ces temps-ci. Elle ne veut pas être un homme, pas du tout. Elle déteste juste l'inégalité des sexes qui la fait toujours se poser la question. Et maintenant qu'elle est en train de tomber amoureuse d'une femme, si elle ne peut pas être avec elle pour la simple raison qu'elles sont toutes les deux des femmes, et si être un homme est la seule façon de l'avoir à ses côtés en tant qu'amante, alors peut-être qu'elle voudrait être un homme. Bien sûr, c'est impossible.</w:t>
+      </w:r>
+    </w:p>
+    <w:p>
+      <w:r>
+        <w:t xml:space="preserve">"Tu es très forte, d'avoir grandi aussi bien." </w:t>
+      </w:r>
+      <w:proofErr w:type="spellStart"/>
+      <w:r>
+        <w:t>Darin</w:t>
+      </w:r>
+      <w:proofErr w:type="spellEnd"/>
+      <w:r>
+        <w:t xml:space="preserve"> regarde leurs mains serrées pendant un moment, avant de se tourner vers elle avec un grand sourire.</w:t>
+      </w:r>
+    </w:p>
+    <w:p>
+      <w:r>
+        <w:lastRenderedPageBreak/>
+        <w:t xml:space="preserve">Ce n'est pas bon du tout... Elle a l'impression qu'elle ne peut plus arrêter ses sentiments. Elle est déjà amoureuse de </w:t>
+      </w:r>
+      <w:proofErr w:type="spellStart"/>
+      <w:r>
+        <w:t>Darin</w:t>
+      </w:r>
+      <w:proofErr w:type="spellEnd"/>
+      <w:r>
+        <w:t>.</w:t>
+      </w:r>
+    </w:p>
+    <w:p/>
+    <w:p/>
+    <w:p/>
+    <w:p/>
+    <w:p/>
+    <w:p/>
+    <w:p/>
+    <w:p/>
+    <w:p/>
+    <w:p/>
+    <w:p/>
+    <w:p/>
+    <w:p/>
+    <w:p/>
+    <w:p/>
+    <w:p/>
+    <w:p/>
+    <w:p/>
+    <w:p/>
+    <w:p/>
+    <w:p/>
+    <w:p/>
+    <w:p/>
+    <w:p/>
+    <w:p/>
+    <w:p/>
     <w:p/>
     <w:sectPr>
       <w:pgSz w:w="11906" w:h="16838"/>

</xml_diff>